<commit_message>
fix(PDF): display header and footer only on first page
</commit_message>
<xml_diff>
--- a/api/mysagw/case/templates/application.docx
+++ b/api/mysagw/case/templates/application.docx
@@ -32,8 +32,8 @@
         </w:tblCellMar>
       </w:tblPr>
       <w:tblGrid>
-        <w:gridCol w:w="3390"/>
-        <w:gridCol w:w="5538"/>
+        <w:gridCol w:w="3659"/>
+        <w:gridCol w:w="5978"/>
       </w:tblGrid>
       <w:tr>
         <w:trPr>
@@ -41,7 +41,7 @@
         </w:trPr>
         <w:tc>
           <w:tcPr>
-            <w:tcW w:w="8928" w:type="dxa"/>
+            <w:tcW w:w="9637" w:type="dxa"/>
             <w:gridSpan w:val="2"/>
             <w:tcBorders>
               <w:top w:val="single" w:sz="4" w:space="0" w:color="000000"/>
@@ -74,16 +74,7 @@
                 <w:szCs w:val="18"/>
                 <w:lang w:val="en-US" w:eastAsia="zh-CN" w:bidi="hi-IN"/>
               </w:rPr>
-              <w:t>for question in questions.</w:t>
-            </w:r>
-            <w:r>
-              <w:rPr>
-                <w:rFonts w:ascii="Liberation Sans" w:hAnsi="Liberation Sans"/>
-                <w:sz w:val="18"/>
-                <w:szCs w:val="18"/>
-                <w:lang w:val="en-US" w:eastAsia="zh-CN" w:bidi="hi-IN"/>
-              </w:rPr>
-              <w:t>values()</w:t>
+              <w:t>for question in questions.values()</w:t>
             </w:r>
             <w:r>
               <w:rPr>
@@ -100,7 +91,7 @@
         <w:trPr/>
         <w:tc>
           <w:tcPr>
-            <w:tcW w:w="3390" w:type="dxa"/>
+            <w:tcW w:w="3659" w:type="dxa"/>
             <w:tcBorders>
               <w:top w:val="single" w:sz="4" w:space="0" w:color="999999"/>
               <w:bottom w:val="single" w:sz="4" w:space="0" w:color="999999"/>
@@ -166,8 +157,9 @@
             </w:pPr>
             <w:r>
               <w:rPr>
-                <w:b w:val="false"/>
-                <w:bCs w:val="false"/>
+                <w:rFonts w:ascii="Liberation Sans" w:hAnsi="Liberation Sans"/>
+                <w:sz w:val="18"/>
+                <w:szCs w:val="18"/>
               </w:rPr>
             </w:r>
           </w:p>
@@ -223,7 +215,7 @@
         </w:tc>
         <w:tc>
           <w:tcPr>
-            <w:tcW w:w="5538" w:type="dxa"/>
+            <w:tcW w:w="5978" w:type="dxa"/>
             <w:tcBorders>
               <w:top w:val="single" w:sz="4" w:space="0" w:color="999999"/>
               <w:bottom w:val="single" w:sz="4" w:space="0" w:color="999999"/>
@@ -245,151 +237,7 @@
                 <w:sz w:val="18"/>
                 <w:szCs w:val="18"/>
               </w:rPr>
-              <w:t xml:space="preserve">{%p if question.type </w:t>
-            </w:r>
-            <w:r>
-              <w:rPr>
-                <w:rFonts w:ascii="Liberation Sans" w:hAnsi="Liberation Sans"/>
-                <w:sz w:val="18"/>
-                <w:szCs w:val="18"/>
-              </w:rPr>
-              <w:t>in</w:t>
-            </w:r>
-            <w:r>
-              <w:rPr>
-                <w:rFonts w:ascii="Liberation Sans" w:hAnsi="Liberation Sans"/>
-                <w:sz w:val="18"/>
-                <w:szCs w:val="18"/>
-              </w:rPr>
-              <w:t xml:space="preserve"> </w:t>
-            </w:r>
-            <w:r>
-              <w:rPr>
-                <w:rFonts w:ascii="Liberation Sans" w:hAnsi="Liberation Sans"/>
-                <w:sz w:val="18"/>
-                <w:szCs w:val="18"/>
-              </w:rPr>
-              <w:t>[</w:t>
-            </w:r>
-            <w:r>
-              <w:rPr>
-                <w:rFonts w:ascii="Liberation Sans" w:hAnsi="Liberation Sans"/>
-                <w:sz w:val="18"/>
-                <w:szCs w:val="18"/>
-              </w:rPr>
-              <w:t>"</w:t>
-            </w:r>
-            <w:r>
-              <w:rPr>
-                <w:rFonts w:ascii="Liberation Sans" w:hAnsi="Liberation Sans"/>
-                <w:sz w:val="18"/>
-                <w:szCs w:val="18"/>
-              </w:rPr>
-              <w:t>T</w:t>
-            </w:r>
-            <w:r>
-              <w:rPr>
-                <w:rFonts w:ascii="Liberation Sans" w:hAnsi="Liberation Sans"/>
-                <w:sz w:val="18"/>
-                <w:szCs w:val="18"/>
-              </w:rPr>
-              <w:t>ext</w:t>
-            </w:r>
-            <w:r>
-              <w:rPr>
-                <w:rFonts w:ascii="Liberation Sans" w:hAnsi="Liberation Sans"/>
-                <w:sz w:val="18"/>
-                <w:szCs w:val="18"/>
-              </w:rPr>
-              <w:t>Question</w:t>
-            </w:r>
-            <w:r>
-              <w:rPr>
-                <w:rFonts w:ascii="Liberation Sans" w:hAnsi="Liberation Sans"/>
-                <w:sz w:val="18"/>
-                <w:szCs w:val="18"/>
-              </w:rPr>
-              <w:t>", "TextareaQuestion", "</w:t>
-            </w:r>
-            <w:r>
-              <w:rPr>
-                <w:rFonts w:ascii="Liberation Sans" w:hAnsi="Liberation Sans"/>
-                <w:sz w:val="18"/>
-                <w:szCs w:val="18"/>
-              </w:rPr>
-              <w:t>Fl</w:t>
-            </w:r>
-            <w:r>
-              <w:rPr>
-                <w:rFonts w:ascii="Liberation Sans" w:hAnsi="Liberation Sans"/>
-                <w:sz w:val="18"/>
-                <w:szCs w:val="18"/>
-              </w:rPr>
-              <w:t>oat</w:t>
-            </w:r>
-            <w:r>
-              <w:rPr>
-                <w:rFonts w:ascii="Liberation Sans" w:hAnsi="Liberation Sans"/>
-                <w:sz w:val="18"/>
-                <w:szCs w:val="18"/>
-              </w:rPr>
-              <w:t>Question</w:t>
-            </w:r>
-            <w:r>
-              <w:rPr>
-                <w:rFonts w:ascii="Liberation Sans" w:hAnsi="Liberation Sans"/>
-                <w:sz w:val="18"/>
-                <w:szCs w:val="18"/>
-              </w:rPr>
-              <w:t>", "</w:t>
-            </w:r>
-            <w:r>
-              <w:rPr>
-                <w:rFonts w:ascii="Liberation Sans" w:hAnsi="Liberation Sans"/>
-                <w:sz w:val="18"/>
-                <w:szCs w:val="18"/>
-              </w:rPr>
-              <w:t>I</w:t>
-            </w:r>
-            <w:r>
-              <w:rPr>
-                <w:rFonts w:ascii="Liberation Sans" w:hAnsi="Liberation Sans"/>
-                <w:sz w:val="18"/>
-                <w:szCs w:val="18"/>
-              </w:rPr>
-              <w:t>nteger</w:t>
-            </w:r>
-            <w:r>
-              <w:rPr>
-                <w:rFonts w:ascii="Liberation Sans" w:hAnsi="Liberation Sans"/>
-                <w:sz w:val="18"/>
-                <w:szCs w:val="18"/>
-              </w:rPr>
-              <w:t>Question</w:t>
-            </w:r>
-            <w:r>
-              <w:rPr>
-                <w:rFonts w:ascii="Liberation Sans" w:hAnsi="Liberation Sans"/>
-                <w:sz w:val="18"/>
-                <w:szCs w:val="18"/>
-              </w:rPr>
-              <w:t>", "</w:t>
-            </w:r>
-            <w:r>
-              <w:rPr>
-                <w:rFonts w:ascii="Liberation Sans" w:hAnsi="Liberation Sans"/>
-                <w:sz w:val="18"/>
-                <w:szCs w:val="18"/>
-              </w:rPr>
-              <w:t>StaticQuestion</w:t>
-            </w:r>
-            <w:r>
-              <w:rPr>
-                <w:rFonts w:ascii="Liberation Sans" w:hAnsi="Liberation Sans"/>
-                <w:sz w:val="18"/>
-                <w:szCs w:val="18"/>
-              </w:rPr>
-              <w:t>", "</w:t>
+              <w:t>{%p if question.type in ["TextQuestion", "TextareaQuestion", "FloatQuestion", "IntegerQuestion", "StaticQuestion", "</w:t>
             </w:r>
             <w:bookmarkStart w:id="0" w:name="__DdeLink__1398_3548985961"/>
             <w:r>
@@ -407,23 +255,7 @@
                 <w:sz w:val="18"/>
                 <w:szCs w:val="18"/>
               </w:rPr>
-              <w:t>"</w:t>
-            </w:r>
-            <w:r>
-              <w:rPr>
-                <w:rFonts w:ascii="Liberation Sans" w:hAnsi="Liberation Sans"/>
-                <w:sz w:val="18"/>
-                <w:szCs w:val="18"/>
-              </w:rPr>
-              <w:t>]</w:t>
-            </w:r>
-            <w:r>
-              <w:rPr>
-                <w:rFonts w:ascii="Liberation Sans" w:hAnsi="Liberation Sans"/>
-                <w:sz w:val="18"/>
-                <w:szCs w:val="18"/>
-              </w:rPr>
-              <w:t xml:space="preserve"> %}</w:t>
+              <w:t>"] %}</w:t>
             </w:r>
           </w:p>
           <w:p>
@@ -461,39 +293,7 @@
                 <w:sz w:val="18"/>
                 <w:szCs w:val="18"/>
               </w:rPr>
-              <w:t>{%p elif question.type == "</w:t>
-            </w:r>
-            <w:r>
-              <w:rPr>
-                <w:rFonts w:ascii="Liberation Sans" w:hAnsi="Liberation Sans"/>
-                <w:sz w:val="18"/>
-                <w:szCs w:val="18"/>
-              </w:rPr>
-              <w:t>D</w:t>
-            </w:r>
-            <w:r>
-              <w:rPr>
-                <w:rFonts w:ascii="Liberation Sans" w:hAnsi="Liberation Sans"/>
-                <w:sz w:val="18"/>
-                <w:szCs w:val="18"/>
-              </w:rPr>
-              <w:t>ate</w:t>
-            </w:r>
-            <w:r>
-              <w:rPr>
-                <w:rFonts w:ascii="Liberation Sans" w:hAnsi="Liberation Sans"/>
-                <w:sz w:val="18"/>
-                <w:szCs w:val="18"/>
-              </w:rPr>
-              <w:t>Question</w:t>
-            </w:r>
-            <w:r>
-              <w:rPr>
-                <w:rFonts w:ascii="Liberation Sans" w:hAnsi="Liberation Sans"/>
-                <w:sz w:val="18"/>
-                <w:szCs w:val="18"/>
-              </w:rPr>
-              <w:t>" %}</w:t>
+              <w:t>{%p elif question.type == "DateQuestion" %}</w:t>
             </w:r>
           </w:p>
           <w:p>
@@ -531,23 +331,7 @@
                 <w:sz w:val="18"/>
                 <w:szCs w:val="18"/>
               </w:rPr>
-              <w:t>{%p elif question.type == "</w:t>
-            </w:r>
-            <w:r>
-              <w:rPr>
-                <w:rFonts w:ascii="Liberation Sans" w:hAnsi="Liberation Sans"/>
-                <w:sz w:val="18"/>
-                <w:szCs w:val="18"/>
-              </w:rPr>
-              <w:t>FilesQuestion</w:t>
-            </w:r>
-            <w:r>
-              <w:rPr>
-                <w:rFonts w:ascii="Liberation Sans" w:hAnsi="Liberation Sans"/>
-                <w:sz w:val="18"/>
-                <w:szCs w:val="18"/>
-              </w:rPr>
-              <w:t>" %}</w:t>
+              <w:t>{%p elif question.type == "FilesQuestion" %}</w:t>
             </w:r>
           </w:p>
           <w:p>
@@ -568,43 +352,7 @@
                 <w:sz w:val="18"/>
                 <w:szCs w:val="18"/>
               </w:rPr>
-              <w:t xml:space="preserve">{%p for </w:t>
-            </w:r>
-            <w:r>
-              <w:rPr>
-                <w:rFonts w:ascii="Liberation Sans" w:hAnsi="Liberation Sans"/>
-                <w:color w:val="55308D"/>
-                <w:sz w:val="18"/>
-                <w:szCs w:val="18"/>
-              </w:rPr>
-              <w:t>filename</w:t>
-            </w:r>
-            <w:r>
-              <w:rPr>
-                <w:rFonts w:ascii="Liberation Sans" w:hAnsi="Liberation Sans"/>
-                <w:color w:val="55308D"/>
-                <w:sz w:val="18"/>
-                <w:szCs w:val="18"/>
-              </w:rPr>
-              <w:t xml:space="preserve"> in question.</w:t>
-            </w:r>
-            <w:r>
-              <w:rPr>
-                <w:rFonts w:ascii="Liberation Sans" w:hAnsi="Liberation Sans"/>
-                <w:color w:val="55308D"/>
-                <w:sz w:val="18"/>
-                <w:szCs w:val="18"/>
-              </w:rPr>
-              <w:t>value</w:t>
-            </w:r>
-            <w:r>
-              <w:rPr>
-                <w:rFonts w:ascii="Liberation Sans" w:hAnsi="Liberation Sans"/>
-                <w:color w:val="55308D"/>
-                <w:sz w:val="18"/>
-                <w:szCs w:val="18"/>
-              </w:rPr>
-              <w:t xml:space="preserve"> %}</w:t>
+              <w:t>{%p for filename in question.value %}</w:t>
             </w:r>
           </w:p>
           <w:p>
@@ -613,7 +361,7 @@
               <w:widowControl w:val="false"/>
               <w:numPr>
                 <w:ilvl w:val="0"/>
-                <w:numId w:val="3"/>
+                <w:numId w:val="2"/>
               </w:numPr>
               <w:rPr>
                 <w:color w:val="000000"/>
@@ -647,16 +395,7 @@
                 <w:sz w:val="18"/>
                 <w:szCs w:val="18"/>
               </w:rPr>
-              <w:t>{%</w:t>
-            </w:r>
-            <w:r>
-              <w:rPr>
-                <w:rFonts w:ascii="Liberation Sans" w:hAnsi="Liberation Sans"/>
-                <w:color w:val="55308D"/>
-                <w:sz w:val="18"/>
-                <w:szCs w:val="18"/>
-              </w:rPr>
-              <w:t>p endfor %}</w:t>
+              <w:t>{%p endfor %}</w:t>
             </w:r>
           </w:p>
           <w:p>
@@ -718,11 +457,7 @@
               <w:t>{% if option[1] in question.value %}</w:t>
             </w:r>
             <w:r>
-              <w:rPr>
-                <w:rFonts w:ascii="Liberation Sans" w:hAnsi="Liberation Sans"/>
-                <w:sz w:val="18"/>
-                <w:szCs w:val="18"/>
-              </w:rPr>
+              <w:rPr/>
               <w:drawing>
                 <wp:inline distT="0" distB="0" distL="0" distR="0">
                   <wp:extent cx="133350" cy="133350"/>
@@ -770,11 +505,7 @@
               <w:t>{% else %}</w:t>
             </w:r>
             <w:r>
-              <w:rPr>
-                <w:rFonts w:ascii="Liberation Sans" w:hAnsi="Liberation Sans"/>
-                <w:sz w:val="18"/>
-                <w:szCs w:val="18"/>
-              </w:rPr>
+              <w:rPr/>
               <w:drawing>
                 <wp:inline distT="0" distB="0" distL="0" distR="0">
                   <wp:extent cx="133350" cy="133350"/>
@@ -901,12 +632,7 @@
               <w:t>{% if option[1] == question.value %}</w:t>
             </w:r>
             <w:r>
-              <w:rPr>
-                <w:rFonts w:ascii="Liberation Sans" w:hAnsi="Liberation Sans"/>
-                <w:color w:val="auto"/>
-                <w:sz w:val="18"/>
-                <w:szCs w:val="18"/>
-              </w:rPr>
+              <w:rPr/>
               <w:drawing>
                 <wp:inline distT="0" distB="0" distL="0" distR="0">
                   <wp:extent cx="133350" cy="133350"/>
@@ -955,12 +681,7 @@
               <w:t>{% else %}</w:t>
             </w:r>
             <w:r>
-              <w:rPr>
-                <w:rFonts w:ascii="Liberation Sans" w:hAnsi="Liberation Sans"/>
-                <w:color w:val="auto"/>
-                <w:sz w:val="18"/>
-                <w:szCs w:val="18"/>
-              </w:rPr>
+              <w:rPr/>
               <w:drawing>
                 <wp:inline distT="0" distB="0" distL="0" distR="0">
                   <wp:extent cx="133350" cy="133350"/>
@@ -1046,39 +767,7 @@
                 <w:sz w:val="18"/>
                 <w:szCs w:val="18"/>
               </w:rPr>
-              <w:t>{%p elif question.type == "</w:t>
-            </w:r>
-            <w:r>
-              <w:rPr>
-                <w:rFonts w:ascii="Liberation Sans" w:hAnsi="Liberation Sans"/>
-                <w:sz w:val="18"/>
-                <w:szCs w:val="18"/>
-              </w:rPr>
-              <w:t>T</w:t>
-            </w:r>
-            <w:r>
-              <w:rPr>
-                <w:rFonts w:ascii="Liberation Sans" w:hAnsi="Liberation Sans"/>
-                <w:sz w:val="18"/>
-                <w:szCs w:val="18"/>
-              </w:rPr>
-              <w:t>able</w:t>
-            </w:r>
-            <w:r>
-              <w:rPr>
-                <w:rFonts w:ascii="Liberation Sans" w:hAnsi="Liberation Sans"/>
-                <w:sz w:val="18"/>
-                <w:szCs w:val="18"/>
-              </w:rPr>
-              <w:t>Question</w:t>
-            </w:r>
-            <w:r>
-              <w:rPr>
-                <w:rFonts w:ascii="Liberation Sans" w:hAnsi="Liberation Sans"/>
-                <w:sz w:val="18"/>
-                <w:szCs w:val="18"/>
-              </w:rPr>
-              <w:t>" %}</w:t>
+              <w:t>{%p elif question.type == "TableQuestion" %}</w:t>
             </w:r>
           </w:p>
           <w:p>
@@ -1114,14 +803,14 @@
               </w:tblCellMar>
             </w:tblPr>
             <w:tblGrid>
-              <w:gridCol w:w="1790"/>
-              <w:gridCol w:w="3633"/>
+              <w:gridCol w:w="1935"/>
+              <w:gridCol w:w="3927"/>
             </w:tblGrid>
             <w:tr>
               <w:trPr/>
               <w:tc>
                 <w:tcPr>
-                  <w:tcW w:w="5423" w:type="dxa"/>
+                  <w:tcW w:w="5862" w:type="dxa"/>
                   <w:gridSpan w:val="2"/>
                   <w:tcBorders/>
                 </w:tcPr>
@@ -1141,39 +830,7 @@
                       <w:sz w:val="18"/>
                       <w:szCs w:val="18"/>
                     </w:rPr>
-                    <w:t xml:space="preserve">{%tr for </w:t>
-                  </w:r>
-                  <w:r>
-                    <w:rPr>
-                      <w:rFonts w:ascii="Liberation Sans" w:hAnsi="Liberation Sans"/>
-                      <w:sz w:val="18"/>
-                      <w:szCs w:val="18"/>
-                    </w:rPr>
-                    <w:t>q</w:t>
-                  </w:r>
-                  <w:r>
-                    <w:rPr>
-                      <w:rFonts w:ascii="Liberation Sans" w:hAnsi="Liberation Sans"/>
-                      <w:sz w:val="18"/>
-                      <w:szCs w:val="18"/>
-                    </w:rPr>
-                    <w:t xml:space="preserve"> in row.</w:t>
-                  </w:r>
-                  <w:r>
-                    <w:rPr>
-                      <w:rFonts w:ascii="Liberation Sans" w:hAnsi="Liberation Sans"/>
-                      <w:sz w:val="18"/>
-                      <w:szCs w:val="18"/>
-                    </w:rPr>
-                    <w:t>questions.values()</w:t>
-                  </w:r>
-                  <w:r>
-                    <w:rPr>
-                      <w:rFonts w:ascii="Liberation Sans" w:hAnsi="Liberation Sans"/>
-                      <w:sz w:val="18"/>
-                      <w:szCs w:val="18"/>
-                    </w:rPr>
-                    <w:t xml:space="preserve"> %}</w:t>
+                    <w:t>{%tr for q in row.questions.values() %}</w:t>
                   </w:r>
                 </w:p>
               </w:tc>
@@ -1182,7 +839,7 @@
               <w:trPr/>
               <w:tc>
                 <w:tcPr>
-                  <w:tcW w:w="1790" w:type="dxa"/>
+                  <w:tcW w:w="1935" w:type="dxa"/>
                   <w:tcBorders/>
                 </w:tcPr>
                 <w:p>
@@ -1203,33 +860,13 @@
                       <w:sz w:val="18"/>
                       <w:szCs w:val="18"/>
                     </w:rPr>
-                    <w:t xml:space="preserve">{{ </w:t>
-                  </w:r>
-                  <w:r>
-                    <w:rPr>
-                      <w:rFonts w:ascii="Liberation Sans" w:hAnsi="Liberation Sans"/>
-                      <w:b/>
-                      <w:bCs/>
-                      <w:sz w:val="18"/>
-                      <w:szCs w:val="18"/>
-                    </w:rPr>
-                    <w:t xml:space="preserve">q.label </w:t>
-                  </w:r>
-                  <w:r>
-                    <w:rPr>
-                      <w:rFonts w:ascii="Liberation Sans" w:hAnsi="Liberation Sans"/>
-                      <w:b/>
-                      <w:bCs/>
-                      <w:sz w:val="18"/>
-                      <w:szCs w:val="18"/>
-                    </w:rPr>
-                    <w:t>}}</w:t>
+                    <w:t>{{ q.label }}</w:t>
                   </w:r>
                 </w:p>
               </w:tc>
               <w:tc>
                 <w:tcPr>
-                  <w:tcW w:w="3633" w:type="dxa"/>
+                  <w:tcW w:w="3927" w:type="dxa"/>
                   <w:tcBorders/>
                 </w:tcPr>
                 <w:p>
@@ -1248,215 +885,7 @@
                       <w:sz w:val="18"/>
                       <w:szCs w:val="18"/>
                     </w:rPr>
-                    <w:t xml:space="preserve">{%p if </w:t>
-                  </w:r>
-                  <w:r>
-                    <w:rPr>
-                      <w:rFonts w:ascii="Liberation Sans" w:hAnsi="Liberation Sans"/>
-                      <w:sz w:val="18"/>
-                      <w:szCs w:val="18"/>
-                    </w:rPr>
-                    <w:t>q.type</w:t>
-                  </w:r>
-                  <w:r>
-                    <w:rPr>
-                      <w:rFonts w:ascii="Liberation Sans" w:hAnsi="Liberation Sans"/>
-                      <w:sz w:val="18"/>
-                      <w:szCs w:val="18"/>
-                    </w:rPr>
-                    <w:t xml:space="preserve"> </w:t>
-                  </w:r>
-                  <w:r>
-                    <w:rPr>
-                      <w:rFonts w:ascii="Liberation Sans" w:hAnsi="Liberation Sans"/>
-                      <w:sz w:val="18"/>
-                      <w:szCs w:val="18"/>
-                    </w:rPr>
-                    <w:t>in</w:t>
-                  </w:r>
-                  <w:r>
-                    <w:rPr>
-                      <w:rFonts w:ascii="Liberation Sans" w:hAnsi="Liberation Sans"/>
-                      <w:sz w:val="18"/>
-                      <w:szCs w:val="18"/>
-                    </w:rPr>
-                    <w:t xml:space="preserve"> </w:t>
-                  </w:r>
-                  <w:r>
-                    <w:rPr>
-                      <w:rFonts w:ascii="Liberation Sans" w:hAnsi="Liberation Sans"/>
-                      <w:sz w:val="18"/>
-                      <w:szCs w:val="18"/>
-                    </w:rPr>
-                    <w:t>[</w:t>
-                  </w:r>
-                  <w:r>
-                    <w:rPr>
-                      <w:rFonts w:ascii="Liberation Sans" w:hAnsi="Liberation Sans"/>
-                      <w:sz w:val="18"/>
-                      <w:szCs w:val="18"/>
-                    </w:rPr>
-                    <w:t>"</w:t>
-                  </w:r>
-                  <w:r>
-                    <w:rPr>
-                      <w:rFonts w:ascii="Liberation Sans" w:hAnsi="Liberation Sans"/>
-                      <w:sz w:val="18"/>
-                      <w:szCs w:val="18"/>
-                    </w:rPr>
-                    <w:t>T</w:t>
-                  </w:r>
-                  <w:r>
-                    <w:rPr>
-                      <w:rFonts w:ascii="Liberation Sans" w:hAnsi="Liberation Sans"/>
-                      <w:sz w:val="18"/>
-                      <w:szCs w:val="18"/>
-                    </w:rPr>
-                    <w:t>ext</w:t>
-                  </w:r>
-                  <w:r>
-                    <w:rPr>
-                      <w:rFonts w:ascii="Liberation Sans" w:hAnsi="Liberation Sans"/>
-                      <w:sz w:val="18"/>
-                      <w:szCs w:val="18"/>
-                    </w:rPr>
-                    <w:t>Question</w:t>
-                  </w:r>
-                  <w:r>
-                    <w:rPr>
-                      <w:rFonts w:ascii="Liberation Sans" w:hAnsi="Liberation Sans"/>
-                      <w:sz w:val="18"/>
-                      <w:szCs w:val="18"/>
-                    </w:rPr>
-                    <w:t>", "TextareaQuestion", "</w:t>
-                  </w:r>
-                  <w:r>
-                    <w:rPr>
-                      <w:rFonts w:ascii="Liberation Sans" w:hAnsi="Liberation Sans"/>
-                      <w:sz w:val="18"/>
-                      <w:szCs w:val="18"/>
-                    </w:rPr>
-                    <w:t>Fl</w:t>
-                  </w:r>
-                  <w:r>
-                    <w:rPr>
-                      <w:rFonts w:ascii="Liberation Sans" w:hAnsi="Liberation Sans"/>
-                      <w:sz w:val="18"/>
-                      <w:szCs w:val="18"/>
-                    </w:rPr>
-                    <w:t>oat</w:t>
-                  </w:r>
-                  <w:r>
-                    <w:rPr>
-                      <w:rFonts w:ascii="Liberation Sans" w:hAnsi="Liberation Sans"/>
-                      <w:sz w:val="18"/>
-                      <w:szCs w:val="18"/>
-                    </w:rPr>
-                    <w:t>Question</w:t>
-                  </w:r>
-                  <w:r>
-                    <w:rPr>
-                      <w:rFonts w:ascii="Liberation Sans" w:hAnsi="Liberation Sans"/>
-                      <w:sz w:val="18"/>
-                      <w:szCs w:val="18"/>
-                    </w:rPr>
-                    <w:t>", "</w:t>
-                  </w:r>
-                  <w:r>
-                    <w:rPr>
-                      <w:rFonts w:ascii="Liberation Sans" w:hAnsi="Liberation Sans"/>
-                      <w:sz w:val="18"/>
-                      <w:szCs w:val="18"/>
-                    </w:rPr>
-                    <w:t>I</w:t>
-                  </w:r>
-                  <w:r>
-                    <w:rPr>
-                      <w:rFonts w:ascii="Liberation Sans" w:hAnsi="Liberation Sans"/>
-                      <w:sz w:val="18"/>
-                      <w:szCs w:val="18"/>
-                    </w:rPr>
-                    <w:t>nte</w:t>
-                  </w:r>
-                  <w:r>
-                    <w:rPr>
-                      <w:rFonts w:ascii="Liberation Sans" w:hAnsi="Liberation Sans"/>
-                      <w:sz w:val="18"/>
-                      <w:szCs w:val="18"/>
-                    </w:rPr>
-                    <w:t>g</w:t>
-                  </w:r>
-                  <w:r>
-                    <w:rPr>
-                      <w:rFonts w:ascii="Liberation Sans" w:hAnsi="Liberation Sans"/>
-                      <w:sz w:val="18"/>
-                      <w:szCs w:val="18"/>
-                    </w:rPr>
-                    <w:t>er</w:t>
-                  </w:r>
-                  <w:r>
-                    <w:rPr>
-                      <w:rFonts w:ascii="Liberation Sans" w:hAnsi="Liberation Sans"/>
-                      <w:sz w:val="18"/>
-                      <w:szCs w:val="18"/>
-                    </w:rPr>
-                    <w:t>Question</w:t>
-                  </w:r>
-                  <w:r>
-                    <w:rPr>
-                      <w:rFonts w:ascii="Liberation Sans" w:hAnsi="Liberation Sans"/>
-                      <w:sz w:val="18"/>
-                      <w:szCs w:val="18"/>
-                    </w:rPr>
-                    <w:t>", "</w:t>
-                  </w:r>
-                  <w:r>
-                    <w:rPr>
-                      <w:rFonts w:ascii="Liberation Sans" w:hAnsi="Liberation Sans"/>
-                      <w:sz w:val="18"/>
-                      <w:szCs w:val="18"/>
-                    </w:rPr>
-                    <w:t>StaticQuestion</w:t>
-                  </w:r>
-                  <w:r>
-                    <w:rPr>
-                      <w:rFonts w:ascii="Liberation Sans" w:hAnsi="Liberation Sans"/>
-                      <w:sz w:val="18"/>
-                      <w:szCs w:val="18"/>
-                    </w:rPr>
-                    <w:t>", "</w:t>
-                  </w:r>
-                  <w:r>
-                    <w:rPr>
-                      <w:rFonts w:ascii="Liberation Sans" w:hAnsi="Liberation Sans"/>
-                      <w:sz w:val="18"/>
-                      <w:szCs w:val="18"/>
-                    </w:rPr>
-                    <w:t>CalculatedFloatQuestion</w:t>
-                  </w:r>
-                  <w:r>
-                    <w:rPr>
-                      <w:rFonts w:ascii="Liberation Sans" w:hAnsi="Liberation Sans"/>
-                      <w:sz w:val="18"/>
-                      <w:szCs w:val="18"/>
-                    </w:rPr>
-                    <w:t>"</w:t>
-                  </w:r>
-                  <w:r>
-                    <w:rPr>
-                      <w:rFonts w:ascii="Liberation Sans" w:hAnsi="Liberation Sans"/>
-                      <w:sz w:val="18"/>
-                      <w:szCs w:val="18"/>
-                    </w:rPr>
-                    <w:t>]</w:t>
-                  </w:r>
-                  <w:r>
-                    <w:rPr>
-                      <w:rFonts w:ascii="Liberation Sans" w:hAnsi="Liberation Sans"/>
-                      <w:sz w:val="18"/>
-                      <w:szCs w:val="18"/>
-                    </w:rPr>
-                    <w:t xml:space="preserve"> %}</w:t>
+                    <w:t>{%p if q.type in ["TextQuestion", "TextareaQuestion", "FloatQuestion", "IntegerQuestion", "StaticQuestion", "CalculatedFloatQuestion"] %}</w:t>
                   </w:r>
                 </w:p>
                 <w:p>
@@ -1475,23 +904,7 @@
                       <w:sz w:val="18"/>
                       <w:szCs w:val="18"/>
                     </w:rPr>
-                    <w:t xml:space="preserve">{{ </w:t>
-                  </w:r>
-                  <w:r>
-                    <w:rPr>
-                      <w:rFonts w:ascii="Liberation Sans" w:hAnsi="Liberation Sans"/>
-                      <w:sz w:val="18"/>
-                      <w:szCs w:val="18"/>
-                    </w:rPr>
-                    <w:t>q</w:t>
-                  </w:r>
-                  <w:r>
-                    <w:rPr>
-                      <w:rFonts w:ascii="Liberation Sans" w:hAnsi="Liberation Sans"/>
-                      <w:sz w:val="18"/>
-                      <w:szCs w:val="18"/>
-                    </w:rPr>
-                    <w:t>.value or "-" }}</w:t>
+                    <w:t>{{ q.value or "-" }}</w:t>
                   </w:r>
                 </w:p>
                 <w:p>
@@ -1511,39 +924,7 @@
                       <w:sz w:val="18"/>
                       <w:szCs w:val="18"/>
                     </w:rPr>
-                    <w:t xml:space="preserve">{%p elif </w:t>
-                  </w:r>
-                  <w:r>
-                    <w:rPr>
-                      <w:rFonts w:ascii="Liberation Sans" w:hAnsi="Liberation Sans"/>
-                      <w:sz w:val="18"/>
-                      <w:szCs w:val="18"/>
-                    </w:rPr>
-                    <w:t>q.type</w:t>
-                  </w:r>
-                  <w:r>
-                    <w:rPr>
-                      <w:rFonts w:ascii="Liberation Sans" w:hAnsi="Liberation Sans"/>
-                      <w:sz w:val="18"/>
-                      <w:szCs w:val="18"/>
-                    </w:rPr>
-                    <w:t xml:space="preserve"> == "DateQuest</w:t>
-                  </w:r>
-                  <w:r>
-                    <w:rPr>
-                      <w:rFonts w:ascii="Liberation Sans" w:hAnsi="Liberation Sans"/>
-                      <w:sz w:val="18"/>
-                      <w:szCs w:val="18"/>
-                    </w:rPr>
-                    <w:t>i</w:t>
-                  </w:r>
-                  <w:r>
-                    <w:rPr>
-                      <w:rFonts w:ascii="Liberation Sans" w:hAnsi="Liberation Sans"/>
-                      <w:sz w:val="18"/>
-                      <w:szCs w:val="18"/>
-                    </w:rPr>
-                    <w:t>on" %}</w:t>
+                    <w:t>{%p elif q.type == "DateQuestion" %}</w:t>
                   </w:r>
                 </w:p>
                 <w:p>
@@ -1562,23 +943,7 @@
                       <w:sz w:val="18"/>
                       <w:szCs w:val="18"/>
                     </w:rPr>
-                    <w:t xml:space="preserve">{{ </w:t>
-                  </w:r>
-                  <w:r>
-                    <w:rPr>
-                      <w:rFonts w:ascii="Liberation Sans" w:hAnsi="Liberation Sans"/>
-                      <w:sz w:val="18"/>
-                      <w:szCs w:val="18"/>
-                    </w:rPr>
-                    <w:t>q</w:t>
-                  </w:r>
-                  <w:r>
-                    <w:rPr>
-                      <w:rFonts w:ascii="Liberation Sans" w:hAnsi="Liberation Sans"/>
-                      <w:sz w:val="18"/>
-                      <w:szCs w:val="18"/>
-                    </w:rPr>
-                    <w:t>.value | date("dd.MM.YYY") }}</w:t>
+                    <w:t>{{ q.value | date("dd.MM.YYY") }}</w:t>
                   </w:r>
                 </w:p>
                 <w:p>
@@ -1597,39 +962,7 @@
                       <w:sz w:val="18"/>
                       <w:szCs w:val="18"/>
                     </w:rPr>
-                    <w:t xml:space="preserve">{%p elif </w:t>
-                  </w:r>
-                  <w:r>
-                    <w:rPr>
-                      <w:rFonts w:ascii="Liberation Sans" w:hAnsi="Liberation Sans"/>
-                      <w:sz w:val="18"/>
-                      <w:szCs w:val="18"/>
-                    </w:rPr>
-                    <w:t>q.type</w:t>
-                  </w:r>
-                  <w:r>
-                    <w:rPr>
-                      <w:rFonts w:ascii="Liberation Sans" w:hAnsi="Liberation Sans"/>
-                      <w:sz w:val="18"/>
-                      <w:szCs w:val="18"/>
-                    </w:rPr>
-                    <w:t xml:space="preserve"> == "</w:t>
-                  </w:r>
-                  <w:r>
-                    <w:rPr>
-                      <w:rFonts w:ascii="Liberation Sans" w:hAnsi="Liberation Sans"/>
-                      <w:sz w:val="18"/>
-                      <w:szCs w:val="18"/>
-                    </w:rPr>
-                    <w:t>FilesQuestion</w:t>
-                  </w:r>
-                  <w:r>
-                    <w:rPr>
-                      <w:rFonts w:ascii="Liberation Sans" w:hAnsi="Liberation Sans"/>
-                      <w:sz w:val="18"/>
-                      <w:szCs w:val="18"/>
-                    </w:rPr>
-                    <w:t>" %}</w:t>
+                    <w:t>{%p elif q.type == "FilesQuestion" %}</w:t>
                   </w:r>
                 </w:p>
                 <w:p>
@@ -1650,61 +983,7 @@
                       <w:sz w:val="18"/>
                       <w:szCs w:val="18"/>
                     </w:rPr>
-                    <w:t xml:space="preserve">{%p for </w:t>
-                  </w:r>
-                  <w:r>
-                    <w:rPr>
-                      <w:rFonts w:ascii="Liberation Sans" w:hAnsi="Liberation Sans"/>
-                      <w:color w:val="55308D"/>
-                      <w:sz w:val="18"/>
-                      <w:szCs w:val="18"/>
-                    </w:rPr>
-                    <w:t>filename</w:t>
-                  </w:r>
-                  <w:r>
-                    <w:rPr>
-                      <w:rFonts w:ascii="Liberation Sans" w:hAnsi="Liberation Sans"/>
-                      <w:color w:val="55308D"/>
-                      <w:sz w:val="18"/>
-                      <w:szCs w:val="18"/>
-                    </w:rPr>
-                    <w:t xml:space="preserve"> in </w:t>
-                  </w:r>
-                  <w:r>
-                    <w:rPr>
-                      <w:rFonts w:ascii="Liberation Sans" w:hAnsi="Liberation Sans"/>
-                      <w:color w:val="55308D"/>
-                      <w:sz w:val="18"/>
-                      <w:szCs w:val="18"/>
-                    </w:rPr>
-                    <w:t>q</w:t>
-                  </w:r>
-                  <w:r>
-                    <w:rPr>
-                      <w:rFonts w:ascii="Liberation Sans" w:hAnsi="Liberation Sans"/>
-                      <w:color w:val="55308D"/>
-                      <w:sz w:val="18"/>
-                      <w:szCs w:val="18"/>
-                    </w:rPr>
-                    <w:t>.</w:t>
-                  </w:r>
-                  <w:r>
-                    <w:rPr>
-                      <w:rFonts w:ascii="Liberation Sans" w:hAnsi="Liberation Sans"/>
-                      <w:color w:val="55308D"/>
-                      <w:sz w:val="18"/>
-                      <w:szCs w:val="18"/>
-                    </w:rPr>
-                    <w:t>value</w:t>
-                  </w:r>
-                  <w:r>
-                    <w:rPr>
-                      <w:rFonts w:ascii="Liberation Sans" w:hAnsi="Liberation Sans"/>
-                      <w:color w:val="55308D"/>
-                      <w:sz w:val="18"/>
-                      <w:szCs w:val="18"/>
-                    </w:rPr>
-                    <w:t xml:space="preserve"> %}</w:t>
+                    <w:t>{%p for filename in q.value %}</w:t>
                   </w:r>
                 </w:p>
                 <w:p>
@@ -1713,7 +992,7 @@
                     <w:widowControl w:val="false"/>
                     <w:numPr>
                       <w:ilvl w:val="0"/>
-                      <w:numId w:val="3"/>
+                      <w:numId w:val="2"/>
                     </w:numPr>
                     <w:rPr/>
                   </w:pPr>
@@ -1765,55 +1044,7 @@
                       <w:sz w:val="18"/>
                       <w:szCs w:val="18"/>
                     </w:rPr>
-                    <w:t xml:space="preserve">{%p elif </w:t>
-                  </w:r>
-                  <w:r>
-                    <w:rPr>
-                      <w:rFonts w:ascii="Liberation Sans" w:hAnsi="Liberation Sans"/>
-                      <w:sz w:val="18"/>
-                      <w:szCs w:val="18"/>
-                    </w:rPr>
-                    <w:t>q.</w:t>
-                  </w:r>
-                  <w:r>
-                    <w:rPr>
-                      <w:rFonts w:ascii="Liberation Sans" w:hAnsi="Liberation Sans"/>
-                      <w:sz w:val="18"/>
-                      <w:szCs w:val="18"/>
-                    </w:rPr>
-                    <w:t>type == "Mult</w:t>
-                  </w:r>
-                  <w:r>
-                    <w:rPr>
-                      <w:rFonts w:ascii="Liberation Sans" w:hAnsi="Liberation Sans"/>
-                      <w:sz w:val="18"/>
-                      <w:szCs w:val="18"/>
-                    </w:rPr>
-                    <w:t>i</w:t>
-                  </w:r>
-                  <w:r>
-                    <w:rPr>
-                      <w:rFonts w:ascii="Liberation Sans" w:hAnsi="Liberation Sans"/>
-                      <w:sz w:val="18"/>
-                      <w:szCs w:val="18"/>
-                    </w:rPr>
-                    <w:t>pleCho</w:t>
-                  </w:r>
-                  <w:r>
-                    <w:rPr>
-                      <w:rFonts w:ascii="Liberation Sans" w:hAnsi="Liberation Sans"/>
-                      <w:sz w:val="18"/>
-                      <w:szCs w:val="18"/>
-                    </w:rPr>
-                    <w:t>i</w:t>
-                  </w:r>
-                  <w:r>
-                    <w:rPr>
-                      <w:rFonts w:ascii="Liberation Sans" w:hAnsi="Liberation Sans"/>
-                      <w:sz w:val="18"/>
-                      <w:szCs w:val="18"/>
-                    </w:rPr>
-                    <w:t>ceQuestion" %}</w:t>
+                    <w:t>{%p elif q.type == "MultipleChoiceQuestion" %}</w:t>
                   </w:r>
                 </w:p>
                 <w:p>
@@ -1834,25 +1065,7 @@
                       <w:sz w:val="18"/>
                       <w:szCs w:val="18"/>
                     </w:rPr>
-                    <w:t xml:space="preserve">{%p for option in </w:t>
-                  </w:r>
-                  <w:r>
-                    <w:rPr>
-                      <w:rFonts w:ascii="Liberation Sans" w:hAnsi="Liberation Sans"/>
-                      <w:color w:val="00A933"/>
-                      <w:sz w:val="18"/>
-                      <w:szCs w:val="18"/>
-                    </w:rPr>
-                    <w:t>q.</w:t>
-                  </w:r>
-                  <w:r>
-                    <w:rPr>
-                      <w:rFonts w:ascii="Liberation Sans" w:hAnsi="Liberation Sans"/>
-                      <w:color w:val="00A933"/>
-                      <w:sz w:val="18"/>
-                      <w:szCs w:val="18"/>
-                    </w:rPr>
-                    <w:t>options %}</w:t>
+                    <w:t>{%p for option in q.options %}</w:t>
                   </w:r>
                 </w:p>
                 <w:p>
@@ -1871,46 +1084,10 @@
                       <w:sz w:val="18"/>
                       <w:szCs w:val="18"/>
                     </w:rPr>
-                    <w:t>{% if option[</w:t>
-                  </w:r>
-                  <w:r>
-                    <w:rPr>
-                      <w:rFonts w:ascii="Liberation Sans" w:hAnsi="Liberation Sans"/>
-                      <w:sz w:val="18"/>
-                      <w:szCs w:val="18"/>
-                    </w:rPr>
-                    <w:t>0</w:t>
-                  </w:r>
-                  <w:r>
-                    <w:rPr>
-                      <w:rFonts w:ascii="Liberation Sans" w:hAnsi="Liberation Sans"/>
-                      <w:sz w:val="18"/>
-                      <w:szCs w:val="18"/>
-                    </w:rPr>
-                    <w:t xml:space="preserve">] in </w:t>
-                  </w:r>
-                  <w:r>
-                    <w:rPr>
-                      <w:rFonts w:ascii="Liberation Sans" w:hAnsi="Liberation Sans"/>
-                      <w:sz w:val="18"/>
-                      <w:szCs w:val="18"/>
-                    </w:rPr>
-                    <w:t>q</w:t>
-                  </w:r>
-                  <w:r>
-                    <w:rPr>
-                      <w:rFonts w:ascii="Liberation Sans" w:hAnsi="Liberation Sans"/>
-                      <w:sz w:val="18"/>
-                      <w:szCs w:val="18"/>
-                    </w:rPr>
-                    <w:t>.value %}</w:t>
-                  </w:r>
-                  <w:r>
-                    <w:rPr>
-                      <w:rFonts w:ascii="Liberation Sans" w:hAnsi="Liberation Sans"/>
-                      <w:sz w:val="18"/>
-                      <w:szCs w:val="18"/>
-                    </w:rPr>
+                    <w:t>{% if option[0] in q.value %}</w:t>
+                  </w:r>
+                  <w:r>
+                    <w:rPr/>
                     <w:drawing>
                       <wp:inline distT="0" distB="0" distL="0" distR="0">
                         <wp:extent cx="109855" cy="109855"/>
@@ -1958,11 +1135,7 @@
                     <w:t>{% else %}</w:t>
                   </w:r>
                   <w:r>
-                    <w:rPr>
-                      <w:rFonts w:ascii="Liberation Sans" w:hAnsi="Liberation Sans"/>
-                      <w:sz w:val="18"/>
-                      <w:szCs w:val="18"/>
-                    </w:rPr>
+                    <w:rPr/>
                     <w:drawing>
                       <wp:inline distT="0" distB="0" distL="0" distR="0">
                         <wp:extent cx="109855" cy="109855"/>
@@ -2048,39 +1221,7 @@
                       <w:sz w:val="18"/>
                       <w:szCs w:val="18"/>
                     </w:rPr>
-                    <w:t xml:space="preserve">{%p elif </w:t>
-                  </w:r>
-                  <w:r>
-                    <w:rPr>
-                      <w:rFonts w:ascii="Liberation Sans" w:hAnsi="Liberation Sans"/>
-                      <w:sz w:val="18"/>
-                      <w:szCs w:val="18"/>
-                    </w:rPr>
-                    <w:t>q.type</w:t>
-                  </w:r>
-                  <w:r>
-                    <w:rPr>
-                      <w:rFonts w:ascii="Liberation Sans" w:hAnsi="Liberation Sans"/>
-                      <w:sz w:val="18"/>
-                      <w:szCs w:val="18"/>
-                    </w:rPr>
-                    <w:t xml:space="preserve"> == "Choic</w:t>
-                  </w:r>
-                  <w:r>
-                    <w:rPr>
-                      <w:rFonts w:ascii="Liberation Sans" w:hAnsi="Liberation Sans"/>
-                      <w:sz w:val="18"/>
-                      <w:szCs w:val="18"/>
-                    </w:rPr>
-                    <w:t>e</w:t>
-                  </w:r>
-                  <w:r>
-                    <w:rPr>
-                      <w:rFonts w:ascii="Liberation Sans" w:hAnsi="Liberation Sans"/>
-                      <w:sz w:val="18"/>
-                      <w:szCs w:val="18"/>
-                    </w:rPr>
-                    <w:t>Question" %}</w:t>
+                    <w:t>{%p elif q.type == "ChoiceQuestion" %}</w:t>
                   </w:r>
                 </w:p>
                 <w:p>
@@ -2101,25 +1242,7 @@
                       <w:sz w:val="18"/>
                       <w:szCs w:val="18"/>
                     </w:rPr>
-                    <w:t xml:space="preserve">{%p for option in </w:t>
-                  </w:r>
-                  <w:r>
-                    <w:rPr>
-                      <w:rFonts w:ascii="Liberation Sans" w:hAnsi="Liberation Sans"/>
-                      <w:color w:val="55308D"/>
-                      <w:sz w:val="18"/>
-                      <w:szCs w:val="18"/>
-                    </w:rPr>
-                    <w:t>q</w:t>
-                  </w:r>
-                  <w:r>
-                    <w:rPr>
-                      <w:rFonts w:ascii="Liberation Sans" w:hAnsi="Liberation Sans"/>
-                      <w:color w:val="55308D"/>
-                      <w:sz w:val="18"/>
-                      <w:szCs w:val="18"/>
-                    </w:rPr>
-                    <w:t>.options %}</w:t>
+                    <w:t>{%p for option in q.options %}</w:t>
                   </w:r>
                 </w:p>
                 <w:p>
@@ -2138,46 +1261,10 @@
                       <w:sz w:val="18"/>
                       <w:szCs w:val="18"/>
                     </w:rPr>
-                    <w:t>{% if option[</w:t>
-                  </w:r>
-                  <w:r>
-                    <w:rPr>
-                      <w:rFonts w:ascii="Liberation Sans" w:hAnsi="Liberation Sans"/>
-                      <w:sz w:val="18"/>
-                      <w:szCs w:val="18"/>
-                    </w:rPr>
-                    <w:t>0</w:t>
-                  </w:r>
-                  <w:r>
-                    <w:rPr>
-                      <w:rFonts w:ascii="Liberation Sans" w:hAnsi="Liberation Sans"/>
-                      <w:sz w:val="18"/>
-                      <w:szCs w:val="18"/>
-                    </w:rPr>
-                    <w:t xml:space="preserve">] in </w:t>
-                  </w:r>
-                  <w:r>
-                    <w:rPr>
-                      <w:rFonts w:ascii="Liberation Sans" w:hAnsi="Liberation Sans"/>
-                      <w:sz w:val="18"/>
-                      <w:szCs w:val="18"/>
-                    </w:rPr>
-                    <w:t>q</w:t>
-                  </w:r>
-                  <w:r>
-                    <w:rPr>
-                      <w:rFonts w:ascii="Liberation Sans" w:hAnsi="Liberation Sans"/>
-                      <w:sz w:val="18"/>
-                      <w:szCs w:val="18"/>
-                    </w:rPr>
-                    <w:t>.value %}</w:t>
-                  </w:r>
-                  <w:r>
-                    <w:rPr>
-                      <w:rFonts w:ascii="Liberation Sans" w:hAnsi="Liberation Sans"/>
-                      <w:sz w:val="18"/>
-                      <w:szCs w:val="18"/>
-                    </w:rPr>
+                    <w:t>{% if option[0] in q.value %}</w:t>
+                  </w:r>
+                  <w:r>
+                    <w:rPr/>
                     <w:drawing>
                       <wp:inline distT="0" distB="0" distL="0" distR="0">
                         <wp:extent cx="109855" cy="109855"/>
@@ -2225,11 +1312,7 @@
                     <w:t>{% else %}</w:t>
                   </w:r>
                   <w:r>
-                    <w:rPr>
-                      <w:rFonts w:ascii="Liberation Sans" w:hAnsi="Liberation Sans"/>
-                      <w:sz w:val="18"/>
-                      <w:szCs w:val="18"/>
-                    </w:rPr>
+                    <w:rPr/>
                     <w:drawing>
                       <wp:inline distT="0" distB="0" distL="0" distR="0">
                         <wp:extent cx="109855" cy="109855"/>
@@ -2365,7 +1448,7 @@
               <w:trPr/>
               <w:tc>
                 <w:tcPr>
-                  <w:tcW w:w="5423" w:type="dxa"/>
+                  <w:tcW w:w="5862" w:type="dxa"/>
                   <w:gridSpan w:val="2"/>
                   <w:tcBorders/>
                 </w:tcPr>
@@ -2402,7 +1485,11 @@
               </w:rPr>
             </w:pPr>
             <w:r>
-              <w:rPr/>
+              <w:rPr>
+                <w:rFonts w:ascii="Liberation Sans" w:hAnsi="Liberation Sans"/>
+                <w:sz w:val="18"/>
+                <w:szCs w:val="18"/>
+              </w:rPr>
             </w:r>
           </w:p>
           <w:p>
@@ -2451,7 +1538,7 @@
         <w:trPr/>
         <w:tc>
           <w:tcPr>
-            <w:tcW w:w="8928" w:type="dxa"/>
+            <w:tcW w:w="9637" w:type="dxa"/>
             <w:gridSpan w:val="2"/>
             <w:tcBorders>
               <w:top w:val="single" w:sz="4" w:space="0" w:color="000000"/>
@@ -2495,21 +1582,7 @@
           <w:rFonts w:ascii="Liberation Sans" w:hAnsi="Liberation Sans"/>
           <w:lang w:val="en-US" w:eastAsia="zh-CN" w:bidi="hi-IN"/>
         </w:rPr>
-        <w:t>{% for sub_form in sub_forms.</w:t>
-      </w:r>
-      <w:r>
-        <w:rPr>
-          <w:rFonts w:ascii="Liberation Sans" w:hAnsi="Liberation Sans"/>
-          <w:lang w:val="en-US" w:eastAsia="zh-CN" w:bidi="hi-IN"/>
-        </w:rPr>
-        <w:t>values()</w:t>
-      </w:r>
-      <w:r>
-        <w:rPr>
-          <w:rFonts w:ascii="Liberation Sans" w:hAnsi="Liberation Sans"/>
-          <w:lang w:val="en-US" w:eastAsia="zh-CN" w:bidi="hi-IN"/>
-        </w:rPr>
-        <w:t xml:space="preserve"> %}</w:t>
+        <w:t>{% for sub_form in sub_forms.values() %}</w:t>
       </w:r>
     </w:p>
     <w:p>
@@ -2552,8 +1625,8 @@
         </w:tblCellMar>
       </w:tblPr>
       <w:tblGrid>
-        <w:gridCol w:w="3390"/>
-        <w:gridCol w:w="5538"/>
+        <w:gridCol w:w="3659"/>
+        <w:gridCol w:w="5978"/>
       </w:tblGrid>
       <w:tr>
         <w:trPr>
@@ -2561,7 +1634,7 @@
         </w:trPr>
         <w:tc>
           <w:tcPr>
-            <w:tcW w:w="8928" w:type="dxa"/>
+            <w:tcW w:w="9637" w:type="dxa"/>
             <w:gridSpan w:val="2"/>
             <w:tcBorders>
               <w:top w:val="single" w:sz="4" w:space="0" w:color="000000"/>
@@ -2585,23 +1658,7 @@
                 <w:sz w:val="18"/>
                 <w:szCs w:val="18"/>
               </w:rPr>
-              <w:t>{%tr for question in sub_form.questions.</w:t>
-            </w:r>
-            <w:r>
-              <w:rPr>
-                <w:rFonts w:ascii="Liberation Sans" w:hAnsi="Liberation Sans"/>
-                <w:sz w:val="18"/>
-                <w:szCs w:val="18"/>
-              </w:rPr>
-              <w:t>values()</w:t>
-            </w:r>
-            <w:r>
-              <w:rPr>
-                <w:rFonts w:ascii="Liberation Sans" w:hAnsi="Liberation Sans"/>
-                <w:sz w:val="18"/>
-                <w:szCs w:val="18"/>
-              </w:rPr>
-              <w:t xml:space="preserve"> %}</w:t>
+              <w:t>{%tr for question in sub_form.questions.values() %}</w:t>
             </w:r>
           </w:p>
         </w:tc>
@@ -2610,7 +1667,7 @@
         <w:trPr/>
         <w:tc>
           <w:tcPr>
-            <w:tcW w:w="3390" w:type="dxa"/>
+            <w:tcW w:w="3659" w:type="dxa"/>
             <w:tcBorders>
               <w:top w:val="single" w:sz="4" w:space="0" w:color="999999"/>
               <w:bottom w:val="single" w:sz="4" w:space="0" w:color="999999"/>
@@ -2676,8 +1733,9 @@
             </w:pPr>
             <w:r>
               <w:rPr>
-                <w:b w:val="false"/>
-                <w:bCs w:val="false"/>
+                <w:rFonts w:ascii="Liberation Sans" w:hAnsi="Liberation Sans"/>
+                <w:sz w:val="18"/>
+                <w:szCs w:val="18"/>
               </w:rPr>
             </w:r>
           </w:p>
@@ -2733,7 +1791,7 @@
         </w:tc>
         <w:tc>
           <w:tcPr>
-            <w:tcW w:w="5538" w:type="dxa"/>
+            <w:tcW w:w="5978" w:type="dxa"/>
             <w:tcBorders>
               <w:top w:val="single" w:sz="4" w:space="0" w:color="999999"/>
               <w:bottom w:val="single" w:sz="4" w:space="0" w:color="999999"/>
@@ -2755,183 +1813,7 @@
                 <w:sz w:val="18"/>
                 <w:szCs w:val="18"/>
               </w:rPr>
-              <w:t xml:space="preserve">{%p if question.type </w:t>
-            </w:r>
-            <w:r>
-              <w:rPr>
-                <w:rFonts w:ascii="Liberation Sans" w:hAnsi="Liberation Sans"/>
-                <w:sz w:val="18"/>
-                <w:szCs w:val="18"/>
-              </w:rPr>
-              <w:t>in</w:t>
-            </w:r>
-            <w:r>
-              <w:rPr>
-                <w:rFonts w:ascii="Liberation Sans" w:hAnsi="Liberation Sans"/>
-                <w:sz w:val="18"/>
-                <w:szCs w:val="18"/>
-              </w:rPr>
-              <w:t xml:space="preserve"> </w:t>
-            </w:r>
-            <w:r>
-              <w:rPr>
-                <w:rFonts w:ascii="Liberation Sans" w:hAnsi="Liberation Sans"/>
-                <w:sz w:val="18"/>
-                <w:szCs w:val="18"/>
-              </w:rPr>
-              <w:t>[</w:t>
-            </w:r>
-            <w:r>
-              <w:rPr>
-                <w:rFonts w:ascii="Liberation Sans" w:hAnsi="Liberation Sans"/>
-                <w:sz w:val="18"/>
-                <w:szCs w:val="18"/>
-              </w:rPr>
-              <w:t>"</w:t>
-            </w:r>
-            <w:r>
-              <w:rPr>
-                <w:rFonts w:ascii="Liberation Sans" w:hAnsi="Liberation Sans"/>
-                <w:sz w:val="18"/>
-                <w:szCs w:val="18"/>
-              </w:rPr>
-              <w:t>T</w:t>
-            </w:r>
-            <w:r>
-              <w:rPr>
-                <w:rFonts w:ascii="Liberation Sans" w:hAnsi="Liberation Sans"/>
-                <w:sz w:val="18"/>
-                <w:szCs w:val="18"/>
-              </w:rPr>
-              <w:t>ext</w:t>
-            </w:r>
-            <w:r>
-              <w:rPr>
-                <w:rFonts w:ascii="Liberation Sans" w:hAnsi="Liberation Sans"/>
-                <w:sz w:val="18"/>
-                <w:szCs w:val="18"/>
-              </w:rPr>
-              <w:t>Question</w:t>
-            </w:r>
-            <w:r>
-              <w:rPr>
-                <w:rFonts w:ascii="Liberation Sans" w:hAnsi="Liberation Sans"/>
-                <w:sz w:val="18"/>
-                <w:szCs w:val="18"/>
-              </w:rPr>
-              <w:t>", "TextareaQuestion", "</w:t>
-            </w:r>
-            <w:r>
-              <w:rPr>
-                <w:rFonts w:ascii="Liberation Sans" w:hAnsi="Liberation Sans"/>
-                <w:sz w:val="18"/>
-                <w:szCs w:val="18"/>
-              </w:rPr>
-              <w:t>Fl</w:t>
-            </w:r>
-            <w:r>
-              <w:rPr>
-                <w:rFonts w:ascii="Liberation Sans" w:hAnsi="Liberation Sans"/>
-                <w:sz w:val="18"/>
-                <w:szCs w:val="18"/>
-              </w:rPr>
-              <w:t>oat</w:t>
-            </w:r>
-            <w:r>
-              <w:rPr>
-                <w:rFonts w:ascii="Liberation Sans" w:hAnsi="Liberation Sans"/>
-                <w:sz w:val="18"/>
-                <w:szCs w:val="18"/>
-              </w:rPr>
-              <w:t>Question</w:t>
-            </w:r>
-            <w:r>
-              <w:rPr>
-                <w:rFonts w:ascii="Liberation Sans" w:hAnsi="Liberation Sans"/>
-                <w:sz w:val="18"/>
-                <w:szCs w:val="18"/>
-              </w:rPr>
-              <w:t>", "</w:t>
-            </w:r>
-            <w:r>
-              <w:rPr>
-                <w:rFonts w:ascii="Liberation Sans" w:hAnsi="Liberation Sans"/>
-                <w:sz w:val="18"/>
-                <w:szCs w:val="18"/>
-              </w:rPr>
-              <w:t>I</w:t>
-            </w:r>
-            <w:r>
-              <w:rPr>
-                <w:rFonts w:ascii="Liberation Sans" w:hAnsi="Liberation Sans"/>
-                <w:sz w:val="18"/>
-                <w:szCs w:val="18"/>
-              </w:rPr>
-              <w:t>nteger</w:t>
-            </w:r>
-            <w:r>
-              <w:rPr>
-                <w:rFonts w:ascii="Liberation Sans" w:hAnsi="Liberation Sans"/>
-                <w:sz w:val="18"/>
-                <w:szCs w:val="18"/>
-              </w:rPr>
-              <w:t>Question</w:t>
-            </w:r>
-            <w:r>
-              <w:rPr>
-                <w:rFonts w:ascii="Liberation Sans" w:hAnsi="Liberation Sans"/>
-                <w:sz w:val="18"/>
-                <w:szCs w:val="18"/>
-              </w:rPr>
-              <w:t>", "</w:t>
-            </w:r>
-            <w:r>
-              <w:rPr>
-                <w:rFonts w:ascii="Liberation Sans" w:hAnsi="Liberation Sans"/>
-                <w:sz w:val="18"/>
-                <w:szCs w:val="18"/>
-              </w:rPr>
-              <w:t>StaticQuestion</w:t>
-            </w:r>
-            <w:r>
-              <w:rPr>
-                <w:rFonts w:ascii="Liberation Sans" w:hAnsi="Liberation Sans"/>
-                <w:sz w:val="18"/>
-                <w:szCs w:val="18"/>
-              </w:rPr>
-              <w:t>", "</w:t>
-            </w:r>
-            <w:r>
-              <w:rPr>
-                <w:rFonts w:ascii="Liberation Sans" w:hAnsi="Liberation Sans"/>
-                <w:sz w:val="18"/>
-                <w:szCs w:val="18"/>
-              </w:rPr>
-              <w:t>CalculatedFloatQuestion</w:t>
-            </w:r>
-            <w:r>
-              <w:rPr>
-                <w:rFonts w:ascii="Liberation Sans" w:hAnsi="Liberation Sans"/>
-                <w:sz w:val="18"/>
-                <w:szCs w:val="18"/>
-              </w:rPr>
-              <w:t>"</w:t>
-            </w:r>
-            <w:r>
-              <w:rPr>
-                <w:rFonts w:ascii="Liberation Sans" w:hAnsi="Liberation Sans"/>
-                <w:sz w:val="18"/>
-                <w:szCs w:val="18"/>
-              </w:rPr>
-              <w:t>]</w:t>
-            </w:r>
-            <w:r>
-              <w:rPr>
-                <w:rFonts w:ascii="Liberation Sans" w:hAnsi="Liberation Sans"/>
-                <w:sz w:val="18"/>
-                <w:szCs w:val="18"/>
-              </w:rPr>
-              <w:t xml:space="preserve"> %}</w:t>
+              <w:t>{%p if question.type in ["TextQuestion", "TextareaQuestion", "FloatQuestion", "IntegerQuestion", "StaticQuestion", "CalculatedFloatQuestion"] %}</w:t>
             </w:r>
           </w:p>
           <w:p>
@@ -3007,23 +1889,7 @@
                 <w:sz w:val="18"/>
                 <w:szCs w:val="18"/>
               </w:rPr>
-              <w:t>{%p elif question.type == "</w:t>
-            </w:r>
-            <w:r>
-              <w:rPr>
-                <w:rFonts w:ascii="Liberation Sans" w:hAnsi="Liberation Sans"/>
-                <w:sz w:val="18"/>
-                <w:szCs w:val="18"/>
-              </w:rPr>
-              <w:t>FilesQuestion</w:t>
-            </w:r>
-            <w:r>
-              <w:rPr>
-                <w:rFonts w:ascii="Liberation Sans" w:hAnsi="Liberation Sans"/>
-                <w:sz w:val="18"/>
-                <w:szCs w:val="18"/>
-              </w:rPr>
-              <w:t>" %}</w:t>
+              <w:t>{%p elif question.type == "FilesQuestion" %}</w:t>
             </w:r>
           </w:p>
           <w:p>
@@ -3044,61 +1910,7 @@
                 <w:sz w:val="18"/>
                 <w:szCs w:val="18"/>
               </w:rPr>
-              <w:t xml:space="preserve">{%p for </w:t>
-            </w:r>
-            <w:r>
-              <w:rPr>
-                <w:rFonts w:ascii="Liberation Sans" w:hAnsi="Liberation Sans"/>
-                <w:color w:val="55308D"/>
-                <w:sz w:val="18"/>
-                <w:szCs w:val="18"/>
-              </w:rPr>
-              <w:t>filename</w:t>
-            </w:r>
-            <w:r>
-              <w:rPr>
-                <w:rFonts w:ascii="Liberation Sans" w:hAnsi="Liberation Sans"/>
-                <w:color w:val="55308D"/>
-                <w:sz w:val="18"/>
-                <w:szCs w:val="18"/>
-              </w:rPr>
-              <w:t xml:space="preserve"> in </w:t>
-            </w:r>
-            <w:r>
-              <w:rPr>
-                <w:rFonts w:ascii="Liberation Sans" w:hAnsi="Liberation Sans"/>
-                <w:color w:val="55308D"/>
-                <w:sz w:val="18"/>
-                <w:szCs w:val="18"/>
-              </w:rPr>
-              <w:t>q</w:t>
-            </w:r>
-            <w:r>
-              <w:rPr>
-                <w:rFonts w:ascii="Liberation Sans" w:hAnsi="Liberation Sans"/>
-                <w:color w:val="55308D"/>
-                <w:sz w:val="18"/>
-                <w:szCs w:val="18"/>
-              </w:rPr>
-              <w:t>uestion.</w:t>
-            </w:r>
-            <w:r>
-              <w:rPr>
-                <w:rFonts w:ascii="Liberation Sans" w:hAnsi="Liberation Sans"/>
-                <w:color w:val="55308D"/>
-                <w:sz w:val="18"/>
-                <w:szCs w:val="18"/>
-              </w:rPr>
-              <w:t>value</w:t>
-            </w:r>
-            <w:r>
-              <w:rPr>
-                <w:rFonts w:ascii="Liberation Sans" w:hAnsi="Liberation Sans"/>
-                <w:color w:val="55308D"/>
-                <w:sz w:val="18"/>
-                <w:szCs w:val="18"/>
-              </w:rPr>
-              <w:t xml:space="preserve"> %}</w:t>
+              <w:t>{%p for filename in question.value %}</w:t>
             </w:r>
           </w:p>
           <w:p>
@@ -3107,7 +1919,7 @@
               <w:widowControl w:val="false"/>
               <w:numPr>
                 <w:ilvl w:val="0"/>
-                <w:numId w:val="3"/>
+                <w:numId w:val="2"/>
               </w:numPr>
               <w:rPr/>
             </w:pPr>
@@ -3198,23 +2010,7 @@
                 <w:sz w:val="18"/>
                 <w:szCs w:val="18"/>
               </w:rPr>
-              <w:t>{% if option[</w:t>
-            </w:r>
-            <w:r>
-              <w:rPr>
-                <w:rFonts w:ascii="Liberation Sans" w:hAnsi="Liberation Sans"/>
-                <w:sz w:val="18"/>
-                <w:szCs w:val="18"/>
-              </w:rPr>
-              <w:t>0</w:t>
-            </w:r>
-            <w:r>
-              <w:rPr>
-                <w:rFonts w:ascii="Liberation Sans" w:hAnsi="Liberation Sans"/>
-                <w:sz w:val="18"/>
-                <w:szCs w:val="18"/>
-              </w:rPr>
-              <w:t>] in question.value %}</w:t>
+              <w:t>{% if option[0] in question.value %}</w:t>
             </w:r>
             <w:r>
               <w:rPr/>
@@ -3389,25 +2185,7 @@
                 <w:sz w:val="18"/>
                 <w:szCs w:val="18"/>
               </w:rPr>
-              <w:t>{% if option[</w:t>
-            </w:r>
-            <w:r>
-              <w:rPr>
-                <w:rFonts w:ascii="Liberation Sans" w:hAnsi="Liberation Sans"/>
-                <w:color w:val="auto"/>
-                <w:sz w:val="18"/>
-                <w:szCs w:val="18"/>
-              </w:rPr>
-              <w:t>0</w:t>
-            </w:r>
-            <w:r>
-              <w:rPr>
-                <w:rFonts w:ascii="Liberation Sans" w:hAnsi="Liberation Sans"/>
-                <w:color w:val="auto"/>
-                <w:sz w:val="18"/>
-                <w:szCs w:val="18"/>
-              </w:rPr>
-              <w:t>] == question.value %}</w:t>
+              <w:t>{% if option[0] == question.value %}</w:t>
             </w:r>
             <w:r>
               <w:rPr/>
@@ -3564,61 +2342,7 @@
                 <w:szCs w:val="18"/>
                 <w:lang w:val="fr-CH"/>
               </w:rPr>
-              <w:t>{%</w:t>
-            </w:r>
-            <w:r>
-              <w:rPr>
-                <w:rFonts w:cs="Arial" w:ascii="Liberation Sans" w:hAnsi="Liberation Sans"/>
-                <w:sz w:val="18"/>
-                <w:szCs w:val="18"/>
-                <w:lang w:val="fr-CH"/>
-              </w:rPr>
-              <w:t xml:space="preserve">p </w:t>
-            </w:r>
-            <w:r>
-              <w:rPr>
-                <w:rFonts w:cs="Arial" w:ascii="Liberation Sans" w:hAnsi="Liberation Sans"/>
-                <w:sz w:val="18"/>
-                <w:szCs w:val="18"/>
-                <w:lang w:val="fr-CH"/>
-              </w:rPr>
-              <w:t xml:space="preserve">for </w:t>
-            </w:r>
-            <w:r>
-              <w:rPr>
-                <w:rFonts w:cs="Arial" w:ascii="Liberation Sans" w:hAnsi="Liberation Sans"/>
-                <w:sz w:val="18"/>
-                <w:szCs w:val="18"/>
-                <w:lang w:val="fr-CH"/>
-              </w:rPr>
-              <w:t>row</w:t>
-            </w:r>
-            <w:r>
-              <w:rPr>
-                <w:rFonts w:cs="Arial" w:ascii="Liberation Sans" w:hAnsi="Liberation Sans"/>
-                <w:sz w:val="18"/>
-                <w:szCs w:val="18"/>
-                <w:lang w:val="fr-CH"/>
-              </w:rPr>
-              <w:t xml:space="preserve"> in question.</w:t>
-            </w:r>
-            <w:r>
-              <w:rPr>
-                <w:rFonts w:cs="Arial" w:ascii="Liberation Sans" w:hAnsi="Liberation Sans"/>
-                <w:sz w:val="18"/>
-                <w:szCs w:val="18"/>
-                <w:lang w:val="fr-CH"/>
-              </w:rPr>
-              <w:t>rows</w:t>
-            </w:r>
-            <w:r>
-              <w:rPr>
-                <w:rFonts w:cs="Arial" w:ascii="Liberation Sans" w:hAnsi="Liberation Sans"/>
-                <w:sz w:val="18"/>
-                <w:szCs w:val="18"/>
-                <w:lang w:val="fr-CH"/>
-              </w:rPr>
-              <w:t xml:space="preserve"> %}</w:t>
+              <w:t>{%p for row in question.rows %}</w:t>
             </w:r>
           </w:p>
           <w:tbl>
@@ -3635,14 +2359,14 @@
               </w:tblCellMar>
             </w:tblPr>
             <w:tblGrid>
-              <w:gridCol w:w="1790"/>
-              <w:gridCol w:w="3633"/>
+              <w:gridCol w:w="1935"/>
+              <w:gridCol w:w="3927"/>
             </w:tblGrid>
             <w:tr>
               <w:trPr/>
               <w:tc>
                 <w:tcPr>
-                  <w:tcW w:w="5423" w:type="dxa"/>
+                  <w:tcW w:w="5862" w:type="dxa"/>
                   <w:gridSpan w:val="2"/>
                   <w:tcBorders/>
                 </w:tcPr>
@@ -3662,39 +2386,7 @@
                       <w:sz w:val="18"/>
                       <w:szCs w:val="18"/>
                     </w:rPr>
-                    <w:t xml:space="preserve">{%tr for </w:t>
-                  </w:r>
-                  <w:r>
-                    <w:rPr>
-                      <w:rFonts w:ascii="Liberation Sans" w:hAnsi="Liberation Sans"/>
-                      <w:sz w:val="18"/>
-                      <w:szCs w:val="18"/>
-                    </w:rPr>
-                    <w:t>q</w:t>
-                  </w:r>
-                  <w:r>
-                    <w:rPr>
-                      <w:rFonts w:ascii="Liberation Sans" w:hAnsi="Liberation Sans"/>
-                      <w:sz w:val="18"/>
-                      <w:szCs w:val="18"/>
-                    </w:rPr>
-                    <w:t xml:space="preserve"> in row.</w:t>
-                  </w:r>
-                  <w:r>
-                    <w:rPr>
-                      <w:rFonts w:ascii="Liberation Sans" w:hAnsi="Liberation Sans"/>
-                      <w:sz w:val="18"/>
-                      <w:szCs w:val="18"/>
-                    </w:rPr>
-                    <w:t>questions.values()</w:t>
-                  </w:r>
-                  <w:r>
-                    <w:rPr>
-                      <w:rFonts w:ascii="Liberation Sans" w:hAnsi="Liberation Sans"/>
-                      <w:sz w:val="18"/>
-                      <w:szCs w:val="18"/>
-                    </w:rPr>
-                    <w:t xml:space="preserve"> %}</w:t>
+                    <w:t>{%tr for q in row.questions.values() %}</w:t>
                   </w:r>
                 </w:p>
               </w:tc>
@@ -3703,7 +2395,7 @@
               <w:trPr/>
               <w:tc>
                 <w:tcPr>
-                  <w:tcW w:w="1790" w:type="dxa"/>
+                  <w:tcW w:w="1935" w:type="dxa"/>
                   <w:tcBorders/>
                 </w:tcPr>
                 <w:p>
@@ -3724,33 +2416,13 @@
                       <w:sz w:val="18"/>
                       <w:szCs w:val="18"/>
                     </w:rPr>
-                    <w:t xml:space="preserve">{{ </w:t>
-                  </w:r>
-                  <w:r>
-                    <w:rPr>
-                      <w:rFonts w:ascii="Liberation Sans" w:hAnsi="Liberation Sans"/>
-                      <w:b/>
-                      <w:bCs/>
-                      <w:sz w:val="18"/>
-                      <w:szCs w:val="18"/>
-                    </w:rPr>
-                    <w:t xml:space="preserve">q.label </w:t>
-                  </w:r>
-                  <w:r>
-                    <w:rPr>
-                      <w:rFonts w:ascii="Liberation Sans" w:hAnsi="Liberation Sans"/>
-                      <w:b/>
-                      <w:bCs/>
-                      <w:sz w:val="18"/>
-                      <w:szCs w:val="18"/>
-                    </w:rPr>
-                    <w:t>}}</w:t>
+                    <w:t>{{ q.label }}</w:t>
                   </w:r>
                 </w:p>
               </w:tc>
               <w:tc>
                 <w:tcPr>
-                  <w:tcW w:w="3633" w:type="dxa"/>
+                  <w:tcW w:w="3927" w:type="dxa"/>
                   <w:tcBorders/>
                 </w:tcPr>
                 <w:p>
@@ -3769,215 +2441,7 @@
                       <w:sz w:val="18"/>
                       <w:szCs w:val="18"/>
                     </w:rPr>
-                    <w:t xml:space="preserve">{%p if </w:t>
-                  </w:r>
-                  <w:r>
-                    <w:rPr>
-                      <w:rFonts w:ascii="Liberation Sans" w:hAnsi="Liberation Sans"/>
-                      <w:sz w:val="18"/>
-                      <w:szCs w:val="18"/>
-                    </w:rPr>
-                    <w:t>q.type</w:t>
-                  </w:r>
-                  <w:r>
-                    <w:rPr>
-                      <w:rFonts w:ascii="Liberation Sans" w:hAnsi="Liberation Sans"/>
-                      <w:sz w:val="18"/>
-                      <w:szCs w:val="18"/>
-                    </w:rPr>
-                    <w:t xml:space="preserve"> </w:t>
-                  </w:r>
-                  <w:r>
-                    <w:rPr>
-                      <w:rFonts w:ascii="Liberation Sans" w:hAnsi="Liberation Sans"/>
-                      <w:sz w:val="18"/>
-                      <w:szCs w:val="18"/>
-                    </w:rPr>
-                    <w:t>in</w:t>
-                  </w:r>
-                  <w:r>
-                    <w:rPr>
-                      <w:rFonts w:ascii="Liberation Sans" w:hAnsi="Liberation Sans"/>
-                      <w:sz w:val="18"/>
-                      <w:szCs w:val="18"/>
-                    </w:rPr>
-                    <w:t xml:space="preserve"> </w:t>
-                  </w:r>
-                  <w:r>
-                    <w:rPr>
-                      <w:rFonts w:ascii="Liberation Sans" w:hAnsi="Liberation Sans"/>
-                      <w:sz w:val="18"/>
-                      <w:szCs w:val="18"/>
-                    </w:rPr>
-                    <w:t>[</w:t>
-                  </w:r>
-                  <w:r>
-                    <w:rPr>
-                      <w:rFonts w:ascii="Liberation Sans" w:hAnsi="Liberation Sans"/>
-                      <w:sz w:val="18"/>
-                      <w:szCs w:val="18"/>
-                    </w:rPr>
-                    <w:t>"</w:t>
-                  </w:r>
-                  <w:r>
-                    <w:rPr>
-                      <w:rFonts w:ascii="Liberation Sans" w:hAnsi="Liberation Sans"/>
-                      <w:sz w:val="18"/>
-                      <w:szCs w:val="18"/>
-                    </w:rPr>
-                    <w:t>T</w:t>
-                  </w:r>
-                  <w:r>
-                    <w:rPr>
-                      <w:rFonts w:ascii="Liberation Sans" w:hAnsi="Liberation Sans"/>
-                      <w:sz w:val="18"/>
-                      <w:szCs w:val="18"/>
-                    </w:rPr>
-                    <w:t>ext</w:t>
-                  </w:r>
-                  <w:r>
-                    <w:rPr>
-                      <w:rFonts w:ascii="Liberation Sans" w:hAnsi="Liberation Sans"/>
-                      <w:sz w:val="18"/>
-                      <w:szCs w:val="18"/>
-                    </w:rPr>
-                    <w:t>Question</w:t>
-                  </w:r>
-                  <w:r>
-                    <w:rPr>
-                      <w:rFonts w:ascii="Liberation Sans" w:hAnsi="Liberation Sans"/>
-                      <w:sz w:val="18"/>
-                      <w:szCs w:val="18"/>
-                    </w:rPr>
-                    <w:t>", "TextareaQuestion", "</w:t>
-                  </w:r>
-                  <w:r>
-                    <w:rPr>
-                      <w:rFonts w:ascii="Liberation Sans" w:hAnsi="Liberation Sans"/>
-                      <w:sz w:val="18"/>
-                      <w:szCs w:val="18"/>
-                    </w:rPr>
-                    <w:t>Fl</w:t>
-                  </w:r>
-                  <w:r>
-                    <w:rPr>
-                      <w:rFonts w:ascii="Liberation Sans" w:hAnsi="Liberation Sans"/>
-                      <w:sz w:val="18"/>
-                      <w:szCs w:val="18"/>
-                    </w:rPr>
-                    <w:t>oat</w:t>
-                  </w:r>
-                  <w:r>
-                    <w:rPr>
-                      <w:rFonts w:ascii="Liberation Sans" w:hAnsi="Liberation Sans"/>
-                      <w:sz w:val="18"/>
-                      <w:szCs w:val="18"/>
-                    </w:rPr>
-                    <w:t>Question</w:t>
-                  </w:r>
-                  <w:r>
-                    <w:rPr>
-                      <w:rFonts w:ascii="Liberation Sans" w:hAnsi="Liberation Sans"/>
-                      <w:sz w:val="18"/>
-                      <w:szCs w:val="18"/>
-                    </w:rPr>
-                    <w:t>", "</w:t>
-                  </w:r>
-                  <w:r>
-                    <w:rPr>
-                      <w:rFonts w:ascii="Liberation Sans" w:hAnsi="Liberation Sans"/>
-                      <w:sz w:val="18"/>
-                      <w:szCs w:val="18"/>
-                    </w:rPr>
-                    <w:t>I</w:t>
-                  </w:r>
-                  <w:r>
-                    <w:rPr>
-                      <w:rFonts w:ascii="Liberation Sans" w:hAnsi="Liberation Sans"/>
-                      <w:sz w:val="18"/>
-                      <w:szCs w:val="18"/>
-                    </w:rPr>
-                    <w:t>nte</w:t>
-                  </w:r>
-                  <w:r>
-                    <w:rPr>
-                      <w:rFonts w:ascii="Liberation Sans" w:hAnsi="Liberation Sans"/>
-                      <w:sz w:val="18"/>
-                      <w:szCs w:val="18"/>
-                    </w:rPr>
-                    <w:t>g</w:t>
-                  </w:r>
-                  <w:r>
-                    <w:rPr>
-                      <w:rFonts w:ascii="Liberation Sans" w:hAnsi="Liberation Sans"/>
-                      <w:sz w:val="18"/>
-                      <w:szCs w:val="18"/>
-                    </w:rPr>
-                    <w:t>er</w:t>
-                  </w:r>
-                  <w:r>
-                    <w:rPr>
-                      <w:rFonts w:ascii="Liberation Sans" w:hAnsi="Liberation Sans"/>
-                      <w:sz w:val="18"/>
-                      <w:szCs w:val="18"/>
-                    </w:rPr>
-                    <w:t>Question</w:t>
-                  </w:r>
-                  <w:r>
-                    <w:rPr>
-                      <w:rFonts w:ascii="Liberation Sans" w:hAnsi="Liberation Sans"/>
-                      <w:sz w:val="18"/>
-                      <w:szCs w:val="18"/>
-                    </w:rPr>
-                    <w:t>", "</w:t>
-                  </w:r>
-                  <w:r>
-                    <w:rPr>
-                      <w:rFonts w:ascii="Liberation Sans" w:hAnsi="Liberation Sans"/>
-                      <w:sz w:val="18"/>
-                      <w:szCs w:val="18"/>
-                    </w:rPr>
-                    <w:t>StaticQuestion</w:t>
-                  </w:r>
-                  <w:r>
-                    <w:rPr>
-                      <w:rFonts w:ascii="Liberation Sans" w:hAnsi="Liberation Sans"/>
-                      <w:sz w:val="18"/>
-                      <w:szCs w:val="18"/>
-                    </w:rPr>
-                    <w:t>", "</w:t>
-                  </w:r>
-                  <w:r>
-                    <w:rPr>
-                      <w:rFonts w:ascii="Liberation Sans" w:hAnsi="Liberation Sans"/>
-                      <w:sz w:val="18"/>
-                      <w:szCs w:val="18"/>
-                    </w:rPr>
-                    <w:t>CalculatedFloatQuestion</w:t>
-                  </w:r>
-                  <w:r>
-                    <w:rPr>
-                      <w:rFonts w:ascii="Liberation Sans" w:hAnsi="Liberation Sans"/>
-                      <w:sz w:val="18"/>
-                      <w:szCs w:val="18"/>
-                    </w:rPr>
-                    <w:t>"</w:t>
-                  </w:r>
-                  <w:r>
-                    <w:rPr>
-                      <w:rFonts w:ascii="Liberation Sans" w:hAnsi="Liberation Sans"/>
-                      <w:sz w:val="18"/>
-                      <w:szCs w:val="18"/>
-                    </w:rPr>
-                    <w:t>]</w:t>
-                  </w:r>
-                  <w:r>
-                    <w:rPr>
-                      <w:rFonts w:ascii="Liberation Sans" w:hAnsi="Liberation Sans"/>
-                      <w:sz w:val="18"/>
-                      <w:szCs w:val="18"/>
-                    </w:rPr>
-                    <w:t xml:space="preserve"> %}</w:t>
+                    <w:t>{%p if q.type in ["TextQuestion", "TextareaQuestion", "FloatQuestion", "IntegerQuestion", "StaticQuestion", "CalculatedFloatQuestion"] %}</w:t>
                   </w:r>
                 </w:p>
                 <w:p>
@@ -3996,23 +2460,7 @@
                       <w:sz w:val="18"/>
                       <w:szCs w:val="18"/>
                     </w:rPr>
-                    <w:t xml:space="preserve">{{ </w:t>
-                  </w:r>
-                  <w:r>
-                    <w:rPr>
-                      <w:rFonts w:ascii="Liberation Sans" w:hAnsi="Liberation Sans"/>
-                      <w:sz w:val="18"/>
-                      <w:szCs w:val="18"/>
-                    </w:rPr>
-                    <w:t>q</w:t>
-                  </w:r>
-                  <w:r>
-                    <w:rPr>
-                      <w:rFonts w:ascii="Liberation Sans" w:hAnsi="Liberation Sans"/>
-                      <w:sz w:val="18"/>
-                      <w:szCs w:val="18"/>
-                    </w:rPr>
-                    <w:t>.value or "-" }}</w:t>
+                    <w:t>{{ q.value or "-" }}</w:t>
                   </w:r>
                 </w:p>
                 <w:p>
@@ -4032,39 +2480,7 @@
                       <w:sz w:val="18"/>
                       <w:szCs w:val="18"/>
                     </w:rPr>
-                    <w:t xml:space="preserve">{%p elif </w:t>
-                  </w:r>
-                  <w:r>
-                    <w:rPr>
-                      <w:rFonts w:ascii="Liberation Sans" w:hAnsi="Liberation Sans"/>
-                      <w:sz w:val="18"/>
-                      <w:szCs w:val="18"/>
-                    </w:rPr>
-                    <w:t>q.type</w:t>
-                  </w:r>
-                  <w:r>
-                    <w:rPr>
-                      <w:rFonts w:ascii="Liberation Sans" w:hAnsi="Liberation Sans"/>
-                      <w:sz w:val="18"/>
-                      <w:szCs w:val="18"/>
-                    </w:rPr>
-                    <w:t xml:space="preserve"> == "DateQuest</w:t>
-                  </w:r>
-                  <w:r>
-                    <w:rPr>
-                      <w:rFonts w:ascii="Liberation Sans" w:hAnsi="Liberation Sans"/>
-                      <w:sz w:val="18"/>
-                      <w:szCs w:val="18"/>
-                    </w:rPr>
-                    <w:t>i</w:t>
-                  </w:r>
-                  <w:r>
-                    <w:rPr>
-                      <w:rFonts w:ascii="Liberation Sans" w:hAnsi="Liberation Sans"/>
-                      <w:sz w:val="18"/>
-                      <w:szCs w:val="18"/>
-                    </w:rPr>
-                    <w:t>on" %}</w:t>
+                    <w:t>{%p elif q.type == "DateQuestion" %}</w:t>
                   </w:r>
                 </w:p>
                 <w:p>
@@ -4083,23 +2499,7 @@
                       <w:sz w:val="18"/>
                       <w:szCs w:val="18"/>
                     </w:rPr>
-                    <w:t xml:space="preserve">{{ </w:t>
-                  </w:r>
-                  <w:r>
-                    <w:rPr>
-                      <w:rFonts w:ascii="Liberation Sans" w:hAnsi="Liberation Sans"/>
-                      <w:sz w:val="18"/>
-                      <w:szCs w:val="18"/>
-                    </w:rPr>
-                    <w:t>q</w:t>
-                  </w:r>
-                  <w:r>
-                    <w:rPr>
-                      <w:rFonts w:ascii="Liberation Sans" w:hAnsi="Liberation Sans"/>
-                      <w:sz w:val="18"/>
-                      <w:szCs w:val="18"/>
-                    </w:rPr>
-                    <w:t>.value | date("dd.MM.YYY") }}</w:t>
+                    <w:t>{{ q.value | date("dd.MM.YYY") }}</w:t>
                   </w:r>
                 </w:p>
                 <w:p>
@@ -4118,39 +2518,7 @@
                       <w:sz w:val="18"/>
                       <w:szCs w:val="18"/>
                     </w:rPr>
-                    <w:t xml:space="preserve">{%p elif </w:t>
-                  </w:r>
-                  <w:r>
-                    <w:rPr>
-                      <w:rFonts w:ascii="Liberation Sans" w:hAnsi="Liberation Sans"/>
-                      <w:sz w:val="18"/>
-                      <w:szCs w:val="18"/>
-                    </w:rPr>
-                    <w:t>q.type</w:t>
-                  </w:r>
-                  <w:r>
-                    <w:rPr>
-                      <w:rFonts w:ascii="Liberation Sans" w:hAnsi="Liberation Sans"/>
-                      <w:sz w:val="18"/>
-                      <w:szCs w:val="18"/>
-                    </w:rPr>
-                    <w:t xml:space="preserve"> == "</w:t>
-                  </w:r>
-                  <w:r>
-                    <w:rPr>
-                      <w:rFonts w:ascii="Liberation Sans" w:hAnsi="Liberation Sans"/>
-                      <w:sz w:val="18"/>
-                      <w:szCs w:val="18"/>
-                    </w:rPr>
-                    <w:t>FilesQuestion</w:t>
-                  </w:r>
-                  <w:r>
-                    <w:rPr>
-                      <w:rFonts w:ascii="Liberation Sans" w:hAnsi="Liberation Sans"/>
-                      <w:sz w:val="18"/>
-                      <w:szCs w:val="18"/>
-                    </w:rPr>
-                    <w:t>" %}</w:t>
+                    <w:t>{%p elif q.type == "FilesQuestion" %}</w:t>
                   </w:r>
                 </w:p>
                 <w:p>
@@ -4171,61 +2539,7 @@
                       <w:sz w:val="18"/>
                       <w:szCs w:val="18"/>
                     </w:rPr>
-                    <w:t xml:space="preserve">{%p for </w:t>
-                  </w:r>
-                  <w:r>
-                    <w:rPr>
-                      <w:rFonts w:ascii="Liberation Sans" w:hAnsi="Liberation Sans"/>
-                      <w:color w:val="55308D"/>
-                      <w:sz w:val="18"/>
-                      <w:szCs w:val="18"/>
-                    </w:rPr>
-                    <w:t>filename</w:t>
-                  </w:r>
-                  <w:r>
-                    <w:rPr>
-                      <w:rFonts w:ascii="Liberation Sans" w:hAnsi="Liberation Sans"/>
-                      <w:color w:val="55308D"/>
-                      <w:sz w:val="18"/>
-                      <w:szCs w:val="18"/>
-                    </w:rPr>
-                    <w:t xml:space="preserve"> in </w:t>
-                  </w:r>
-                  <w:r>
-                    <w:rPr>
-                      <w:rFonts w:ascii="Liberation Sans" w:hAnsi="Liberation Sans"/>
-                      <w:color w:val="55308D"/>
-                      <w:sz w:val="18"/>
-                      <w:szCs w:val="18"/>
-                    </w:rPr>
-                    <w:t>q</w:t>
-                  </w:r>
-                  <w:r>
-                    <w:rPr>
-                      <w:rFonts w:ascii="Liberation Sans" w:hAnsi="Liberation Sans"/>
-                      <w:color w:val="55308D"/>
-                      <w:sz w:val="18"/>
-                      <w:szCs w:val="18"/>
-                    </w:rPr>
-                    <w:t>.</w:t>
-                  </w:r>
-                  <w:r>
-                    <w:rPr>
-                      <w:rFonts w:ascii="Liberation Sans" w:hAnsi="Liberation Sans"/>
-                      <w:color w:val="55308D"/>
-                      <w:sz w:val="18"/>
-                      <w:szCs w:val="18"/>
-                    </w:rPr>
-                    <w:t>value</w:t>
-                  </w:r>
-                  <w:r>
-                    <w:rPr>
-                      <w:rFonts w:ascii="Liberation Sans" w:hAnsi="Liberation Sans"/>
-                      <w:color w:val="55308D"/>
-                      <w:sz w:val="18"/>
-                      <w:szCs w:val="18"/>
-                    </w:rPr>
-                    <w:t xml:space="preserve"> %}</w:t>
+                    <w:t>{%p for filename in q.value %}</w:t>
                   </w:r>
                 </w:p>
                 <w:p>
@@ -4234,7 +2548,7 @@
                     <w:widowControl w:val="false"/>
                     <w:numPr>
                       <w:ilvl w:val="0"/>
-                      <w:numId w:val="3"/>
+                      <w:numId w:val="2"/>
                     </w:numPr>
                     <w:rPr/>
                   </w:pPr>
@@ -4286,55 +2600,7 @@
                       <w:sz w:val="18"/>
                       <w:szCs w:val="18"/>
                     </w:rPr>
-                    <w:t xml:space="preserve">{%p elif </w:t>
-                  </w:r>
-                  <w:r>
-                    <w:rPr>
-                      <w:rFonts w:ascii="Liberation Sans" w:hAnsi="Liberation Sans"/>
-                      <w:sz w:val="18"/>
-                      <w:szCs w:val="18"/>
-                    </w:rPr>
-                    <w:t>q.</w:t>
-                  </w:r>
-                  <w:r>
-                    <w:rPr>
-                      <w:rFonts w:ascii="Liberation Sans" w:hAnsi="Liberation Sans"/>
-                      <w:sz w:val="18"/>
-                      <w:szCs w:val="18"/>
-                    </w:rPr>
-                    <w:t>type == "Mult</w:t>
-                  </w:r>
-                  <w:r>
-                    <w:rPr>
-                      <w:rFonts w:ascii="Liberation Sans" w:hAnsi="Liberation Sans"/>
-                      <w:sz w:val="18"/>
-                      <w:szCs w:val="18"/>
-                    </w:rPr>
-                    <w:t>i</w:t>
-                  </w:r>
-                  <w:r>
-                    <w:rPr>
-                      <w:rFonts w:ascii="Liberation Sans" w:hAnsi="Liberation Sans"/>
-                      <w:sz w:val="18"/>
-                      <w:szCs w:val="18"/>
-                    </w:rPr>
-                    <w:t>pleCho</w:t>
-                  </w:r>
-                  <w:r>
-                    <w:rPr>
-                      <w:rFonts w:ascii="Liberation Sans" w:hAnsi="Liberation Sans"/>
-                      <w:sz w:val="18"/>
-                      <w:szCs w:val="18"/>
-                    </w:rPr>
-                    <w:t>i</w:t>
-                  </w:r>
-                  <w:r>
-                    <w:rPr>
-                      <w:rFonts w:ascii="Liberation Sans" w:hAnsi="Liberation Sans"/>
-                      <w:sz w:val="18"/>
-                      <w:szCs w:val="18"/>
-                    </w:rPr>
-                    <w:t>ceQuestion" %}</w:t>
+                    <w:t>{%p elif q.type == "MultipleChoiceQuestion" %}</w:t>
                   </w:r>
                 </w:p>
                 <w:p>
@@ -4355,25 +2621,7 @@
                       <w:sz w:val="18"/>
                       <w:szCs w:val="18"/>
                     </w:rPr>
-                    <w:t xml:space="preserve">{%p for option in </w:t>
-                  </w:r>
-                  <w:r>
-                    <w:rPr>
-                      <w:rFonts w:ascii="Liberation Sans" w:hAnsi="Liberation Sans"/>
-                      <w:color w:val="00A933"/>
-                      <w:sz w:val="18"/>
-                      <w:szCs w:val="18"/>
-                    </w:rPr>
-                    <w:t>q.</w:t>
-                  </w:r>
-                  <w:r>
-                    <w:rPr>
-                      <w:rFonts w:ascii="Liberation Sans" w:hAnsi="Liberation Sans"/>
-                      <w:color w:val="00A933"/>
-                      <w:sz w:val="18"/>
-                      <w:szCs w:val="18"/>
-                    </w:rPr>
-                    <w:t>options %}</w:t>
+                    <w:t>{%p for option in q.options %}</w:t>
                   </w:r>
                 </w:p>
                 <w:p>
@@ -4392,46 +2640,10 @@
                       <w:sz w:val="18"/>
                       <w:szCs w:val="18"/>
                     </w:rPr>
-                    <w:t>{% if option[</w:t>
-                  </w:r>
-                  <w:r>
-                    <w:rPr>
-                      <w:rFonts w:ascii="Liberation Sans" w:hAnsi="Liberation Sans"/>
-                      <w:sz w:val="18"/>
-                      <w:szCs w:val="18"/>
-                    </w:rPr>
-                    <w:t>0</w:t>
-                  </w:r>
-                  <w:r>
-                    <w:rPr>
-                      <w:rFonts w:ascii="Liberation Sans" w:hAnsi="Liberation Sans"/>
-                      <w:sz w:val="18"/>
-                      <w:szCs w:val="18"/>
-                    </w:rPr>
-                    <w:t xml:space="preserve">] in </w:t>
-                  </w:r>
-                  <w:r>
-                    <w:rPr>
-                      <w:rFonts w:ascii="Liberation Sans" w:hAnsi="Liberation Sans"/>
-                      <w:sz w:val="18"/>
-                      <w:szCs w:val="18"/>
-                    </w:rPr>
-                    <w:t>q</w:t>
-                  </w:r>
-                  <w:r>
-                    <w:rPr>
-                      <w:rFonts w:ascii="Liberation Sans" w:hAnsi="Liberation Sans"/>
-                      <w:sz w:val="18"/>
-                      <w:szCs w:val="18"/>
-                    </w:rPr>
-                    <w:t>.value %}</w:t>
-                  </w:r>
-                  <w:r>
-                    <w:rPr>
-                      <w:rFonts w:ascii="Liberation Sans" w:hAnsi="Liberation Sans"/>
-                      <w:sz w:val="18"/>
-                      <w:szCs w:val="18"/>
-                    </w:rPr>
+                    <w:t>{% if option[0] in q.value %}</w:t>
+                  </w:r>
+                  <w:r>
+                    <w:rPr/>
                     <w:drawing>
                       <wp:inline distT="0" distB="0" distL="0" distR="0">
                         <wp:extent cx="109855" cy="109855"/>
@@ -4479,11 +2691,7 @@
                     <w:t>{% else %}</w:t>
                   </w:r>
                   <w:r>
-                    <w:rPr>
-                      <w:rFonts w:ascii="Liberation Sans" w:hAnsi="Liberation Sans"/>
-                      <w:sz w:val="18"/>
-                      <w:szCs w:val="18"/>
-                    </w:rPr>
+                    <w:rPr/>
                     <w:drawing>
                       <wp:inline distT="0" distB="0" distL="0" distR="0">
                         <wp:extent cx="109855" cy="109855"/>
@@ -4569,39 +2777,7 @@
                       <w:sz w:val="18"/>
                       <w:szCs w:val="18"/>
                     </w:rPr>
-                    <w:t xml:space="preserve">{%p elif </w:t>
-                  </w:r>
-                  <w:r>
-                    <w:rPr>
-                      <w:rFonts w:ascii="Liberation Sans" w:hAnsi="Liberation Sans"/>
-                      <w:sz w:val="18"/>
-                      <w:szCs w:val="18"/>
-                    </w:rPr>
-                    <w:t>q.type</w:t>
-                  </w:r>
-                  <w:r>
-                    <w:rPr>
-                      <w:rFonts w:ascii="Liberation Sans" w:hAnsi="Liberation Sans"/>
-                      <w:sz w:val="18"/>
-                      <w:szCs w:val="18"/>
-                    </w:rPr>
-                    <w:t xml:space="preserve"> == "Choic</w:t>
-                  </w:r>
-                  <w:r>
-                    <w:rPr>
-                      <w:rFonts w:ascii="Liberation Sans" w:hAnsi="Liberation Sans"/>
-                      <w:sz w:val="18"/>
-                      <w:szCs w:val="18"/>
-                    </w:rPr>
-                    <w:t>e</w:t>
-                  </w:r>
-                  <w:r>
-                    <w:rPr>
-                      <w:rFonts w:ascii="Liberation Sans" w:hAnsi="Liberation Sans"/>
-                      <w:sz w:val="18"/>
-                      <w:szCs w:val="18"/>
-                    </w:rPr>
-                    <w:t>Question" %}</w:t>
+                    <w:t>{%p elif q.type == "ChoiceQuestion" %}</w:t>
                   </w:r>
                 </w:p>
                 <w:p>
@@ -4622,25 +2798,7 @@
                       <w:sz w:val="18"/>
                       <w:szCs w:val="18"/>
                     </w:rPr>
-                    <w:t xml:space="preserve">{%p for option in </w:t>
-                  </w:r>
-                  <w:r>
-                    <w:rPr>
-                      <w:rFonts w:ascii="Liberation Sans" w:hAnsi="Liberation Sans"/>
-                      <w:color w:val="55308D"/>
-                      <w:sz w:val="18"/>
-                      <w:szCs w:val="18"/>
-                    </w:rPr>
-                    <w:t>q</w:t>
-                  </w:r>
-                  <w:r>
-                    <w:rPr>
-                      <w:rFonts w:ascii="Liberation Sans" w:hAnsi="Liberation Sans"/>
-                      <w:color w:val="55308D"/>
-                      <w:sz w:val="18"/>
-                      <w:szCs w:val="18"/>
-                    </w:rPr>
-                    <w:t>.options %}</w:t>
+                    <w:t>{%p for option in q.options %}</w:t>
                   </w:r>
                 </w:p>
                 <w:p>
@@ -4659,46 +2817,10 @@
                       <w:sz w:val="18"/>
                       <w:szCs w:val="18"/>
                     </w:rPr>
-                    <w:t>{% if option[</w:t>
-                  </w:r>
-                  <w:r>
-                    <w:rPr>
-                      <w:rFonts w:ascii="Liberation Sans" w:hAnsi="Liberation Sans"/>
-                      <w:sz w:val="18"/>
-                      <w:szCs w:val="18"/>
-                    </w:rPr>
-                    <w:t>0</w:t>
-                  </w:r>
-                  <w:r>
-                    <w:rPr>
-                      <w:rFonts w:ascii="Liberation Sans" w:hAnsi="Liberation Sans"/>
-                      <w:sz w:val="18"/>
-                      <w:szCs w:val="18"/>
-                    </w:rPr>
-                    <w:t xml:space="preserve">] in </w:t>
-                  </w:r>
-                  <w:r>
-                    <w:rPr>
-                      <w:rFonts w:ascii="Liberation Sans" w:hAnsi="Liberation Sans"/>
-                      <w:sz w:val="18"/>
-                      <w:szCs w:val="18"/>
-                    </w:rPr>
-                    <w:t>q</w:t>
-                  </w:r>
-                  <w:r>
-                    <w:rPr>
-                      <w:rFonts w:ascii="Liberation Sans" w:hAnsi="Liberation Sans"/>
-                      <w:sz w:val="18"/>
-                      <w:szCs w:val="18"/>
-                    </w:rPr>
-                    <w:t>.value %}</w:t>
-                  </w:r>
-                  <w:r>
-                    <w:rPr>
-                      <w:rFonts w:ascii="Liberation Sans" w:hAnsi="Liberation Sans"/>
-                      <w:sz w:val="18"/>
-                      <w:szCs w:val="18"/>
-                    </w:rPr>
+                    <w:t>{% if option[0] in q.value %}</w:t>
+                  </w:r>
+                  <w:r>
+                    <w:rPr/>
                     <w:drawing>
                       <wp:inline distT="0" distB="0" distL="0" distR="0">
                         <wp:extent cx="109855" cy="109855"/>
@@ -4746,11 +2868,7 @@
                     <w:t>{% else %}</w:t>
                   </w:r>
                   <w:r>
-                    <w:rPr>
-                      <w:rFonts w:ascii="Liberation Sans" w:hAnsi="Liberation Sans"/>
-                      <w:sz w:val="18"/>
-                      <w:szCs w:val="18"/>
-                    </w:rPr>
+                    <w:rPr/>
                     <w:drawing>
                       <wp:inline distT="0" distB="0" distL="0" distR="0">
                         <wp:extent cx="109855" cy="109855"/>
@@ -4886,7 +3004,7 @@
               <w:trPr/>
               <w:tc>
                 <w:tcPr>
-                  <w:tcW w:w="5423" w:type="dxa"/>
+                  <w:tcW w:w="5862" w:type="dxa"/>
                   <w:gridSpan w:val="2"/>
                   <w:tcBorders/>
                 </w:tcPr>
@@ -4924,7 +3042,12 @@
               </w:rPr>
             </w:pPr>
             <w:r>
-              <w:rPr/>
+              <w:rPr>
+                <w:rFonts w:ascii="Liberation Sans" w:hAnsi="Liberation Sans"/>
+                <w:color w:val="C9211E"/>
+                <w:sz w:val="18"/>
+                <w:szCs w:val="18"/>
+              </w:rPr>
             </w:r>
           </w:p>
           <w:p>
@@ -4975,7 +3098,7 @@
         <w:trPr/>
         <w:tc>
           <w:tcPr>
-            <w:tcW w:w="8928" w:type="dxa"/>
+            <w:tcW w:w="9637" w:type="dxa"/>
             <w:gridSpan w:val="2"/>
             <w:tcBorders>
               <w:top w:val="single" w:sz="4" w:space="0" w:color="000000"/>
@@ -5024,15 +3147,16 @@
       </w:r>
     </w:p>
     <w:sectPr>
-      <w:headerReference w:type="default" r:id="rId18"/>
-      <w:footerReference w:type="default" r:id="rId19"/>
+      <w:headerReference w:type="first" r:id="rId18"/>
+      <w:footerReference w:type="first" r:id="rId19"/>
       <w:type w:val="nextPage"/>
       <w:pgSz w:w="11906" w:h="16838"/>
-      <w:pgMar w:left="1843" w:right="1134" w:gutter="0" w:header="1134" w:top="2551" w:footer="318" w:bottom="1225"/>
+      <w:pgMar w:left="1134" w:right="1134" w:gutter="0" w:header="1134" w:top="1134" w:footer="1134" w:bottom="1134"/>
       <w:pgNumType w:fmt="decimal"/>
       <w:formProt w:val="false"/>
+      <w:titlePg/>
       <w:textDirection w:val="lrTb"/>
-      <w:docGrid w:type="default" w:linePitch="326" w:charSpace="0"/>
+      <w:docGrid w:type="default" w:linePitch="100" w:charSpace="0"/>
     </w:sectPr>
   </w:body>
 </w:document>
@@ -5043,37 +3167,23 @@
   <w:p>
     <w:pPr>
       <w:pStyle w:val="Footer"/>
-      <w:tabs>
-        <w:tab w:val="center" w:pos="4536" w:leader="none"/>
-        <w:tab w:val="right" w:pos="8931" w:leader="none"/>
-        <w:tab w:val="right" w:pos="9072" w:leader="none"/>
-      </w:tabs>
-      <w:bidi w:val="0"/>
-      <w:rPr>
-        <w:rFonts w:ascii="Calibri" w:hAnsi="Calibri"/>
-        <w:sz w:val="18"/>
-        <w:szCs w:val="18"/>
-      </w:rPr>
+      <w:rPr/>
     </w:pPr>
     <w:r>
-      <w:rPr>
-        <w:rFonts w:ascii="Calibri" w:hAnsi="Calibri"/>
-        <w:sz w:val="18"/>
-        <w:szCs w:val="18"/>
-      </w:rPr>
+      <w:rPr/>
       <w:drawing>
-        <wp:anchor behindDoc="0" distT="0" distB="0" distL="114300" distR="114300" simplePos="0" locked="0" layoutInCell="0" allowOverlap="1" relativeHeight="8">
+        <wp:anchor behindDoc="1" distT="0" distB="0" distL="114300" distR="114300" simplePos="0" locked="0" layoutInCell="0" allowOverlap="1" relativeHeight="18">
           <wp:simplePos x="0" y="0"/>
           <wp:positionH relativeFrom="column">
-            <wp:posOffset>3162300</wp:posOffset>
+            <wp:posOffset>3717290</wp:posOffset>
           </wp:positionH>
           <wp:positionV relativeFrom="paragraph">
-            <wp:posOffset>-284480</wp:posOffset>
+            <wp:posOffset>262255</wp:posOffset>
           </wp:positionV>
           <wp:extent cx="1634490" cy="349250"/>
           <wp:effectExtent l="0" t="0" r="0" b="0"/>
           <wp:wrapSquare wrapText="bothSides"/>
-          <wp:docPr id="20" name="Image1" descr=""/>
+          <wp:docPr id="18" name="Image16" descr=""/>
           <wp:cNvGraphicFramePr>
             <a:graphicFrameLocks xmlns:a="http://schemas.openxmlformats.org/drawingml/2006/main" noChangeAspect="1"/>
           </wp:cNvGraphicFramePr>
@@ -5081,7 +3191,7 @@
             <a:graphicData uri="http://schemas.openxmlformats.org/drawingml/2006/picture">
               <pic:pic xmlns:pic="http://schemas.openxmlformats.org/drawingml/2006/picture">
                 <pic:nvPicPr>
-                  <pic:cNvPr id="20" name="Image1" descr=""/>
+                  <pic:cNvPr id="18" name="Image16" descr=""/>
                   <pic:cNvPicPr>
                     <a:picLocks noChangeAspect="1" noChangeArrowheads="1"/>
                   </pic:cNvPicPr>
@@ -5106,36 +3216,21 @@
           </a:graphic>
         </wp:anchor>
       </w:drawing>
-    </w:r>
-  </w:p>
-</w:ftr>
-</file>
-
-<file path=word/header1.xml><?xml version="1.0" encoding="utf-8"?>
-<w:hdr xmlns:o="urn:schemas-microsoft-com:office:office" xmlns:r="http://schemas.openxmlformats.org/officeDocument/2006/relationships" xmlns:v="urn:schemas-microsoft-com:vml" xmlns:w="http://schemas.openxmlformats.org/wordprocessingml/2006/main" xmlns:w10="urn:schemas-microsoft-com:office:word" xmlns:wp="http://schemas.openxmlformats.org/drawingml/2006/wordprocessingDrawing" xmlns:wps="http://schemas.microsoft.com/office/word/2010/wordprocessingShape" xmlns:wpg="http://schemas.microsoft.com/office/word/2010/wordprocessingGroup" xmlns:mc="http://schemas.openxmlformats.org/markup-compatibility/2006" xmlns:wp14="http://schemas.microsoft.com/office/word/2010/wordprocessingDrawing" xmlns:w14="http://schemas.microsoft.com/office/word/2010/wordml" xmlns:w15="http://schemas.microsoft.com/office/word/2012/wordml" mc:Ignorable="w14 wp14 w15">
-  <w:p>
-    <w:pPr>
-      <w:pStyle w:val="Header"/>
-      <w:jc w:val="center"/>
-      <w:rPr/>
-    </w:pPr>
-    <w:r>
-      <w:rPr/>
       <mc:AlternateContent>
         <mc:Choice Requires="wps">
           <w:drawing>
-            <wp:anchor behindDoc="0" distT="114300" distB="118110" distL="112395" distR="118745" simplePos="0" locked="0" layoutInCell="0" allowOverlap="1" relativeHeight="13">
+            <wp:anchor behindDoc="1" distT="111760" distB="118110" distL="110490" distR="118110" simplePos="0" locked="0" layoutInCell="0" allowOverlap="1" relativeHeight="19">
               <wp:simplePos x="0" y="0"/>
               <wp:positionH relativeFrom="column">
-                <wp:posOffset>-10160</wp:posOffset>
+                <wp:posOffset>561340</wp:posOffset>
               </wp:positionH>
               <wp:positionV relativeFrom="paragraph">
-                <wp:posOffset>9279255</wp:posOffset>
+                <wp:posOffset>179705</wp:posOffset>
               </wp:positionV>
               <wp:extent cx="3043555" cy="568325"/>
               <wp:effectExtent l="0" t="0" r="0" b="0"/>
               <wp:wrapTopAndBottom/>
-              <wp:docPr id="17" name="Frame2"/>
+              <wp:docPr id="19" name="Frame 2"/>
               <a:graphic xmlns:a="http://schemas.openxmlformats.org/drawingml/2006/main">
                 <a:graphicData uri="http://schemas.microsoft.com/office/word/2010/wordprocessingShape">
                   <wps:wsp>
@@ -5253,7 +3348,7 @@
         </mc:Choice>
         <mc:Fallback>
           <w:pict>
-            <v:rect id="shape_0" ID="Frame2" path="m0,0l-2147483645,0l-2147483645,-2147483646l0,-2147483646xe" stroked="f" o:allowincell="f" style="position:absolute;margin-left:-0.8pt;margin-top:730.65pt;width:239.6pt;height:44.7pt;mso-wrap-style:square;v-text-anchor:top">
+            <v:rect id="shape_0" ID="Frame 2" path="m0,0l-2147483645,0l-2147483645,-2147483646l0,-2147483646xe" stroked="f" o:allowincell="f" style="position:absolute;margin-left:44.2pt;margin-top:14.15pt;width:239.6pt;height:44.7pt;mso-wrap-style:square;v-text-anchor:top">
               <v:fill o:detectmouseclick="t" on="false"/>
               <v:stroke color="#3465a4" joinstyle="round" endcap="flat"/>
               <v:textbox>
@@ -5344,11 +3439,25 @@
           </w:pict>
         </mc:Fallback>
       </mc:AlternateContent>
+    </w:r>
+  </w:p>
+</w:ftr>
+</file>
+
+<file path=word/header1.xml><?xml version="1.0" encoding="utf-8"?>
+<w:hdr xmlns:o="urn:schemas-microsoft-com:office:office" xmlns:r="http://schemas.openxmlformats.org/officeDocument/2006/relationships" xmlns:v="urn:schemas-microsoft-com:vml" xmlns:w="http://schemas.openxmlformats.org/wordprocessingml/2006/main" xmlns:w10="urn:schemas-microsoft-com:office:word" xmlns:wp="http://schemas.openxmlformats.org/drawingml/2006/wordprocessingDrawing" xmlns:wps="http://schemas.microsoft.com/office/word/2010/wordprocessingShape" xmlns:wpg="http://schemas.microsoft.com/office/word/2010/wordprocessingGroup" xmlns:mc="http://schemas.openxmlformats.org/markup-compatibility/2006" xmlns:wp14="http://schemas.microsoft.com/office/word/2010/wordprocessingDrawing" xmlns:w14="http://schemas.microsoft.com/office/word/2010/wordml" xmlns:w15="http://schemas.microsoft.com/office/word/2012/wordml" mc:Ignorable="w14 wp14 w15">
+  <w:p>
+    <w:pPr>
+      <w:pStyle w:val="Header"/>
+      <w:rPr/>
+    </w:pPr>
+    <w:r>
+      <w:rPr/>
       <w:drawing>
         <wp:inline distT="0" distB="0" distL="0" distR="0">
-          <wp:extent cx="3678555" cy="720090"/>
+          <wp:extent cx="3679190" cy="647700"/>
           <wp:effectExtent l="0" t="0" r="0" b="0"/>
-          <wp:docPr id="19" name="Grafik 2" descr="Ein Bild, das Text enthält.&#10;&#10;Automatisch generierte Beschreibung"/>
+          <wp:docPr id="17" name="Image1" descr="Ein Bild, das Text enthält.&#10;&#10;Automatisch generierte Beschreibung"/>
           <wp:cNvGraphicFramePr>
             <a:graphicFrameLocks xmlns:a="http://schemas.openxmlformats.org/drawingml/2006/main" noChangeAspect="1"/>
           </wp:cNvGraphicFramePr>
@@ -5356,7 +3465,7 @@
             <a:graphicData uri="http://schemas.openxmlformats.org/drawingml/2006/picture">
               <pic:pic xmlns:pic="http://schemas.openxmlformats.org/drawingml/2006/picture">
                 <pic:nvPicPr>
-                  <pic:cNvPr id="19" name="Grafik 2" descr="Ein Bild, das Text enthält.&#10;&#10;Automatisch generierte Beschreibung"/>
+                  <pic:cNvPr id="17" name="Image1" descr="Ein Bild, das Text enthält.&#10;&#10;Automatisch generierte Beschreibung"/>
                   <pic:cNvPicPr>
                     <a:picLocks noChangeAspect="1" noChangeArrowheads="1"/>
                   </pic:cNvPicPr>
@@ -5370,7 +3479,7 @@
                 <pic:spPr bwMode="auto">
                   <a:xfrm>
                     <a:off x="0" y="0"/>
-                    <a:ext cx="3678555" cy="720090"/>
+                    <a:ext cx="3679190" cy="647700"/>
                   </a:xfrm>
                   <a:prstGeom prst="rect">
                     <a:avLst/>
@@ -5389,125 +3498,6 @@
 <file path=word/numbering.xml><?xml version="1.0" encoding="utf-8"?>
 <w:numbering xmlns:w="http://schemas.openxmlformats.org/wordprocessingml/2006/main" xmlns:o="urn:schemas-microsoft-com:office:office" xmlns:r="http://schemas.openxmlformats.org/officeDocument/2006/relationships" xmlns:v="urn:schemas-microsoft-com:vml" xmlns:mc="http://schemas.openxmlformats.org/markup-compatibility/2006" xmlns:w14="http://schemas.microsoft.com/office/word/2010/wordml" mc:Ignorable="w14">
   <w:abstractNum w:abstractNumId="1">
-    <w:lvl w:ilvl="0">
-      <w:start w:val="1"/>
-      <w:numFmt w:val="none"/>
-      <w:suff w:val="nothing"/>
-      <w:lvlText w:val=""/>
-      <w:lvlJc w:val="left"/>
-      <w:pPr>
-        <w:tabs>
-          <w:tab w:val="num" w:pos="0"/>
-        </w:tabs>
-        <w:ind w:left="0" w:hanging="0"/>
-      </w:pPr>
-    </w:lvl>
-    <w:lvl w:ilvl="1">
-      <w:start w:val="1"/>
-      <w:numFmt w:val="none"/>
-      <w:suff w:val="nothing"/>
-      <w:lvlText w:val=""/>
-      <w:lvlJc w:val="left"/>
-      <w:pPr>
-        <w:tabs>
-          <w:tab w:val="num" w:pos="0"/>
-        </w:tabs>
-        <w:ind w:left="0" w:hanging="0"/>
-      </w:pPr>
-    </w:lvl>
-    <w:lvl w:ilvl="2">
-      <w:start w:val="1"/>
-      <w:numFmt w:val="none"/>
-      <w:suff w:val="nothing"/>
-      <w:lvlText w:val=""/>
-      <w:lvlJc w:val="left"/>
-      <w:pPr>
-        <w:tabs>
-          <w:tab w:val="num" w:pos="0"/>
-        </w:tabs>
-        <w:ind w:left="0" w:hanging="0"/>
-      </w:pPr>
-    </w:lvl>
-    <w:lvl w:ilvl="3">
-      <w:start w:val="1"/>
-      <w:numFmt w:val="none"/>
-      <w:suff w:val="nothing"/>
-      <w:lvlText w:val=""/>
-      <w:lvlJc w:val="left"/>
-      <w:pPr>
-        <w:tabs>
-          <w:tab w:val="num" w:pos="0"/>
-        </w:tabs>
-        <w:ind w:left="0" w:hanging="0"/>
-      </w:pPr>
-    </w:lvl>
-    <w:lvl w:ilvl="4">
-      <w:start w:val="1"/>
-      <w:numFmt w:val="none"/>
-      <w:suff w:val="nothing"/>
-      <w:lvlText w:val=""/>
-      <w:lvlJc w:val="left"/>
-      <w:pPr>
-        <w:tabs>
-          <w:tab w:val="num" w:pos="0"/>
-        </w:tabs>
-        <w:ind w:left="0" w:hanging="0"/>
-      </w:pPr>
-    </w:lvl>
-    <w:lvl w:ilvl="5">
-      <w:start w:val="1"/>
-      <w:numFmt w:val="none"/>
-      <w:suff w:val="nothing"/>
-      <w:lvlText w:val=""/>
-      <w:lvlJc w:val="left"/>
-      <w:pPr>
-        <w:tabs>
-          <w:tab w:val="num" w:pos="0"/>
-        </w:tabs>
-        <w:ind w:left="0" w:hanging="0"/>
-      </w:pPr>
-    </w:lvl>
-    <w:lvl w:ilvl="6">
-      <w:start w:val="1"/>
-      <w:numFmt w:val="none"/>
-      <w:suff w:val="nothing"/>
-      <w:lvlText w:val=""/>
-      <w:lvlJc w:val="left"/>
-      <w:pPr>
-        <w:tabs>
-          <w:tab w:val="num" w:pos="0"/>
-        </w:tabs>
-        <w:ind w:left="0" w:hanging="0"/>
-      </w:pPr>
-    </w:lvl>
-    <w:lvl w:ilvl="7">
-      <w:start w:val="1"/>
-      <w:numFmt w:val="none"/>
-      <w:suff w:val="nothing"/>
-      <w:lvlText w:val=""/>
-      <w:lvlJc w:val="left"/>
-      <w:pPr>
-        <w:tabs>
-          <w:tab w:val="num" w:pos="0"/>
-        </w:tabs>
-        <w:ind w:left="0" w:hanging="0"/>
-      </w:pPr>
-    </w:lvl>
-    <w:lvl w:ilvl="8">
-      <w:start w:val="1"/>
-      <w:numFmt w:val="none"/>
-      <w:suff w:val="nothing"/>
-      <w:lvlText w:val=""/>
-      <w:lvlJc w:val="left"/>
-      <w:pPr>
-        <w:tabs>
-          <w:tab w:val="num" w:pos="0"/>
-        </w:tabs>
-        <w:ind w:left="0" w:hanging="0"/>
-      </w:pPr>
-    </w:lvl>
-  </w:abstractNum>
-  <w:abstractNum w:abstractNumId="2">
     <w:lvl w:ilvl="0">
       <w:start w:val="1"/>
       <w:numFmt w:val="none"/>
@@ -5635,7 +3625,7 @@
       <w:rPr/>
     </w:lvl>
   </w:abstractNum>
-  <w:abstractNum w:abstractNumId="3">
+  <w:abstractNum w:abstractNumId="2">
     <w:lvl w:ilvl="0">
       <w:start w:val="1"/>
       <w:numFmt w:val="bullet"/>
@@ -5772,6 +3762,125 @@
       </w:rPr>
     </w:lvl>
   </w:abstractNum>
+  <w:abstractNum w:abstractNumId="3">
+    <w:lvl w:ilvl="0">
+      <w:start w:val="1"/>
+      <w:numFmt w:val="none"/>
+      <w:suff w:val="nothing"/>
+      <w:lvlText w:val=""/>
+      <w:lvlJc w:val="left"/>
+      <w:pPr>
+        <w:tabs>
+          <w:tab w:val="num" w:pos="0"/>
+        </w:tabs>
+        <w:ind w:left="0" w:hanging="0"/>
+      </w:pPr>
+    </w:lvl>
+    <w:lvl w:ilvl="1">
+      <w:start w:val="1"/>
+      <w:numFmt w:val="none"/>
+      <w:suff w:val="nothing"/>
+      <w:lvlText w:val=""/>
+      <w:lvlJc w:val="left"/>
+      <w:pPr>
+        <w:tabs>
+          <w:tab w:val="num" w:pos="0"/>
+        </w:tabs>
+        <w:ind w:left="0" w:hanging="0"/>
+      </w:pPr>
+    </w:lvl>
+    <w:lvl w:ilvl="2">
+      <w:start w:val="1"/>
+      <w:numFmt w:val="none"/>
+      <w:suff w:val="nothing"/>
+      <w:lvlText w:val=""/>
+      <w:lvlJc w:val="left"/>
+      <w:pPr>
+        <w:tabs>
+          <w:tab w:val="num" w:pos="0"/>
+        </w:tabs>
+        <w:ind w:left="0" w:hanging="0"/>
+      </w:pPr>
+    </w:lvl>
+    <w:lvl w:ilvl="3">
+      <w:start w:val="1"/>
+      <w:numFmt w:val="none"/>
+      <w:suff w:val="nothing"/>
+      <w:lvlText w:val=""/>
+      <w:lvlJc w:val="left"/>
+      <w:pPr>
+        <w:tabs>
+          <w:tab w:val="num" w:pos="0"/>
+        </w:tabs>
+        <w:ind w:left="0" w:hanging="0"/>
+      </w:pPr>
+    </w:lvl>
+    <w:lvl w:ilvl="4">
+      <w:start w:val="1"/>
+      <w:numFmt w:val="none"/>
+      <w:suff w:val="nothing"/>
+      <w:lvlText w:val=""/>
+      <w:lvlJc w:val="left"/>
+      <w:pPr>
+        <w:tabs>
+          <w:tab w:val="num" w:pos="0"/>
+        </w:tabs>
+        <w:ind w:left="0" w:hanging="0"/>
+      </w:pPr>
+    </w:lvl>
+    <w:lvl w:ilvl="5">
+      <w:start w:val="1"/>
+      <w:numFmt w:val="none"/>
+      <w:suff w:val="nothing"/>
+      <w:lvlText w:val=""/>
+      <w:lvlJc w:val="left"/>
+      <w:pPr>
+        <w:tabs>
+          <w:tab w:val="num" w:pos="0"/>
+        </w:tabs>
+        <w:ind w:left="0" w:hanging="0"/>
+      </w:pPr>
+    </w:lvl>
+    <w:lvl w:ilvl="6">
+      <w:start w:val="1"/>
+      <w:numFmt w:val="none"/>
+      <w:suff w:val="nothing"/>
+      <w:lvlText w:val=""/>
+      <w:lvlJc w:val="left"/>
+      <w:pPr>
+        <w:tabs>
+          <w:tab w:val="num" w:pos="0"/>
+        </w:tabs>
+        <w:ind w:left="0" w:hanging="0"/>
+      </w:pPr>
+    </w:lvl>
+    <w:lvl w:ilvl="7">
+      <w:start w:val="1"/>
+      <w:numFmt w:val="none"/>
+      <w:suff w:val="nothing"/>
+      <w:lvlText w:val=""/>
+      <w:lvlJc w:val="left"/>
+      <w:pPr>
+        <w:tabs>
+          <w:tab w:val="num" w:pos="0"/>
+        </w:tabs>
+        <w:ind w:left="0" w:hanging="0"/>
+      </w:pPr>
+    </w:lvl>
+    <w:lvl w:ilvl="8">
+      <w:start w:val="1"/>
+      <w:numFmt w:val="none"/>
+      <w:suff w:val="nothing"/>
+      <w:lvlText w:val=""/>
+      <w:lvlJc w:val="left"/>
+      <w:pPr>
+        <w:tabs>
+          <w:tab w:val="num" w:pos="0"/>
+        </w:tabs>
+        <w:ind w:left="0" w:hanging="0"/>
+      </w:pPr>
+    </w:lvl>
+  </w:abstractNum>
   <w:num w:numId="1">
     <w:abstractNumId w:val="1"/>
   </w:num>
@@ -5807,7 +3916,7 @@
     <w:pPr>
       <w:widowControl/>
       <w:suppressAutoHyphens w:val="false"/>
-      <w:overflowPunct w:val="true"/>
+      <w:overflowPunct w:val="false"/>
       <w:bidi w:val="0"/>
       <w:spacing w:before="0" w:after="0"/>
       <w:jc w:val="left"/>
@@ -5829,7 +3938,7 @@
       <w:widowControl w:val="false"/>
       <w:numPr>
         <w:ilvl w:val="0"/>
-        <w:numId w:val="2"/>
+        <w:numId w:val="1"/>
       </w:numPr>
       <w:outlineLvl w:val="0"/>
     </w:pPr>
@@ -5848,7 +3957,7 @@
       <w:widowControl w:val="false"/>
       <w:numPr>
         <w:ilvl w:val="1"/>
-        <w:numId w:val="2"/>
+        <w:numId w:val="1"/>
       </w:numPr>
       <w:spacing w:before="200" w:after="0"/>
       <w:outlineLvl w:val="1"/>
@@ -5868,7 +3977,7 @@
       <w:widowControl w:val="false"/>
       <w:numPr>
         <w:ilvl w:val="2"/>
-        <w:numId w:val="2"/>
+        <w:numId w:val="1"/>
       </w:numPr>
       <w:spacing w:before="140" w:after="0"/>
       <w:outlineLvl w:val="2"/>

</xml_diff>

<commit_message>
feat(PDF): also render unanswered questions
This commit makes use if the new `visibleInDocument` filter on the
`question` node.
</commit_message>
<xml_diff>
--- a/api/mysagw/case/templates/application.docx
+++ b/api/mysagw/case/templates/application.docx
@@ -312,6 +312,25 @@
                 <w:sz w:val="18"/>
                 <w:szCs w:val="18"/>
               </w:rPr>
+              <w:t>{%p if question.value %}</w:t>
+            </w:r>
+          </w:p>
+          <w:p>
+            <w:pPr>
+              <w:pStyle w:val="TableContents"/>
+              <w:widowControl w:val="false"/>
+              <w:rPr>
+                <w:rFonts w:ascii="Liberation Sans" w:hAnsi="Liberation Sans"/>
+                <w:sz w:val="18"/>
+                <w:szCs w:val="18"/>
+              </w:rPr>
+            </w:pPr>
+            <w:r>
+              <w:rPr>
+                <w:rFonts w:ascii="Liberation Sans" w:hAnsi="Liberation Sans"/>
+                <w:sz w:val="18"/>
+                <w:szCs w:val="18"/>
+              </w:rPr>
               <w:t>{{ question.value | date("dd.MM.YYY") }}</w:t>
             </w:r>
           </w:p>
@@ -331,7 +350,82 @@
                 <w:sz w:val="18"/>
                 <w:szCs w:val="18"/>
               </w:rPr>
+              <w:t>{%p else %}</w:t>
+            </w:r>
+          </w:p>
+          <w:p>
+            <w:pPr>
+              <w:pStyle w:val="TableContents"/>
+              <w:widowControl w:val="false"/>
+              <w:rPr>
+                <w:rFonts w:ascii="Liberation Sans" w:hAnsi="Liberation Sans"/>
+                <w:sz w:val="18"/>
+                <w:szCs w:val="18"/>
+              </w:rPr>
+            </w:pPr>
+            <w:r>
+              <w:rPr>
+                <w:rFonts w:ascii="Liberation Sans" w:hAnsi="Liberation Sans"/>
+                <w:sz w:val="18"/>
+                <w:szCs w:val="18"/>
+              </w:rPr>
+              <w:t>-</w:t>
+            </w:r>
+          </w:p>
+          <w:p>
+            <w:pPr>
+              <w:pStyle w:val="TableContents"/>
+              <w:widowControl w:val="false"/>
+              <w:rPr>
+                <w:rFonts w:ascii="Liberation Sans" w:hAnsi="Liberation Sans"/>
+                <w:sz w:val="18"/>
+                <w:szCs w:val="18"/>
+              </w:rPr>
+            </w:pPr>
+            <w:r>
+              <w:rPr>
+                <w:rFonts w:ascii="Liberation Sans" w:hAnsi="Liberation Sans"/>
+                <w:sz w:val="18"/>
+                <w:szCs w:val="18"/>
+              </w:rPr>
+              <w:t>{%p endif %}</w:t>
+            </w:r>
+          </w:p>
+          <w:p>
+            <w:pPr>
+              <w:pStyle w:val="TableContents"/>
+              <w:widowControl w:val="false"/>
+              <w:rPr>
+                <w:rFonts w:ascii="Liberation Sans" w:hAnsi="Liberation Sans"/>
+                <w:sz w:val="18"/>
+                <w:szCs w:val="18"/>
+              </w:rPr>
+            </w:pPr>
+            <w:r>
+              <w:rPr>
+                <w:rFonts w:ascii="Liberation Sans" w:hAnsi="Liberation Sans"/>
+                <w:sz w:val="18"/>
+                <w:szCs w:val="18"/>
+              </w:rPr>
               <w:t>{%p elif question.type == "FilesQuestion" %}</w:t>
+            </w:r>
+          </w:p>
+          <w:p>
+            <w:pPr>
+              <w:pStyle w:val="TableContents"/>
+              <w:widowControl w:val="false"/>
+              <w:rPr>
+                <w:color w:val="55308D"/>
+              </w:rPr>
+            </w:pPr>
+            <w:r>
+              <w:rPr>
+                <w:rFonts w:ascii="Liberation Sans" w:hAnsi="Liberation Sans"/>
+                <w:color w:val="55308D"/>
+                <w:sz w:val="18"/>
+                <w:szCs w:val="18"/>
+              </w:rPr>
+              <w:t>{%p if question.value|length &gt; 0 %}</w:t>
             </w:r>
           </w:p>
           <w:p>
@@ -404,6 +498,66 @@
               <w:widowControl w:val="false"/>
               <w:rPr>
                 <w:rFonts w:ascii="Liberation Sans" w:hAnsi="Liberation Sans"/>
+                <w:color w:val="55308D"/>
+                <w:sz w:val="18"/>
+                <w:szCs w:val="18"/>
+              </w:rPr>
+            </w:pPr>
+            <w:r>
+              <w:rPr>
+                <w:rFonts w:ascii="Liberation Sans" w:hAnsi="Liberation Sans"/>
+                <w:color w:val="55308D"/>
+                <w:sz w:val="18"/>
+                <w:szCs w:val="18"/>
+              </w:rPr>
+              <w:t>{%p else %}</w:t>
+            </w:r>
+          </w:p>
+          <w:p>
+            <w:pPr>
+              <w:pStyle w:val="TableContents"/>
+              <w:widowControl w:val="false"/>
+              <w:rPr>
+                <w:color w:val="auto"/>
+              </w:rPr>
+            </w:pPr>
+            <w:r>
+              <w:rPr>
+                <w:rFonts w:ascii="Liberation Sans" w:hAnsi="Liberation Sans"/>
+                <w:color w:val="auto"/>
+                <w:sz w:val="18"/>
+                <w:szCs w:val="18"/>
+              </w:rPr>
+              <w:t>-</w:t>
+            </w:r>
+          </w:p>
+          <w:p>
+            <w:pPr>
+              <w:pStyle w:val="TableContents"/>
+              <w:widowControl w:val="false"/>
+              <w:rPr>
+                <w:rFonts w:ascii="Liberation Sans" w:hAnsi="Liberation Sans"/>
+                <w:color w:val="55308D"/>
+                <w:sz w:val="18"/>
+                <w:szCs w:val="18"/>
+              </w:rPr>
+            </w:pPr>
+            <w:r>
+              <w:rPr>
+                <w:rFonts w:ascii="Liberation Sans" w:hAnsi="Liberation Sans"/>
+                <w:color w:val="55308D"/>
+                <w:sz w:val="18"/>
+                <w:szCs w:val="18"/>
+              </w:rPr>
+              <w:t>{%p endif %}</w:t>
+            </w:r>
+          </w:p>
+          <w:p>
+            <w:pPr>
+              <w:pStyle w:val="TableContents"/>
+              <w:widowControl w:val="false"/>
+              <w:rPr>
+                <w:rFonts w:ascii="Liberation Sans" w:hAnsi="Liberation Sans"/>
                 <w:sz w:val="18"/>
                 <w:szCs w:val="18"/>
               </w:rPr>
@@ -422,10 +576,7 @@
               <w:pStyle w:val="TableContents"/>
               <w:widowControl w:val="false"/>
               <w:rPr>
-                <w:rFonts w:ascii="Liberation Sans" w:hAnsi="Liberation Sans"/>
                 <w:color w:val="00A933"/>
-                <w:sz w:val="18"/>
-                <w:szCs w:val="18"/>
               </w:rPr>
             </w:pPr>
             <w:r>
@@ -435,6 +586,27 @@
                 <w:sz w:val="18"/>
                 <w:szCs w:val="18"/>
               </w:rPr>
+              <w:t>{%p if question.options|length &gt; 0 %}</w:t>
+            </w:r>
+          </w:p>
+          <w:p>
+            <w:pPr>
+              <w:pStyle w:val="TableContents"/>
+              <w:widowControl w:val="false"/>
+              <w:rPr>
+                <w:rFonts w:ascii="Liberation Sans" w:hAnsi="Liberation Sans"/>
+                <w:color w:val="00A933"/>
+                <w:sz w:val="18"/>
+                <w:szCs w:val="18"/>
+              </w:rPr>
+            </w:pPr>
+            <w:r>
+              <w:rPr>
+                <w:rFonts w:ascii="Liberation Sans" w:hAnsi="Liberation Sans"/>
+                <w:color w:val="00A933"/>
+                <w:sz w:val="18"/>
+                <w:szCs w:val="18"/>
+              </w:rPr>
               <w:t>{%p for option in question.options %}</w:t>
             </w:r>
           </w:p>
@@ -454,7 +626,23 @@
                 <w:sz w:val="18"/>
                 <w:szCs w:val="18"/>
               </w:rPr>
-              <w:t>{% if option[1] in question.value %}</w:t>
+              <w:t>{% if option[</w:t>
+            </w:r>
+            <w:r>
+              <w:rPr>
+                <w:rFonts w:ascii="Liberation Sans" w:hAnsi="Liberation Sans"/>
+                <w:sz w:val="18"/>
+                <w:szCs w:val="18"/>
+              </w:rPr>
+              <w:t>0</w:t>
+            </w:r>
+            <w:r>
+              <w:rPr>
+                <w:rFonts w:ascii="Liberation Sans" w:hAnsi="Liberation Sans"/>
+                <w:sz w:val="18"/>
+                <w:szCs w:val="18"/>
+              </w:rPr>
+              <w:t>] in question.value %}</w:t>
             </w:r>
             <w:r>
               <w:rPr/>
@@ -580,6 +768,67 @@
               <w:widowControl w:val="false"/>
               <w:rPr>
                 <w:rFonts w:ascii="Liberation Sans" w:hAnsi="Liberation Sans"/>
+                <w:color w:val="00A933"/>
+                <w:sz w:val="18"/>
+                <w:szCs w:val="18"/>
+              </w:rPr>
+            </w:pPr>
+            <w:r>
+              <w:rPr>
+                <w:rFonts w:ascii="Liberation Sans" w:hAnsi="Liberation Sans"/>
+                <w:color w:val="00A933"/>
+                <w:sz w:val="18"/>
+                <w:szCs w:val="18"/>
+              </w:rPr>
+              <w:t>{%p else %}</w:t>
+            </w:r>
+          </w:p>
+          <w:p>
+            <w:pPr>
+              <w:pStyle w:val="TableContents"/>
+              <w:widowControl w:val="false"/>
+              <w:rPr>
+                <w:color w:val="auto"/>
+                <w:sz w:val="18"/>
+                <w:szCs w:val="18"/>
+              </w:rPr>
+            </w:pPr>
+            <w:r>
+              <w:rPr>
+                <w:color w:val="auto"/>
+                <w:sz w:val="18"/>
+                <w:szCs w:val="18"/>
+              </w:rPr>
+              <w:t>-</w:t>
+            </w:r>
+          </w:p>
+          <w:p>
+            <w:pPr>
+              <w:pStyle w:val="TableContents"/>
+              <w:widowControl w:val="false"/>
+              <w:rPr>
+                <w:rFonts w:ascii="Liberation Sans" w:hAnsi="Liberation Sans"/>
+                <w:color w:val="00A933"/>
+                <w:sz w:val="18"/>
+                <w:szCs w:val="18"/>
+              </w:rPr>
+            </w:pPr>
+            <w:r>
+              <w:rPr>
+                <w:rFonts w:ascii="Liberation Sans" w:hAnsi="Liberation Sans"/>
+                <w:color w:val="00A933"/>
+                <w:sz w:val="18"/>
+                <w:szCs w:val="18"/>
+              </w:rPr>
+              <w:t>{%p endif %}</w:t>
+            </w:r>
+          </w:p>
+          <w:p>
+            <w:pPr>
+              <w:pStyle w:val="TableContents"/>
+              <w:widowControl w:val="false"/>
+              <w:rPr>
+                <w:rFonts w:ascii="Liberation Sans" w:hAnsi="Liberation Sans"/>
                 <w:sz w:val="18"/>
                 <w:szCs w:val="18"/>
               </w:rPr>
@@ -943,6 +1192,25 @@
                       <w:sz w:val="18"/>
                       <w:szCs w:val="18"/>
                     </w:rPr>
+                    <w:t>{%p if q.value %}</w:t>
+                  </w:r>
+                </w:p>
+                <w:p>
+                  <w:pPr>
+                    <w:pStyle w:val="TableContents"/>
+                    <w:widowControl w:val="false"/>
+                    <w:rPr>
+                      <w:rFonts w:ascii="Liberation Sans" w:hAnsi="Liberation Sans"/>
+                      <w:sz w:val="18"/>
+                      <w:szCs w:val="18"/>
+                    </w:rPr>
+                  </w:pPr>
+                  <w:r>
+                    <w:rPr>
+                      <w:rFonts w:ascii="Liberation Sans" w:hAnsi="Liberation Sans"/>
+                      <w:sz w:val="18"/>
+                      <w:szCs w:val="18"/>
+                    </w:rPr>
                     <w:t>{{ q.value | date("dd.MM.YYY") }}</w:t>
                   </w:r>
                 </w:p>
@@ -962,7 +1230,82 @@
                       <w:sz w:val="18"/>
                       <w:szCs w:val="18"/>
                     </w:rPr>
+                    <w:t>{%p else %}</w:t>
+                  </w:r>
+                </w:p>
+                <w:p>
+                  <w:pPr>
+                    <w:pStyle w:val="TableContents"/>
+                    <w:widowControl w:val="false"/>
+                    <w:rPr>
+                      <w:rFonts w:ascii="Liberation Sans" w:hAnsi="Liberation Sans"/>
+                      <w:sz w:val="18"/>
+                      <w:szCs w:val="18"/>
+                    </w:rPr>
+                  </w:pPr>
+                  <w:r>
+                    <w:rPr>
+                      <w:rFonts w:ascii="Liberation Sans" w:hAnsi="Liberation Sans"/>
+                      <w:sz w:val="18"/>
+                      <w:szCs w:val="18"/>
+                    </w:rPr>
+                    <w:t>-</w:t>
+                  </w:r>
+                </w:p>
+                <w:p>
+                  <w:pPr>
+                    <w:pStyle w:val="TableContents"/>
+                    <w:widowControl w:val="false"/>
+                    <w:rPr>
+                      <w:rFonts w:ascii="Liberation Sans" w:hAnsi="Liberation Sans"/>
+                      <w:sz w:val="18"/>
+                      <w:szCs w:val="18"/>
+                    </w:rPr>
+                  </w:pPr>
+                  <w:r>
+                    <w:rPr>
+                      <w:rFonts w:ascii="Liberation Sans" w:hAnsi="Liberation Sans"/>
+                      <w:sz w:val="18"/>
+                      <w:szCs w:val="18"/>
+                    </w:rPr>
+                    <w:t>{%p endif %}</w:t>
+                  </w:r>
+                </w:p>
+                <w:p>
+                  <w:pPr>
+                    <w:pStyle w:val="TableContents"/>
+                    <w:widowControl w:val="false"/>
+                    <w:rPr>
+                      <w:rFonts w:ascii="Liberation Sans" w:hAnsi="Liberation Sans"/>
+                      <w:sz w:val="18"/>
+                      <w:szCs w:val="18"/>
+                    </w:rPr>
+                  </w:pPr>
+                  <w:r>
+                    <w:rPr>
+                      <w:rFonts w:ascii="Liberation Sans" w:hAnsi="Liberation Sans"/>
+                      <w:sz w:val="18"/>
+                      <w:szCs w:val="18"/>
+                    </w:rPr>
                     <w:t>{%p elif q.type == "FilesQuestion" %}</w:t>
+                  </w:r>
+                </w:p>
+                <w:p>
+                  <w:pPr>
+                    <w:pStyle w:val="TableContents"/>
+                    <w:widowControl w:val="false"/>
+                    <w:rPr>
+                      <w:color w:val="55308D"/>
+                    </w:rPr>
+                  </w:pPr>
+                  <w:r>
+                    <w:rPr>
+                      <w:rFonts w:ascii="Liberation Sans" w:hAnsi="Liberation Sans"/>
+                      <w:color w:val="55308D"/>
+                      <w:sz w:val="18"/>
+                      <w:szCs w:val="18"/>
+                    </w:rPr>
+                    <w:t>{%p if q.value|length &gt; 0 %}</w:t>
                   </w:r>
                 </w:p>
                 <w:p>
@@ -994,12 +1337,14 @@
                       <w:ilvl w:val="0"/>
                       <w:numId w:val="2"/>
                     </w:numPr>
-                    <w:rPr/>
-                  </w:pPr>
-                  <w:r>
-                    <w:rPr>
-                      <w:rFonts w:ascii="Liberation Sans" w:hAnsi="Liberation Sans"/>
+                    <w:rPr>
                       <w:color w:val="000000"/>
+                    </w:rPr>
+                  </w:pPr>
+                  <w:r>
+                    <w:rPr>
+                      <w:rFonts w:ascii="Liberation Sans" w:hAnsi="Liberation Sans"/>
+                      <w:color w:val="000000"/>
                       <w:sz w:val="18"/>
                       <w:szCs w:val="18"/>
                     </w:rPr>
@@ -1031,6 +1376,66 @@
                   <w:pPr>
                     <w:pStyle w:val="TableContents"/>
                     <w:widowControl w:val="false"/>
+                    <w:rPr>
+                      <w:rFonts w:ascii="Liberation Sans" w:hAnsi="Liberation Sans"/>
+                      <w:color w:val="55308D"/>
+                      <w:sz w:val="18"/>
+                      <w:szCs w:val="18"/>
+                    </w:rPr>
+                  </w:pPr>
+                  <w:r>
+                    <w:rPr>
+                      <w:rFonts w:ascii="Liberation Sans" w:hAnsi="Liberation Sans"/>
+                      <w:color w:val="55308D"/>
+                      <w:sz w:val="18"/>
+                      <w:szCs w:val="18"/>
+                    </w:rPr>
+                    <w:t>{%p else %}</w:t>
+                  </w:r>
+                </w:p>
+                <w:p>
+                  <w:pPr>
+                    <w:pStyle w:val="TableContents"/>
+                    <w:widowControl w:val="false"/>
+                    <w:rPr>
+                      <w:color w:val="auto"/>
+                    </w:rPr>
+                  </w:pPr>
+                  <w:r>
+                    <w:rPr>
+                      <w:rFonts w:ascii="Liberation Sans" w:hAnsi="Liberation Sans"/>
+                      <w:color w:val="auto"/>
+                      <w:sz w:val="18"/>
+                      <w:szCs w:val="18"/>
+                    </w:rPr>
+                    <w:t>-</w:t>
+                  </w:r>
+                </w:p>
+                <w:p>
+                  <w:pPr>
+                    <w:pStyle w:val="TableContents"/>
+                    <w:widowControl w:val="false"/>
+                    <w:rPr>
+                      <w:rFonts w:ascii="Liberation Sans" w:hAnsi="Liberation Sans"/>
+                      <w:color w:val="55308D"/>
+                      <w:sz w:val="18"/>
+                      <w:szCs w:val="18"/>
+                    </w:rPr>
+                  </w:pPr>
+                  <w:r>
+                    <w:rPr>
+                      <w:rFonts w:ascii="Liberation Sans" w:hAnsi="Liberation Sans"/>
+                      <w:color w:val="55308D"/>
+                      <w:sz w:val="18"/>
+                      <w:szCs w:val="18"/>
+                    </w:rPr>
+                    <w:t>{%p endif %}</w:t>
+                  </w:r>
+                </w:p>
+                <w:p>
+                  <w:pPr>
+                    <w:pStyle w:val="TableContents"/>
+                    <w:widowControl w:val="false"/>
                     <w:suppressAutoHyphens w:val="true"/>
                     <w:rPr>
                       <w:rFonts w:ascii="Liberation Sans" w:hAnsi="Liberation Sans"/>
@@ -1052,10 +1457,7 @@
                     <w:pStyle w:val="TableContents"/>
                     <w:widowControl w:val="false"/>
                     <w:rPr>
-                      <w:rFonts w:ascii="Liberation Sans" w:hAnsi="Liberation Sans"/>
                       <w:color w:val="00A933"/>
-                      <w:sz w:val="18"/>
-                      <w:szCs w:val="18"/>
                     </w:rPr>
                   </w:pPr>
                   <w:r>
@@ -1065,6 +1467,27 @@
                       <w:sz w:val="18"/>
                       <w:szCs w:val="18"/>
                     </w:rPr>
+                    <w:t>{%p if q.options|length &gt; 0 %}</w:t>
+                  </w:r>
+                </w:p>
+                <w:p>
+                  <w:pPr>
+                    <w:pStyle w:val="TableContents"/>
+                    <w:widowControl w:val="false"/>
+                    <w:rPr>
+                      <w:rFonts w:ascii="Liberation Sans" w:hAnsi="Liberation Sans"/>
+                      <w:color w:val="00A933"/>
+                      <w:sz w:val="18"/>
+                      <w:szCs w:val="18"/>
+                    </w:rPr>
+                  </w:pPr>
+                  <w:r>
+                    <w:rPr>
+                      <w:rFonts w:ascii="Liberation Sans" w:hAnsi="Liberation Sans"/>
+                      <w:color w:val="00A933"/>
+                      <w:sz w:val="18"/>
+                      <w:szCs w:val="18"/>
+                    </w:rPr>
                     <w:t>{%p for option in q.options %}</w:t>
                   </w:r>
                 </w:p>
@@ -1084,13 +1507,29 @@
                       <w:sz w:val="18"/>
                       <w:szCs w:val="18"/>
                     </w:rPr>
-                    <w:t>{% if option[0] in q.value %}</w:t>
+                    <w:t>{% if option[</w:t>
+                  </w:r>
+                  <w:r>
+                    <w:rPr>
+                      <w:rFonts w:ascii="Liberation Sans" w:hAnsi="Liberation Sans"/>
+                      <w:sz w:val="18"/>
+                      <w:szCs w:val="18"/>
+                    </w:rPr>
+                    <w:t>0</w:t>
+                  </w:r>
+                  <w:r>
+                    <w:rPr>
+                      <w:rFonts w:ascii="Liberation Sans" w:hAnsi="Liberation Sans"/>
+                      <w:sz w:val="18"/>
+                      <w:szCs w:val="18"/>
+                    </w:rPr>
+                    <w:t>] in q.value %}</w:t>
                   </w:r>
                   <w:r>
                     <w:rPr/>
                     <w:drawing>
                       <wp:inline distT="0" distB="0" distL="0" distR="0">
-                        <wp:extent cx="109855" cy="109855"/>
+                        <wp:extent cx="133350" cy="133350"/>
                         <wp:effectExtent l="0" t="0" r="0" b="0"/>
                         <wp:docPr id="5" name="Image3" descr="C:\Users\Dominique Mäder\Desktop\tpl\checkbox-checked.png"/>
                         <wp:cNvGraphicFramePr>
@@ -1114,7 +1553,7 @@
                               <pic:spPr bwMode="auto">
                                 <a:xfrm>
                                   <a:off x="0" y="0"/>
-                                  <a:ext cx="109855" cy="109855"/>
+                                  <a:ext cx="133350" cy="133350"/>
                                 </a:xfrm>
                                 <a:prstGeom prst="rect">
                                   <a:avLst/>
@@ -1138,7 +1577,7 @@
                     <w:rPr/>
                     <w:drawing>
                       <wp:inline distT="0" distB="0" distL="0" distR="0">
-                        <wp:extent cx="109855" cy="109855"/>
+                        <wp:extent cx="133350" cy="133350"/>
                         <wp:effectExtent l="0" t="0" r="0" b="0"/>
                         <wp:docPr id="6" name="Image4" descr="C:\Users\Dominique Mäder\Desktop\tpl\checkbox-unchecked.png"/>
                         <wp:cNvGraphicFramePr>
@@ -1162,7 +1601,7 @@
                               <pic:spPr bwMode="auto">
                                 <a:xfrm>
                                   <a:off x="0" y="0"/>
-                                  <a:ext cx="109855" cy="109855"/>
+                                  <a:ext cx="133350" cy="133350"/>
                                 </a:xfrm>
                                 <a:prstGeom prst="rect">
                                   <a:avLst/>
@@ -1202,6 +1641,67 @@
                       <w:szCs w:val="18"/>
                     </w:rPr>
                     <w:t>{%p endfor %}</w:t>
+                  </w:r>
+                </w:p>
+                <w:p>
+                  <w:pPr>
+                    <w:pStyle w:val="TableContents"/>
+                    <w:widowControl w:val="false"/>
+                    <w:rPr>
+                      <w:rFonts w:ascii="Liberation Sans" w:hAnsi="Liberation Sans"/>
+                      <w:color w:val="00A933"/>
+                      <w:sz w:val="18"/>
+                      <w:szCs w:val="18"/>
+                    </w:rPr>
+                  </w:pPr>
+                  <w:r>
+                    <w:rPr>
+                      <w:rFonts w:ascii="Liberation Sans" w:hAnsi="Liberation Sans"/>
+                      <w:color w:val="00A933"/>
+                      <w:sz w:val="18"/>
+                      <w:szCs w:val="18"/>
+                    </w:rPr>
+                    <w:t>{%p else %}</w:t>
+                  </w:r>
+                </w:p>
+                <w:p>
+                  <w:pPr>
+                    <w:pStyle w:val="TableContents"/>
+                    <w:widowControl w:val="false"/>
+                    <w:rPr>
+                      <w:color w:val="auto"/>
+                      <w:sz w:val="18"/>
+                      <w:szCs w:val="18"/>
+                    </w:rPr>
+                  </w:pPr>
+                  <w:r>
+                    <w:rPr>
+                      <w:color w:val="auto"/>
+                      <w:sz w:val="18"/>
+                      <w:szCs w:val="18"/>
+                    </w:rPr>
+                    <w:t>-</w:t>
+                  </w:r>
+                </w:p>
+                <w:p>
+                  <w:pPr>
+                    <w:pStyle w:val="TableContents"/>
+                    <w:widowControl w:val="false"/>
+                    <w:rPr>
+                      <w:rFonts w:ascii="Liberation Sans" w:hAnsi="Liberation Sans"/>
+                      <w:color w:val="00A933"/>
+                      <w:sz w:val="18"/>
+                      <w:szCs w:val="18"/>
+                    </w:rPr>
+                  </w:pPr>
+                  <w:r>
+                    <w:rPr>
+                      <w:rFonts w:ascii="Liberation Sans" w:hAnsi="Liberation Sans"/>
+                      <w:color w:val="00A933"/>
+                      <w:sz w:val="18"/>
+                      <w:szCs w:val="18"/>
+                    </w:rPr>
+                    <w:t>{%p endif %}</w:t>
                   </w:r>
                 </w:p>
                 <w:p>
@@ -1569,6 +2069,22 @@
         </w:tc>
       </w:tr>
     </w:tbl>
+    <w:p>
+      <w:pPr>
+        <w:pStyle w:val="TextBody"/>
+        <w:rPr>
+          <w:rFonts w:ascii="Liberation Sans" w:hAnsi="Liberation Sans"/>
+          <w:lang w:val="en-US" w:eastAsia="zh-CN" w:bidi="hi-IN"/>
+        </w:rPr>
+      </w:pPr>
+      <w:r>
+        <w:rPr>
+          <w:rFonts w:ascii="Liberation Sans" w:hAnsi="Liberation Sans"/>
+          <w:lang w:val="en-US" w:eastAsia="zh-CN" w:bidi="hi-IN"/>
+        </w:rPr>
+        <w:t>{% if sub_forms is defined %}</w:t>
+      </w:r>
+    </w:p>
     <w:p>
       <w:pPr>
         <w:pStyle w:val="TextBody"/>
@@ -1870,6 +2386,25 @@
                 <w:sz w:val="18"/>
                 <w:szCs w:val="18"/>
               </w:rPr>
+              <w:t>{%p if question.value %}</w:t>
+            </w:r>
+          </w:p>
+          <w:p>
+            <w:pPr>
+              <w:pStyle w:val="TableContents"/>
+              <w:widowControl w:val="false"/>
+              <w:rPr>
+                <w:rFonts w:ascii="Liberation Sans" w:hAnsi="Liberation Sans"/>
+                <w:sz w:val="18"/>
+                <w:szCs w:val="18"/>
+              </w:rPr>
+            </w:pPr>
+            <w:r>
+              <w:rPr>
+                <w:rFonts w:ascii="Liberation Sans" w:hAnsi="Liberation Sans"/>
+                <w:sz w:val="18"/>
+                <w:szCs w:val="18"/>
+              </w:rPr>
               <w:t>{{ question.value | date("dd.MM.YYY") }}</w:t>
             </w:r>
           </w:p>
@@ -1889,7 +2424,82 @@
                 <w:sz w:val="18"/>
                 <w:szCs w:val="18"/>
               </w:rPr>
+              <w:t>{%p else %}</w:t>
+            </w:r>
+          </w:p>
+          <w:p>
+            <w:pPr>
+              <w:pStyle w:val="TableContents"/>
+              <w:widowControl w:val="false"/>
+              <w:rPr>
+                <w:rFonts w:ascii="Liberation Sans" w:hAnsi="Liberation Sans"/>
+                <w:sz w:val="18"/>
+                <w:szCs w:val="18"/>
+              </w:rPr>
+            </w:pPr>
+            <w:r>
+              <w:rPr>
+                <w:rFonts w:ascii="Liberation Sans" w:hAnsi="Liberation Sans"/>
+                <w:sz w:val="18"/>
+                <w:szCs w:val="18"/>
+              </w:rPr>
+              <w:t>-</w:t>
+            </w:r>
+          </w:p>
+          <w:p>
+            <w:pPr>
+              <w:pStyle w:val="TableContents"/>
+              <w:widowControl w:val="false"/>
+              <w:rPr>
+                <w:rFonts w:ascii="Liberation Sans" w:hAnsi="Liberation Sans"/>
+                <w:sz w:val="18"/>
+                <w:szCs w:val="18"/>
+              </w:rPr>
+            </w:pPr>
+            <w:r>
+              <w:rPr>
+                <w:rFonts w:ascii="Liberation Sans" w:hAnsi="Liberation Sans"/>
+                <w:sz w:val="18"/>
+                <w:szCs w:val="18"/>
+              </w:rPr>
+              <w:t>{%p endif %}</w:t>
+            </w:r>
+          </w:p>
+          <w:p>
+            <w:pPr>
+              <w:pStyle w:val="TableContents"/>
+              <w:widowControl w:val="false"/>
+              <w:rPr>
+                <w:rFonts w:ascii="Liberation Sans" w:hAnsi="Liberation Sans"/>
+                <w:sz w:val="18"/>
+                <w:szCs w:val="18"/>
+              </w:rPr>
+            </w:pPr>
+            <w:r>
+              <w:rPr>
+                <w:rFonts w:ascii="Liberation Sans" w:hAnsi="Liberation Sans"/>
+                <w:sz w:val="18"/>
+                <w:szCs w:val="18"/>
+              </w:rPr>
               <w:t>{%p elif question.type == "FilesQuestion" %}</w:t>
+            </w:r>
+          </w:p>
+          <w:p>
+            <w:pPr>
+              <w:pStyle w:val="TableContents"/>
+              <w:widowControl w:val="false"/>
+              <w:rPr>
+                <w:color w:val="55308D"/>
+              </w:rPr>
+            </w:pPr>
+            <w:r>
+              <w:rPr>
+                <w:rFonts w:ascii="Liberation Sans" w:hAnsi="Liberation Sans"/>
+                <w:color w:val="55308D"/>
+                <w:sz w:val="18"/>
+                <w:szCs w:val="18"/>
+              </w:rPr>
+              <w:t>{%p if question.value|length &gt; 0 %}</w:t>
             </w:r>
           </w:p>
           <w:p>
@@ -1921,12 +2531,14 @@
                 <w:ilvl w:val="0"/>
                 <w:numId w:val="2"/>
               </w:numPr>
-              <w:rPr/>
-            </w:pPr>
-            <w:r>
-              <w:rPr>
-                <w:rFonts w:ascii="Liberation Sans" w:hAnsi="Liberation Sans"/>
+              <w:rPr>
                 <w:color w:val="000000"/>
+              </w:rPr>
+            </w:pPr>
+            <w:r>
+              <w:rPr>
+                <w:rFonts w:ascii="Liberation Sans" w:hAnsi="Liberation Sans"/>
+                <w:color w:val="000000"/>
                 <w:sz w:val="18"/>
                 <w:szCs w:val="18"/>
               </w:rPr>
@@ -1960,6 +2572,66 @@
               <w:widowControl w:val="false"/>
               <w:rPr>
                 <w:rFonts w:ascii="Liberation Sans" w:hAnsi="Liberation Sans"/>
+                <w:color w:val="55308D"/>
+                <w:sz w:val="18"/>
+                <w:szCs w:val="18"/>
+              </w:rPr>
+            </w:pPr>
+            <w:r>
+              <w:rPr>
+                <w:rFonts w:ascii="Liberation Sans" w:hAnsi="Liberation Sans"/>
+                <w:color w:val="55308D"/>
+                <w:sz w:val="18"/>
+                <w:szCs w:val="18"/>
+              </w:rPr>
+              <w:t>{%p else %}</w:t>
+            </w:r>
+          </w:p>
+          <w:p>
+            <w:pPr>
+              <w:pStyle w:val="TableContents"/>
+              <w:widowControl w:val="false"/>
+              <w:rPr>
+                <w:color w:val="auto"/>
+              </w:rPr>
+            </w:pPr>
+            <w:r>
+              <w:rPr>
+                <w:rFonts w:ascii="Liberation Sans" w:hAnsi="Liberation Sans"/>
+                <w:color w:val="auto"/>
+                <w:sz w:val="18"/>
+                <w:szCs w:val="18"/>
+              </w:rPr>
+              <w:t>-</w:t>
+            </w:r>
+          </w:p>
+          <w:p>
+            <w:pPr>
+              <w:pStyle w:val="TableContents"/>
+              <w:widowControl w:val="false"/>
+              <w:rPr>
+                <w:rFonts w:ascii="Liberation Sans" w:hAnsi="Liberation Sans"/>
+                <w:color w:val="55308D"/>
+                <w:sz w:val="18"/>
+                <w:szCs w:val="18"/>
+              </w:rPr>
+            </w:pPr>
+            <w:r>
+              <w:rPr>
+                <w:rFonts w:ascii="Liberation Sans" w:hAnsi="Liberation Sans"/>
+                <w:color w:val="55308D"/>
+                <w:sz w:val="18"/>
+                <w:szCs w:val="18"/>
+              </w:rPr>
+              <w:t>{%p endif %}</w:t>
+            </w:r>
+          </w:p>
+          <w:p>
+            <w:pPr>
+              <w:pStyle w:val="TableContents"/>
+              <w:widowControl w:val="false"/>
+              <w:rPr>
+                <w:rFonts w:ascii="Liberation Sans" w:hAnsi="Liberation Sans"/>
                 <w:sz w:val="18"/>
                 <w:szCs w:val="18"/>
               </w:rPr>
@@ -1978,10 +2650,7 @@
               <w:pStyle w:val="TableContents"/>
               <w:widowControl w:val="false"/>
               <w:rPr>
-                <w:rFonts w:ascii="Liberation Sans" w:hAnsi="Liberation Sans"/>
                 <w:color w:val="00A933"/>
-                <w:sz w:val="18"/>
-                <w:szCs w:val="18"/>
               </w:rPr>
             </w:pPr>
             <w:r>
@@ -1991,6 +2660,27 @@
                 <w:sz w:val="18"/>
                 <w:szCs w:val="18"/>
               </w:rPr>
+              <w:t>{%p if question.options|length &gt; 0 %}</w:t>
+            </w:r>
+          </w:p>
+          <w:p>
+            <w:pPr>
+              <w:pStyle w:val="TableContents"/>
+              <w:widowControl w:val="false"/>
+              <w:rPr>
+                <w:rFonts w:ascii="Liberation Sans" w:hAnsi="Liberation Sans"/>
+                <w:color w:val="00A933"/>
+                <w:sz w:val="18"/>
+                <w:szCs w:val="18"/>
+              </w:rPr>
+            </w:pPr>
+            <w:r>
+              <w:rPr>
+                <w:rFonts w:ascii="Liberation Sans" w:hAnsi="Liberation Sans"/>
+                <w:color w:val="00A933"/>
+                <w:sz w:val="18"/>
+                <w:szCs w:val="18"/>
+              </w:rPr>
               <w:t>{%p for option in question.options %}</w:t>
             </w:r>
           </w:p>
@@ -2010,7 +2700,23 @@
                 <w:sz w:val="18"/>
                 <w:szCs w:val="18"/>
               </w:rPr>
-              <w:t>{% if option[0] in question.value %}</w:t>
+              <w:t>{% if option[</w:t>
+            </w:r>
+            <w:r>
+              <w:rPr>
+                <w:rFonts w:ascii="Liberation Sans" w:hAnsi="Liberation Sans"/>
+                <w:sz w:val="18"/>
+                <w:szCs w:val="18"/>
+              </w:rPr>
+              <w:t>0</w:t>
+            </w:r>
+            <w:r>
+              <w:rPr>
+                <w:rFonts w:ascii="Liberation Sans" w:hAnsi="Liberation Sans"/>
+                <w:sz w:val="18"/>
+                <w:szCs w:val="18"/>
+              </w:rPr>
+              <w:t>] in question.value %}</w:t>
             </w:r>
             <w:r>
               <w:rPr/>
@@ -2136,6 +2842,67 @@
               <w:widowControl w:val="false"/>
               <w:rPr>
                 <w:rFonts w:ascii="Liberation Sans" w:hAnsi="Liberation Sans"/>
+                <w:color w:val="00A933"/>
+                <w:sz w:val="18"/>
+                <w:szCs w:val="18"/>
+              </w:rPr>
+            </w:pPr>
+            <w:r>
+              <w:rPr>
+                <w:rFonts w:ascii="Liberation Sans" w:hAnsi="Liberation Sans"/>
+                <w:color w:val="00A933"/>
+                <w:sz w:val="18"/>
+                <w:szCs w:val="18"/>
+              </w:rPr>
+              <w:t>{%p else %}</w:t>
+            </w:r>
+          </w:p>
+          <w:p>
+            <w:pPr>
+              <w:pStyle w:val="TableContents"/>
+              <w:widowControl w:val="false"/>
+              <w:rPr>
+                <w:color w:val="auto"/>
+                <w:sz w:val="18"/>
+                <w:szCs w:val="18"/>
+              </w:rPr>
+            </w:pPr>
+            <w:r>
+              <w:rPr>
+                <w:color w:val="auto"/>
+                <w:sz w:val="18"/>
+                <w:szCs w:val="18"/>
+              </w:rPr>
+              <w:t>-</w:t>
+            </w:r>
+          </w:p>
+          <w:p>
+            <w:pPr>
+              <w:pStyle w:val="TableContents"/>
+              <w:widowControl w:val="false"/>
+              <w:rPr>
+                <w:rFonts w:ascii="Liberation Sans" w:hAnsi="Liberation Sans"/>
+                <w:color w:val="00A933"/>
+                <w:sz w:val="18"/>
+                <w:szCs w:val="18"/>
+              </w:rPr>
+            </w:pPr>
+            <w:r>
+              <w:rPr>
+                <w:rFonts w:ascii="Liberation Sans" w:hAnsi="Liberation Sans"/>
+                <w:color w:val="00A933"/>
+                <w:sz w:val="18"/>
+                <w:szCs w:val="18"/>
+              </w:rPr>
+              <w:t>{%p endif %}</w:t>
+            </w:r>
+          </w:p>
+          <w:p>
+            <w:pPr>
+              <w:pStyle w:val="TableContents"/>
+              <w:widowControl w:val="false"/>
+              <w:rPr>
+                <w:rFonts w:ascii="Liberation Sans" w:hAnsi="Liberation Sans"/>
                 <w:sz w:val="18"/>
                 <w:szCs w:val="18"/>
               </w:rPr>
@@ -2499,7 +3266,83 @@
                       <w:sz w:val="18"/>
                       <w:szCs w:val="18"/>
                     </w:rPr>
-                    <w:t>{{ q.value | date("dd.MM.YYY") }}</w:t>
+                    <w:t>{%p if question.value %}</w:t>
+                  </w:r>
+                </w:p>
+                <w:p>
+                  <w:pPr>
+                    <w:pStyle w:val="TableContents"/>
+                    <w:widowControl w:val="false"/>
+                    <w:rPr>
+                      <w:rFonts w:ascii="Liberation Sans" w:hAnsi="Liberation Sans"/>
+                      <w:sz w:val="18"/>
+                      <w:szCs w:val="18"/>
+                    </w:rPr>
+                  </w:pPr>
+                  <w:r>
+                    <w:rPr>
+                      <w:rFonts w:ascii="Liberation Sans" w:hAnsi="Liberation Sans"/>
+                      <w:sz w:val="18"/>
+                      <w:szCs w:val="18"/>
+                    </w:rPr>
+                    <w:t>{{ question.value | date("dd.MM.YYY") }}</w:t>
+                  </w:r>
+                </w:p>
+                <w:p>
+                  <w:pPr>
+                    <w:pStyle w:val="TableContents"/>
+                    <w:widowControl w:val="false"/>
+                    <w:rPr>
+                      <w:rFonts w:ascii="Liberation Sans" w:hAnsi="Liberation Sans"/>
+                      <w:sz w:val="18"/>
+                      <w:szCs w:val="18"/>
+                    </w:rPr>
+                  </w:pPr>
+                  <w:r>
+                    <w:rPr>
+                      <w:rFonts w:ascii="Liberation Sans" w:hAnsi="Liberation Sans"/>
+                      <w:sz w:val="18"/>
+                      <w:szCs w:val="18"/>
+                    </w:rPr>
+                    <w:t>{%p else %}</w:t>
+                  </w:r>
+                </w:p>
+                <w:p>
+                  <w:pPr>
+                    <w:pStyle w:val="TableContents"/>
+                    <w:widowControl w:val="false"/>
+                    <w:rPr>
+                      <w:rFonts w:ascii="Liberation Sans" w:hAnsi="Liberation Sans"/>
+                      <w:sz w:val="18"/>
+                      <w:szCs w:val="18"/>
+                    </w:rPr>
+                  </w:pPr>
+                  <w:r>
+                    <w:rPr>
+                      <w:rFonts w:ascii="Liberation Sans" w:hAnsi="Liberation Sans"/>
+                      <w:sz w:val="18"/>
+                      <w:szCs w:val="18"/>
+                    </w:rPr>
+                    <w:t>-</w:t>
+                  </w:r>
+                </w:p>
+                <w:p>
+                  <w:pPr>
+                    <w:pStyle w:val="TableContents"/>
+                    <w:widowControl w:val="false"/>
+                    <w:rPr>
+                      <w:rFonts w:ascii="Liberation Sans" w:hAnsi="Liberation Sans"/>
+                      <w:sz w:val="18"/>
+                      <w:szCs w:val="18"/>
+                    </w:rPr>
+                  </w:pPr>
+                  <w:r>
+                    <w:rPr>
+                      <w:rFonts w:ascii="Liberation Sans" w:hAnsi="Liberation Sans"/>
+                      <w:sz w:val="18"/>
+                      <w:szCs w:val="18"/>
+                    </w:rPr>
+                    <w:t>{%p endif %}</w:t>
                   </w:r>
                 </w:p>
                 <w:p>
@@ -2519,6 +3362,24 @@
                       <w:szCs w:val="18"/>
                     </w:rPr>
                     <w:t>{%p elif q.type == "FilesQuestion" %}</w:t>
+                  </w:r>
+                </w:p>
+                <w:p>
+                  <w:pPr>
+                    <w:pStyle w:val="TableContents"/>
+                    <w:widowControl w:val="false"/>
+                    <w:rPr>
+                      <w:color w:val="55308D"/>
+                    </w:rPr>
+                  </w:pPr>
+                  <w:r>
+                    <w:rPr>
+                      <w:rFonts w:ascii="Liberation Sans" w:hAnsi="Liberation Sans"/>
+                      <w:color w:val="55308D"/>
+                      <w:sz w:val="18"/>
+                      <w:szCs w:val="18"/>
+                    </w:rPr>
+                    <w:t>{%p if q.value|length &gt; 0 %}</w:t>
                   </w:r>
                 </w:p>
                 <w:p>
@@ -2550,12 +3411,14 @@
                       <w:ilvl w:val="0"/>
                       <w:numId w:val="2"/>
                     </w:numPr>
-                    <w:rPr/>
-                  </w:pPr>
-                  <w:r>
-                    <w:rPr>
-                      <w:rFonts w:ascii="Liberation Sans" w:hAnsi="Liberation Sans"/>
+                    <w:rPr>
                       <w:color w:val="000000"/>
+                    </w:rPr>
+                  </w:pPr>
+                  <w:r>
+                    <w:rPr>
+                      <w:rFonts w:ascii="Liberation Sans" w:hAnsi="Liberation Sans"/>
+                      <w:color w:val="000000"/>
                       <w:sz w:val="18"/>
                       <w:szCs w:val="18"/>
                     </w:rPr>
@@ -2587,6 +3450,66 @@
                   <w:pPr>
                     <w:pStyle w:val="TableContents"/>
                     <w:widowControl w:val="false"/>
+                    <w:rPr>
+                      <w:rFonts w:ascii="Liberation Sans" w:hAnsi="Liberation Sans"/>
+                      <w:color w:val="55308D"/>
+                      <w:sz w:val="18"/>
+                      <w:szCs w:val="18"/>
+                    </w:rPr>
+                  </w:pPr>
+                  <w:r>
+                    <w:rPr>
+                      <w:rFonts w:ascii="Liberation Sans" w:hAnsi="Liberation Sans"/>
+                      <w:color w:val="55308D"/>
+                      <w:sz w:val="18"/>
+                      <w:szCs w:val="18"/>
+                    </w:rPr>
+                    <w:t>{%p else %}</w:t>
+                  </w:r>
+                </w:p>
+                <w:p>
+                  <w:pPr>
+                    <w:pStyle w:val="TableContents"/>
+                    <w:widowControl w:val="false"/>
+                    <w:rPr>
+                      <w:color w:val="auto"/>
+                    </w:rPr>
+                  </w:pPr>
+                  <w:r>
+                    <w:rPr>
+                      <w:rFonts w:ascii="Liberation Sans" w:hAnsi="Liberation Sans"/>
+                      <w:color w:val="auto"/>
+                      <w:sz w:val="18"/>
+                      <w:szCs w:val="18"/>
+                    </w:rPr>
+                    <w:t>-</w:t>
+                  </w:r>
+                </w:p>
+                <w:p>
+                  <w:pPr>
+                    <w:pStyle w:val="TableContents"/>
+                    <w:widowControl w:val="false"/>
+                    <w:rPr>
+                      <w:rFonts w:ascii="Liberation Sans" w:hAnsi="Liberation Sans"/>
+                      <w:color w:val="55308D"/>
+                      <w:sz w:val="18"/>
+                      <w:szCs w:val="18"/>
+                    </w:rPr>
+                  </w:pPr>
+                  <w:r>
+                    <w:rPr>
+                      <w:rFonts w:ascii="Liberation Sans" w:hAnsi="Liberation Sans"/>
+                      <w:color w:val="55308D"/>
+                      <w:sz w:val="18"/>
+                      <w:szCs w:val="18"/>
+                    </w:rPr>
+                    <w:t>{%p endif %}</w:t>
+                  </w:r>
+                </w:p>
+                <w:p>
+                  <w:pPr>
+                    <w:pStyle w:val="TableContents"/>
+                    <w:widowControl w:val="false"/>
                     <w:suppressAutoHyphens w:val="true"/>
                     <w:rPr>
                       <w:rFonts w:ascii="Liberation Sans" w:hAnsi="Liberation Sans"/>
@@ -2608,10 +3531,7 @@
                     <w:pStyle w:val="TableContents"/>
                     <w:widowControl w:val="false"/>
                     <w:rPr>
-                      <w:rFonts w:ascii="Liberation Sans" w:hAnsi="Liberation Sans"/>
                       <w:color w:val="00A933"/>
-                      <w:sz w:val="18"/>
-                      <w:szCs w:val="18"/>
                     </w:rPr>
                   </w:pPr>
                   <w:r>
@@ -2621,6 +3541,27 @@
                       <w:sz w:val="18"/>
                       <w:szCs w:val="18"/>
                     </w:rPr>
+                    <w:t>{%p if q.options|length &gt; 0 %}</w:t>
+                  </w:r>
+                </w:p>
+                <w:p>
+                  <w:pPr>
+                    <w:pStyle w:val="TableContents"/>
+                    <w:widowControl w:val="false"/>
+                    <w:rPr>
+                      <w:rFonts w:ascii="Liberation Sans" w:hAnsi="Liberation Sans"/>
+                      <w:color w:val="00A933"/>
+                      <w:sz w:val="18"/>
+                      <w:szCs w:val="18"/>
+                    </w:rPr>
+                  </w:pPr>
+                  <w:r>
+                    <w:rPr>
+                      <w:rFonts w:ascii="Liberation Sans" w:hAnsi="Liberation Sans"/>
+                      <w:color w:val="00A933"/>
+                      <w:sz w:val="18"/>
+                      <w:szCs w:val="18"/>
+                    </w:rPr>
                     <w:t>{%p for option in q.options %}</w:t>
                   </w:r>
                 </w:p>
@@ -2640,15 +3581,31 @@
                       <w:sz w:val="18"/>
                       <w:szCs w:val="18"/>
                     </w:rPr>
-                    <w:t>{% if option[0] in q.value %}</w:t>
+                    <w:t>{% if option[</w:t>
+                  </w:r>
+                  <w:r>
+                    <w:rPr>
+                      <w:rFonts w:ascii="Liberation Sans" w:hAnsi="Liberation Sans"/>
+                      <w:sz w:val="18"/>
+                      <w:szCs w:val="18"/>
+                    </w:rPr>
+                    <w:t>0</w:t>
+                  </w:r>
+                  <w:r>
+                    <w:rPr>
+                      <w:rFonts w:ascii="Liberation Sans" w:hAnsi="Liberation Sans"/>
+                      <w:sz w:val="18"/>
+                      <w:szCs w:val="18"/>
+                    </w:rPr>
+                    <w:t>] in q.value %}</w:t>
                   </w:r>
                   <w:r>
                     <w:rPr/>
                     <w:drawing>
                       <wp:inline distT="0" distB="0" distL="0" distR="0">
-                        <wp:extent cx="109855" cy="109855"/>
+                        <wp:extent cx="133350" cy="133350"/>
                         <wp:effectExtent l="0" t="0" r="0" b="0"/>
-                        <wp:docPr id="13" name="Image18" descr="C:\Users\Dominique Mäder\Desktop\tpl\checkbox-checked.png"/>
+                        <wp:docPr id="13" name="Image14" descr="C:\Users\Dominique Mäder\Desktop\tpl\checkbox-checked.png"/>
                         <wp:cNvGraphicFramePr>
                           <a:graphicFrameLocks xmlns:a="http://schemas.openxmlformats.org/drawingml/2006/main" noChangeAspect="1"/>
                         </wp:cNvGraphicFramePr>
@@ -2656,7 +3613,7 @@
                           <a:graphicData uri="http://schemas.openxmlformats.org/drawingml/2006/picture">
                             <pic:pic xmlns:pic="http://schemas.openxmlformats.org/drawingml/2006/picture">
                               <pic:nvPicPr>
-                                <pic:cNvPr id="13" name="Image18" descr="C:\Users\Dominique Mäder\Desktop\tpl\checkbox-checked.png"/>
+                                <pic:cNvPr id="13" name="Image14" descr="C:\Users\Dominique Mäder\Desktop\tpl\checkbox-checked.png"/>
                                 <pic:cNvPicPr>
                                   <a:picLocks noChangeAspect="1" noChangeArrowheads="1"/>
                                 </pic:cNvPicPr>
@@ -2670,7 +3627,7 @@
                               <pic:spPr bwMode="auto">
                                 <a:xfrm>
                                   <a:off x="0" y="0"/>
-                                  <a:ext cx="109855" cy="109855"/>
+                                  <a:ext cx="133350" cy="133350"/>
                                 </a:xfrm>
                                 <a:prstGeom prst="rect">
                                   <a:avLst/>
@@ -2694,9 +3651,9 @@
                     <w:rPr/>
                     <w:drawing>
                       <wp:inline distT="0" distB="0" distL="0" distR="0">
-                        <wp:extent cx="109855" cy="109855"/>
+                        <wp:extent cx="133350" cy="133350"/>
                         <wp:effectExtent l="0" t="0" r="0" b="0"/>
-                        <wp:docPr id="14" name="Image19" descr="C:\Users\Dominique Mäder\Desktop\tpl\checkbox-unchecked.png"/>
+                        <wp:docPr id="14" name="Image15" descr="C:\Users\Dominique Mäder\Desktop\tpl\checkbox-unchecked.png"/>
                         <wp:cNvGraphicFramePr>
                           <a:graphicFrameLocks xmlns:a="http://schemas.openxmlformats.org/drawingml/2006/main" noChangeAspect="1"/>
                         </wp:cNvGraphicFramePr>
@@ -2704,7 +3661,7 @@
                           <a:graphicData uri="http://schemas.openxmlformats.org/drawingml/2006/picture">
                             <pic:pic xmlns:pic="http://schemas.openxmlformats.org/drawingml/2006/picture">
                               <pic:nvPicPr>
-                                <pic:cNvPr id="14" name="Image19" descr="C:\Users\Dominique Mäder\Desktop\tpl\checkbox-unchecked.png"/>
+                                <pic:cNvPr id="14" name="Image15" descr="C:\Users\Dominique Mäder\Desktop\tpl\checkbox-unchecked.png"/>
                                 <pic:cNvPicPr>
                                   <a:picLocks noChangeAspect="1" noChangeArrowheads="1"/>
                                 </pic:cNvPicPr>
@@ -2718,7 +3675,7 @@
                               <pic:spPr bwMode="auto">
                                 <a:xfrm>
                                   <a:off x="0" y="0"/>
-                                  <a:ext cx="109855" cy="109855"/>
+                                  <a:ext cx="133350" cy="133350"/>
                                 </a:xfrm>
                                 <a:prstGeom prst="rect">
                                   <a:avLst/>
@@ -2758,6 +3715,67 @@
                       <w:szCs w:val="18"/>
                     </w:rPr>
                     <w:t>{%p endfor %}</w:t>
+                  </w:r>
+                </w:p>
+                <w:p>
+                  <w:pPr>
+                    <w:pStyle w:val="TableContents"/>
+                    <w:widowControl w:val="false"/>
+                    <w:rPr>
+                      <w:rFonts w:ascii="Liberation Sans" w:hAnsi="Liberation Sans"/>
+                      <w:color w:val="00A933"/>
+                      <w:sz w:val="18"/>
+                      <w:szCs w:val="18"/>
+                    </w:rPr>
+                  </w:pPr>
+                  <w:r>
+                    <w:rPr>
+                      <w:rFonts w:ascii="Liberation Sans" w:hAnsi="Liberation Sans"/>
+                      <w:color w:val="00A933"/>
+                      <w:sz w:val="18"/>
+                      <w:szCs w:val="18"/>
+                    </w:rPr>
+                    <w:t>{%p else %}</w:t>
+                  </w:r>
+                </w:p>
+                <w:p>
+                  <w:pPr>
+                    <w:pStyle w:val="TableContents"/>
+                    <w:widowControl w:val="false"/>
+                    <w:rPr>
+                      <w:color w:val="auto"/>
+                      <w:sz w:val="18"/>
+                      <w:szCs w:val="18"/>
+                    </w:rPr>
+                  </w:pPr>
+                  <w:r>
+                    <w:rPr>
+                      <w:color w:val="auto"/>
+                      <w:sz w:val="18"/>
+                      <w:szCs w:val="18"/>
+                    </w:rPr>
+                    <w:t>-</w:t>
+                  </w:r>
+                </w:p>
+                <w:p>
+                  <w:pPr>
+                    <w:pStyle w:val="TableContents"/>
+                    <w:widowControl w:val="false"/>
+                    <w:rPr>
+                      <w:rFonts w:ascii="Liberation Sans" w:hAnsi="Liberation Sans"/>
+                      <w:color w:val="00A933"/>
+                      <w:sz w:val="18"/>
+                      <w:szCs w:val="18"/>
+                    </w:rPr>
+                  </w:pPr>
+                  <w:r>
+                    <w:rPr>
+                      <w:rFonts w:ascii="Liberation Sans" w:hAnsi="Liberation Sans"/>
+                      <w:color w:val="00A933"/>
+                      <w:sz w:val="18"/>
+                      <w:szCs w:val="18"/>
+                    </w:rPr>
+                    <w:t>{%p endif %}</w:t>
                   </w:r>
                 </w:p>
                 <w:p>
@@ -3144,6 +4162,23 @@
           <w:lang w:val="en-US" w:eastAsia="zh-CN" w:bidi="hi-IN"/>
         </w:rPr>
         <w:t>{% endfor %}</w:t>
+      </w:r>
+    </w:p>
+    <w:p>
+      <w:pPr>
+        <w:pStyle w:val="TextBody"/>
+        <w:spacing w:before="0" w:after="140"/>
+        <w:rPr>
+          <w:rFonts w:ascii="Liberation Sans" w:hAnsi="Liberation Sans"/>
+          <w:lang w:val="en-US" w:eastAsia="zh-CN" w:bidi="hi-IN"/>
+        </w:rPr>
+      </w:pPr>
+      <w:r>
+        <w:rPr>
+          <w:rFonts w:ascii="Liberation Sans" w:hAnsi="Liberation Sans"/>
+          <w:lang w:val="en-US" w:eastAsia="zh-CN" w:bidi="hi-IN"/>
+        </w:rPr>
+        <w:t>{% endif %}</w:t>
       </w:r>
     </w:p>
     <w:sectPr>
@@ -3219,7 +4254,7 @@
       <mc:AlternateContent>
         <mc:Choice Requires="wps">
           <w:drawing>
-            <wp:anchor behindDoc="1" distT="111760" distB="118110" distL="110490" distR="118110" simplePos="0" locked="0" layoutInCell="0" allowOverlap="1" relativeHeight="19">
+            <wp:anchor behindDoc="1" distT="106680" distB="118110" distL="106680" distR="118110" simplePos="0" locked="0" layoutInCell="0" allowOverlap="1" relativeHeight="19">
               <wp:simplePos x="0" y="0"/>
               <wp:positionH relativeFrom="column">
                 <wp:posOffset>561340</wp:posOffset>

</xml_diff>

<commit_message>
fix(PDF): small layout fix in application template
</commit_message>
<xml_diff>
--- a/api/mysagw/case/templates/application.docx
+++ b/api/mysagw/case/templates/application.docx
@@ -15,7 +15,36 @@
       </w:pPr>
       <w:r>
         <w:rPr/>
-        <w:t>{{ name }} - {{ dossier_nr }}</w:t>
+        <w:t>{{ name }}</w:t>
+      </w:r>
+    </w:p>
+    <w:p>
+      <w:pPr>
+        <w:pStyle w:val="Subtitle"/>
+        <w:rPr>
+          <w:rFonts w:ascii="Liberation Sans" w:hAnsi="Liberation Sans" w:cs="Arial"/>
+          <w:sz w:val="48"/>
+          <w:szCs w:val="48"/>
+          <w:lang w:val="en-US" w:eastAsia="zh-CN" w:bidi="hi-IN"/>
+        </w:rPr>
+      </w:pPr>
+      <w:r>
+        <w:rPr/>
+        <w:t>{{ dossier_nr }}</w:t>
+      </w:r>
+    </w:p>
+    <w:p>
+      <w:pPr>
+        <w:pStyle w:val="TextBody"/>
+        <w:rPr>
+          <w:rFonts w:ascii="Liberation Sans" w:hAnsi="Liberation Sans" w:cs="Arial"/>
+          <w:sz w:val="48"/>
+          <w:szCs w:val="48"/>
+          <w:lang w:val="en-US" w:eastAsia="zh-CN" w:bidi="hi-IN"/>
+        </w:rPr>
+      </w:pPr>
+      <w:r>
+        <w:rPr/>
       </w:r>
     </w:p>
     <w:tbl>
@@ -455,7 +484,7 @@
               <w:widowControl w:val="false"/>
               <w:numPr>
                 <w:ilvl w:val="0"/>
-                <w:numId w:val="2"/>
+                <w:numId w:val="3"/>
               </w:numPr>
               <w:rPr>
                 <w:color w:val="000000"/>
@@ -626,23 +655,7 @@
                 <w:sz w:val="18"/>
                 <w:szCs w:val="18"/>
               </w:rPr>
-              <w:t>{% if option[</w:t>
-            </w:r>
-            <w:r>
-              <w:rPr>
-                <w:rFonts w:ascii="Liberation Sans" w:hAnsi="Liberation Sans"/>
-                <w:sz w:val="18"/>
-                <w:szCs w:val="18"/>
-              </w:rPr>
-              <w:t>0</w:t>
-            </w:r>
-            <w:r>
-              <w:rPr>
-                <w:rFonts w:ascii="Liberation Sans" w:hAnsi="Liberation Sans"/>
-                <w:sz w:val="18"/>
-                <w:szCs w:val="18"/>
-              </w:rPr>
-              <w:t>] in question.value %}</w:t>
+              <w:t>{% if option[0] in question.value %}</w:t>
             </w:r>
             <w:r>
               <w:rPr/>
@@ -1335,7 +1348,7 @@
                     <w:widowControl w:val="false"/>
                     <w:numPr>
                       <w:ilvl w:val="0"/>
-                      <w:numId w:val="2"/>
+                      <w:numId w:val="3"/>
                     </w:numPr>
                     <w:rPr>
                       <w:color w:val="000000"/>
@@ -1507,23 +1520,7 @@
                       <w:sz w:val="18"/>
                       <w:szCs w:val="18"/>
                     </w:rPr>
-                    <w:t>{% if option[</w:t>
-                  </w:r>
-                  <w:r>
-                    <w:rPr>
-                      <w:rFonts w:ascii="Liberation Sans" w:hAnsi="Liberation Sans"/>
-                      <w:sz w:val="18"/>
-                      <w:szCs w:val="18"/>
-                    </w:rPr>
-                    <w:t>0</w:t>
-                  </w:r>
-                  <w:r>
-                    <w:rPr>
-                      <w:rFonts w:ascii="Liberation Sans" w:hAnsi="Liberation Sans"/>
-                      <w:sz w:val="18"/>
-                      <w:szCs w:val="18"/>
-                    </w:rPr>
-                    <w:t>] in q.value %}</w:t>
+                    <w:t>{% if option[0] in q.value %}</w:t>
                   </w:r>
                   <w:r>
                     <w:rPr/>
@@ -2529,7 +2526,7 @@
               <w:widowControl w:val="false"/>
               <w:numPr>
                 <w:ilvl w:val="0"/>
-                <w:numId w:val="2"/>
+                <w:numId w:val="3"/>
               </w:numPr>
               <w:rPr>
                 <w:color w:val="000000"/>
@@ -2700,23 +2697,7 @@
                 <w:sz w:val="18"/>
                 <w:szCs w:val="18"/>
               </w:rPr>
-              <w:t>{% if option[</w:t>
-            </w:r>
-            <w:r>
-              <w:rPr>
-                <w:rFonts w:ascii="Liberation Sans" w:hAnsi="Liberation Sans"/>
-                <w:sz w:val="18"/>
-                <w:szCs w:val="18"/>
-              </w:rPr>
-              <w:t>0</w:t>
-            </w:r>
-            <w:r>
-              <w:rPr>
-                <w:rFonts w:ascii="Liberation Sans" w:hAnsi="Liberation Sans"/>
-                <w:sz w:val="18"/>
-                <w:szCs w:val="18"/>
-              </w:rPr>
-              <w:t>] in question.value %}</w:t>
+              <w:t>{% if option[0] in question.value %}</w:t>
             </w:r>
             <w:r>
               <w:rPr/>
@@ -3409,7 +3390,7 @@
                     <w:widowControl w:val="false"/>
                     <w:numPr>
                       <w:ilvl w:val="0"/>
-                      <w:numId w:val="2"/>
+                      <w:numId w:val="3"/>
                     </w:numPr>
                     <w:rPr>
                       <w:color w:val="000000"/>
@@ -3581,23 +3562,7 @@
                       <w:sz w:val="18"/>
                       <w:szCs w:val="18"/>
                     </w:rPr>
-                    <w:t>{% if option[</w:t>
-                  </w:r>
-                  <w:r>
-                    <w:rPr>
-                      <w:rFonts w:ascii="Liberation Sans" w:hAnsi="Liberation Sans"/>
-                      <w:sz w:val="18"/>
-                      <w:szCs w:val="18"/>
-                    </w:rPr>
-                    <w:t>0</w:t>
-                  </w:r>
-                  <w:r>
-                    <w:rPr>
-                      <w:rFonts w:ascii="Liberation Sans" w:hAnsi="Liberation Sans"/>
-                      <w:sz w:val="18"/>
-                      <w:szCs w:val="18"/>
-                    </w:rPr>
-                    <w:t>] in q.value %}</w:t>
+                    <w:t>{% if option[0] in q.value %}</w:t>
                   </w:r>
                   <w:r>
                     <w:rPr/>
@@ -4254,7 +4219,7 @@
       <mc:AlternateContent>
         <mc:Choice Requires="wps">
           <w:drawing>
-            <wp:anchor behindDoc="1" distT="106680" distB="118110" distL="106680" distR="118110" simplePos="0" locked="0" layoutInCell="0" allowOverlap="1" relativeHeight="19">
+            <wp:anchor behindDoc="1" distT="106045" distB="118110" distL="106045" distR="118110" simplePos="0" locked="0" layoutInCell="0" allowOverlap="1" relativeHeight="19">
               <wp:simplePos x="0" y="0"/>
               <wp:positionH relativeFrom="column">
                 <wp:posOffset>561340</wp:posOffset>
@@ -4537,6 +4502,125 @@
       <w:start w:val="1"/>
       <w:numFmt w:val="none"/>
       <w:suff w:val="nothing"/>
+      <w:lvlText w:val=""/>
+      <w:lvlJc w:val="left"/>
+      <w:pPr>
+        <w:tabs>
+          <w:tab w:val="num" w:pos="0"/>
+        </w:tabs>
+        <w:ind w:left="0" w:hanging="0"/>
+      </w:pPr>
+    </w:lvl>
+    <w:lvl w:ilvl="1">
+      <w:start w:val="1"/>
+      <w:numFmt w:val="none"/>
+      <w:suff w:val="nothing"/>
+      <w:lvlText w:val=""/>
+      <w:lvlJc w:val="left"/>
+      <w:pPr>
+        <w:tabs>
+          <w:tab w:val="num" w:pos="0"/>
+        </w:tabs>
+        <w:ind w:left="0" w:hanging="0"/>
+      </w:pPr>
+    </w:lvl>
+    <w:lvl w:ilvl="2">
+      <w:start w:val="1"/>
+      <w:numFmt w:val="none"/>
+      <w:suff w:val="nothing"/>
+      <w:lvlText w:val=""/>
+      <w:lvlJc w:val="left"/>
+      <w:pPr>
+        <w:tabs>
+          <w:tab w:val="num" w:pos="0"/>
+        </w:tabs>
+        <w:ind w:left="0" w:hanging="0"/>
+      </w:pPr>
+    </w:lvl>
+    <w:lvl w:ilvl="3">
+      <w:start w:val="1"/>
+      <w:numFmt w:val="none"/>
+      <w:suff w:val="nothing"/>
+      <w:lvlText w:val=""/>
+      <w:lvlJc w:val="left"/>
+      <w:pPr>
+        <w:tabs>
+          <w:tab w:val="num" w:pos="0"/>
+        </w:tabs>
+        <w:ind w:left="0" w:hanging="0"/>
+      </w:pPr>
+    </w:lvl>
+    <w:lvl w:ilvl="4">
+      <w:start w:val="1"/>
+      <w:numFmt w:val="none"/>
+      <w:suff w:val="nothing"/>
+      <w:lvlText w:val=""/>
+      <w:lvlJc w:val="left"/>
+      <w:pPr>
+        <w:tabs>
+          <w:tab w:val="num" w:pos="0"/>
+        </w:tabs>
+        <w:ind w:left="0" w:hanging="0"/>
+      </w:pPr>
+    </w:lvl>
+    <w:lvl w:ilvl="5">
+      <w:start w:val="1"/>
+      <w:numFmt w:val="none"/>
+      <w:suff w:val="nothing"/>
+      <w:lvlText w:val=""/>
+      <w:lvlJc w:val="left"/>
+      <w:pPr>
+        <w:tabs>
+          <w:tab w:val="num" w:pos="0"/>
+        </w:tabs>
+        <w:ind w:left="0" w:hanging="0"/>
+      </w:pPr>
+    </w:lvl>
+    <w:lvl w:ilvl="6">
+      <w:start w:val="1"/>
+      <w:numFmt w:val="none"/>
+      <w:suff w:val="nothing"/>
+      <w:lvlText w:val=""/>
+      <w:lvlJc w:val="left"/>
+      <w:pPr>
+        <w:tabs>
+          <w:tab w:val="num" w:pos="0"/>
+        </w:tabs>
+        <w:ind w:left="0" w:hanging="0"/>
+      </w:pPr>
+    </w:lvl>
+    <w:lvl w:ilvl="7">
+      <w:start w:val="1"/>
+      <w:numFmt w:val="none"/>
+      <w:suff w:val="nothing"/>
+      <w:lvlText w:val=""/>
+      <w:lvlJc w:val="left"/>
+      <w:pPr>
+        <w:tabs>
+          <w:tab w:val="num" w:pos="0"/>
+        </w:tabs>
+        <w:ind w:left="0" w:hanging="0"/>
+      </w:pPr>
+    </w:lvl>
+    <w:lvl w:ilvl="8">
+      <w:start w:val="1"/>
+      <w:numFmt w:val="none"/>
+      <w:suff w:val="nothing"/>
+      <w:lvlText w:val=""/>
+      <w:lvlJc w:val="left"/>
+      <w:pPr>
+        <w:tabs>
+          <w:tab w:val="num" w:pos="0"/>
+        </w:tabs>
+        <w:ind w:left="0" w:hanging="0"/>
+      </w:pPr>
+    </w:lvl>
+  </w:abstractNum>
+  <w:abstractNum w:abstractNumId="2">
+    <w:lvl w:ilvl="0">
+      <w:start w:val="1"/>
+      <w:numFmt w:val="none"/>
+      <w:suff w:val="nothing"/>
       <w:lvlText w:val="%1"/>
       <w:lvlJc w:val="left"/>
       <w:pPr>
@@ -4660,7 +4744,7 @@
       <w:rPr/>
     </w:lvl>
   </w:abstractNum>
-  <w:abstractNum w:abstractNumId="2">
+  <w:abstractNum w:abstractNumId="3">
     <w:lvl w:ilvl="0">
       <w:start w:val="1"/>
       <w:numFmt w:val="bullet"/>
@@ -4797,125 +4881,6 @@
       </w:rPr>
     </w:lvl>
   </w:abstractNum>
-  <w:abstractNum w:abstractNumId="3">
-    <w:lvl w:ilvl="0">
-      <w:start w:val="1"/>
-      <w:numFmt w:val="none"/>
-      <w:suff w:val="nothing"/>
-      <w:lvlText w:val=""/>
-      <w:lvlJc w:val="left"/>
-      <w:pPr>
-        <w:tabs>
-          <w:tab w:val="num" w:pos="0"/>
-        </w:tabs>
-        <w:ind w:left="0" w:hanging="0"/>
-      </w:pPr>
-    </w:lvl>
-    <w:lvl w:ilvl="1">
-      <w:start w:val="1"/>
-      <w:numFmt w:val="none"/>
-      <w:suff w:val="nothing"/>
-      <w:lvlText w:val=""/>
-      <w:lvlJc w:val="left"/>
-      <w:pPr>
-        <w:tabs>
-          <w:tab w:val="num" w:pos="0"/>
-        </w:tabs>
-        <w:ind w:left="0" w:hanging="0"/>
-      </w:pPr>
-    </w:lvl>
-    <w:lvl w:ilvl="2">
-      <w:start w:val="1"/>
-      <w:numFmt w:val="none"/>
-      <w:suff w:val="nothing"/>
-      <w:lvlText w:val=""/>
-      <w:lvlJc w:val="left"/>
-      <w:pPr>
-        <w:tabs>
-          <w:tab w:val="num" w:pos="0"/>
-        </w:tabs>
-        <w:ind w:left="0" w:hanging="0"/>
-      </w:pPr>
-    </w:lvl>
-    <w:lvl w:ilvl="3">
-      <w:start w:val="1"/>
-      <w:numFmt w:val="none"/>
-      <w:suff w:val="nothing"/>
-      <w:lvlText w:val=""/>
-      <w:lvlJc w:val="left"/>
-      <w:pPr>
-        <w:tabs>
-          <w:tab w:val="num" w:pos="0"/>
-        </w:tabs>
-        <w:ind w:left="0" w:hanging="0"/>
-      </w:pPr>
-    </w:lvl>
-    <w:lvl w:ilvl="4">
-      <w:start w:val="1"/>
-      <w:numFmt w:val="none"/>
-      <w:suff w:val="nothing"/>
-      <w:lvlText w:val=""/>
-      <w:lvlJc w:val="left"/>
-      <w:pPr>
-        <w:tabs>
-          <w:tab w:val="num" w:pos="0"/>
-        </w:tabs>
-        <w:ind w:left="0" w:hanging="0"/>
-      </w:pPr>
-    </w:lvl>
-    <w:lvl w:ilvl="5">
-      <w:start w:val="1"/>
-      <w:numFmt w:val="none"/>
-      <w:suff w:val="nothing"/>
-      <w:lvlText w:val=""/>
-      <w:lvlJc w:val="left"/>
-      <w:pPr>
-        <w:tabs>
-          <w:tab w:val="num" w:pos="0"/>
-        </w:tabs>
-        <w:ind w:left="0" w:hanging="0"/>
-      </w:pPr>
-    </w:lvl>
-    <w:lvl w:ilvl="6">
-      <w:start w:val="1"/>
-      <w:numFmt w:val="none"/>
-      <w:suff w:val="nothing"/>
-      <w:lvlText w:val=""/>
-      <w:lvlJc w:val="left"/>
-      <w:pPr>
-        <w:tabs>
-          <w:tab w:val="num" w:pos="0"/>
-        </w:tabs>
-        <w:ind w:left="0" w:hanging="0"/>
-      </w:pPr>
-    </w:lvl>
-    <w:lvl w:ilvl="7">
-      <w:start w:val="1"/>
-      <w:numFmt w:val="none"/>
-      <w:suff w:val="nothing"/>
-      <w:lvlText w:val=""/>
-      <w:lvlJc w:val="left"/>
-      <w:pPr>
-        <w:tabs>
-          <w:tab w:val="num" w:pos="0"/>
-        </w:tabs>
-        <w:ind w:left="0" w:hanging="0"/>
-      </w:pPr>
-    </w:lvl>
-    <w:lvl w:ilvl="8">
-      <w:start w:val="1"/>
-      <w:numFmt w:val="none"/>
-      <w:suff w:val="nothing"/>
-      <w:lvlText w:val=""/>
-      <w:lvlJc w:val="left"/>
-      <w:pPr>
-        <w:tabs>
-          <w:tab w:val="num" w:pos="0"/>
-        </w:tabs>
-        <w:ind w:left="0" w:hanging="0"/>
-      </w:pPr>
-    </w:lvl>
-  </w:abstractNum>
   <w:num w:numId="1">
     <w:abstractNumId w:val="1"/>
   </w:num>
@@ -4951,7 +4916,7 @@
     <w:pPr>
       <w:widowControl/>
       <w:suppressAutoHyphens w:val="false"/>
-      <w:overflowPunct w:val="false"/>
+      <w:overflowPunct w:val="true"/>
       <w:bidi w:val="0"/>
       <w:spacing w:before="0" w:after="0"/>
       <w:jc w:val="left"/>
@@ -4973,7 +4938,7 @@
       <w:widowControl w:val="false"/>
       <w:numPr>
         <w:ilvl w:val="0"/>
-        <w:numId w:val="1"/>
+        <w:numId w:val="2"/>
       </w:numPr>
       <w:outlineLvl w:val="0"/>
     </w:pPr>
@@ -4992,7 +4957,7 @@
       <w:widowControl w:val="false"/>
       <w:numPr>
         <w:ilvl w:val="1"/>
-        <w:numId w:val="1"/>
+        <w:numId w:val="2"/>
       </w:numPr>
       <w:spacing w:before="200" w:after="0"/>
       <w:outlineLvl w:val="1"/>
@@ -5012,7 +4977,7 @@
       <w:widowControl w:val="false"/>
       <w:numPr>
         <w:ilvl w:val="2"/>
-        <w:numId w:val="1"/>
+        <w:numId w:val="2"/>
       </w:numPr>
       <w:spacing w:before="140" w:after="0"/>
       <w:outlineLvl w:val="2"/>
@@ -5313,10 +5278,10 @@
     <w:qFormat/>
     <w:pPr>
       <w:spacing w:before="60" w:after="120"/>
-      <w:jc w:val="left"/>
+      <w:jc w:val="center"/>
     </w:pPr>
     <w:rPr>
-      <w:sz w:val="32"/>
+      <w:sz w:val="28"/>
       <w:szCs w:val="36"/>
     </w:rPr>
   </w:style>

</xml_diff>

<commit_message>
fix: fix bug in application template regarding choice questions
</commit_message>
<xml_diff>
--- a/api/mysagw/case/templates/application.docx
+++ b/api/mysagw/case/templates/application.docx
@@ -35,7 +35,7 @@
     </w:p>
     <w:p>
       <w:pPr>
-        <w:pStyle w:val="TextBody"/>
+        <w:pStyle w:val="BodyText"/>
         <w:rPr>
           <w:rFonts w:ascii="Liberation Sans" w:hAnsi="Liberation Sans" w:cs="Arial"/>
           <w:sz w:val="48"/>
@@ -44,7 +44,12 @@
         </w:rPr>
       </w:pPr>
       <w:r>
-        <w:rPr/>
+        <w:rPr>
+          <w:rFonts w:cs="Arial" w:ascii="Liberation Sans" w:hAnsi="Liberation Sans"/>
+          <w:sz w:val="48"/>
+          <w:szCs w:val="48"/>
+          <w:lang w:val="en-US" w:eastAsia="zh-CN" w:bidi="hi-IN"/>
+        </w:rPr>
       </w:r>
     </w:p>
     <w:tbl>
@@ -134,20 +139,19 @@
               <w:rPr>
                 <w:rFonts w:ascii="Liberation Sans" w:hAnsi="Liberation Sans"/>
                 <w:b/>
+                <w:bCs/>
+                <w:sz w:val="18"/>
+                <w:szCs w:val="18"/>
+              </w:rPr>
+            </w:pPr>
+            <w:r>
+              <w:rPr>
+                <w:rFonts w:ascii="Liberation Sans" w:hAnsi="Liberation Sans"/>
                 <w:b/>
                 <w:bCs/>
                 <w:sz w:val="18"/>
                 <w:szCs w:val="18"/>
               </w:rPr>
-            </w:pPr>
-            <w:r>
-              <w:rPr>
-                <w:rFonts w:ascii="Liberation Sans" w:hAnsi="Liberation Sans"/>
-                <w:b/>
-                <w:bCs/>
-                <w:sz w:val="18"/>
-                <w:szCs w:val="18"/>
-              </w:rPr>
               <w:t>{{ question.label }}</w:t>
             </w:r>
           </w:p>
@@ -157,7 +161,6 @@
               <w:widowControl w:val="false"/>
               <w:spacing w:before="0" w:after="0"/>
               <w:rPr>
-                <w:b w:val="false"/>
                 <w:b w:val="false"/>
                 <w:bCs w:val="false"/>
               </w:rPr>
@@ -198,7 +201,6 @@
               <w:widowControl w:val="false"/>
               <w:spacing w:before="0" w:after="0"/>
               <w:rPr>
-                <w:b w:val="false"/>
                 <w:b w:val="false"/>
                 <w:bCs w:val="false"/>
                 <w:i/>
@@ -225,7 +227,6 @@
               <w:widowControl w:val="false"/>
               <w:spacing w:before="0" w:after="0"/>
               <w:rPr>
-                <w:b w:val="false"/>
                 <w:b w:val="false"/>
                 <w:bCs w:val="false"/>
               </w:rPr>
@@ -484,7 +485,7 @@
               <w:widowControl w:val="false"/>
               <w:numPr>
                 <w:ilvl w:val="0"/>
-                <w:numId w:val="3"/>
+                <w:numId w:val="2"/>
               </w:numPr>
               <w:rPr>
                 <w:color w:val="000000"/>
@@ -891,7 +892,25 @@
                 <w:sz w:val="18"/>
                 <w:szCs w:val="18"/>
               </w:rPr>
-              <w:t>{% if option[1] == question.value %}</w:t>
+              <w:t>{% if option[</w:t>
+            </w:r>
+            <w:r>
+              <w:rPr>
+                <w:rFonts w:ascii="Liberation Sans" w:hAnsi="Liberation Sans"/>
+                <w:color w:val="auto"/>
+                <w:sz w:val="18"/>
+                <w:szCs w:val="18"/>
+              </w:rPr>
+              <w:t>0</w:t>
+            </w:r>
+            <w:r>
+              <w:rPr>
+                <w:rFonts w:ascii="Liberation Sans" w:hAnsi="Liberation Sans"/>
+                <w:color w:val="auto"/>
+                <w:sz w:val="18"/>
+                <w:szCs w:val="18"/>
+              </w:rPr>
+              <w:t>] == question.value %}</w:t>
             </w:r>
             <w:r>
               <w:rPr/>
@@ -1110,7 +1129,6 @@
                     <w:widowControl w:val="false"/>
                     <w:rPr>
                       <w:b/>
-                      <w:b/>
                       <w:bCs/>
                     </w:rPr>
                   </w:pPr>
@@ -1348,7 +1366,7 @@
                     <w:widowControl w:val="false"/>
                     <w:numPr>
                       <w:ilvl w:val="0"/>
-                      <w:numId w:val="3"/>
+                      <w:numId w:val="2"/>
                     </w:numPr>
                     <w:rPr>
                       <w:color w:val="000000"/>
@@ -2068,7 +2086,7 @@
     </w:tbl>
     <w:p>
       <w:pPr>
-        <w:pStyle w:val="TextBody"/>
+        <w:pStyle w:val="BodyText"/>
         <w:rPr>
           <w:rFonts w:ascii="Liberation Sans" w:hAnsi="Liberation Sans"/>
           <w:lang w:val="en-US" w:eastAsia="zh-CN" w:bidi="hi-IN"/>
@@ -2084,7 +2102,7 @@
     </w:p>
     <w:p>
       <w:pPr>
-        <w:pStyle w:val="TextBody"/>
+        <w:pStyle w:val="BodyText"/>
         <w:rPr>
           <w:rFonts w:ascii="Liberation Sans" w:hAnsi="Liberation Sans"/>
           <w:lang w:val="en-US" w:eastAsia="zh-CN" w:bidi="hi-IN"/>
@@ -2194,20 +2212,19 @@
               <w:rPr>
                 <w:rFonts w:ascii="Liberation Sans" w:hAnsi="Liberation Sans"/>
                 <w:b/>
+                <w:bCs/>
+                <w:sz w:val="18"/>
+                <w:szCs w:val="18"/>
+              </w:rPr>
+            </w:pPr>
+            <w:r>
+              <w:rPr>
+                <w:rFonts w:ascii="Liberation Sans" w:hAnsi="Liberation Sans"/>
                 <w:b/>
                 <w:bCs/>
                 <w:sz w:val="18"/>
                 <w:szCs w:val="18"/>
               </w:rPr>
-            </w:pPr>
-            <w:r>
-              <w:rPr>
-                <w:rFonts w:ascii="Liberation Sans" w:hAnsi="Liberation Sans"/>
-                <w:b/>
-                <w:bCs/>
-                <w:sz w:val="18"/>
-                <w:szCs w:val="18"/>
-              </w:rPr>
               <w:t>{{ question.label }}</w:t>
             </w:r>
           </w:p>
@@ -2217,7 +2234,6 @@
               <w:widowControl w:val="false"/>
               <w:spacing w:before="0" w:after="0"/>
               <w:rPr>
-                <w:b w:val="false"/>
                 <w:b w:val="false"/>
                 <w:bCs w:val="false"/>
               </w:rPr>
@@ -2258,7 +2274,6 @@
               <w:widowControl w:val="false"/>
               <w:spacing w:before="0" w:after="0"/>
               <w:rPr>
-                <w:b w:val="false"/>
                 <w:b w:val="false"/>
                 <w:bCs w:val="false"/>
                 <w:i/>
@@ -2285,7 +2300,6 @@
               <w:widowControl w:val="false"/>
               <w:spacing w:before="0" w:after="0"/>
               <w:rPr>
-                <w:b w:val="false"/>
                 <w:b w:val="false"/>
                 <w:bCs w:val="false"/>
               </w:rPr>
@@ -2526,7 +2540,7 @@
               <w:widowControl w:val="false"/>
               <w:numPr>
                 <w:ilvl w:val="0"/>
-                <w:numId w:val="3"/>
+                <w:numId w:val="2"/>
               </w:numPr>
               <w:rPr>
                 <w:color w:val="000000"/>
@@ -3152,7 +3166,6 @@
                     <w:widowControl w:val="false"/>
                     <w:rPr>
                       <w:b/>
-                      <w:b/>
                       <w:bCs/>
                     </w:rPr>
                   </w:pPr>
@@ -3390,7 +3403,7 @@
                     <w:widowControl w:val="false"/>
                     <w:numPr>
                       <w:ilvl w:val="0"/>
-                      <w:numId w:val="3"/>
+                      <w:numId w:val="2"/>
                     </w:numPr>
                     <w:rPr>
                       <w:color w:val="000000"/>
@@ -4114,7 +4127,7 @@
     </w:tbl>
     <w:p>
       <w:pPr>
-        <w:pStyle w:val="TextBody"/>
+        <w:pStyle w:val="BodyText"/>
         <w:spacing w:before="0" w:after="140"/>
         <w:rPr>
           <w:rFonts w:ascii="Liberation Sans" w:hAnsi="Liberation Sans"/>
@@ -4131,7 +4144,7 @@
     </w:p>
     <w:p>
       <w:pPr>
-        <w:pStyle w:val="TextBody"/>
+        <w:pStyle w:val="BodyText"/>
         <w:spacing w:before="0" w:after="140"/>
         <w:rPr>
           <w:rFonts w:ascii="Liberation Sans" w:hAnsi="Liberation Sans"/>
@@ -4172,7 +4185,7 @@
     <w:r>
       <w:rPr/>
       <w:drawing>
-        <wp:anchor behindDoc="1" distT="0" distB="0" distL="114300" distR="114300" simplePos="0" locked="0" layoutInCell="0" allowOverlap="1" relativeHeight="18">
+        <wp:anchor behindDoc="1" distT="0" distB="0" distL="114300" distR="114300" simplePos="0" locked="0" layoutInCell="0" allowOverlap="1" relativeHeight="10">
           <wp:simplePos x="0" y="0"/>
           <wp:positionH relativeFrom="column">
             <wp:posOffset>3717290</wp:posOffset>
@@ -4219,7 +4232,7 @@
       <mc:AlternateContent>
         <mc:Choice Requires="wps">
           <w:drawing>
-            <wp:anchor behindDoc="1" distT="106045" distB="118110" distL="106045" distR="118110" simplePos="0" locked="0" layoutInCell="0" allowOverlap="1" relativeHeight="19">
+            <wp:anchor behindDoc="1" distT="105410" distB="118110" distL="105410" distR="118110" simplePos="0" locked="0" layoutInCell="0" allowOverlap="1" relativeHeight="11">
               <wp:simplePos x="0" y="0"/>
               <wp:positionH relativeFrom="column">
                 <wp:posOffset>561340</wp:posOffset>
@@ -4502,125 +4515,6 @@
       <w:start w:val="1"/>
       <w:numFmt w:val="none"/>
       <w:suff w:val="nothing"/>
-      <w:lvlText w:val=""/>
-      <w:lvlJc w:val="left"/>
-      <w:pPr>
-        <w:tabs>
-          <w:tab w:val="num" w:pos="0"/>
-        </w:tabs>
-        <w:ind w:left="0" w:hanging="0"/>
-      </w:pPr>
-    </w:lvl>
-    <w:lvl w:ilvl="1">
-      <w:start w:val="1"/>
-      <w:numFmt w:val="none"/>
-      <w:suff w:val="nothing"/>
-      <w:lvlText w:val=""/>
-      <w:lvlJc w:val="left"/>
-      <w:pPr>
-        <w:tabs>
-          <w:tab w:val="num" w:pos="0"/>
-        </w:tabs>
-        <w:ind w:left="0" w:hanging="0"/>
-      </w:pPr>
-    </w:lvl>
-    <w:lvl w:ilvl="2">
-      <w:start w:val="1"/>
-      <w:numFmt w:val="none"/>
-      <w:suff w:val="nothing"/>
-      <w:lvlText w:val=""/>
-      <w:lvlJc w:val="left"/>
-      <w:pPr>
-        <w:tabs>
-          <w:tab w:val="num" w:pos="0"/>
-        </w:tabs>
-        <w:ind w:left="0" w:hanging="0"/>
-      </w:pPr>
-    </w:lvl>
-    <w:lvl w:ilvl="3">
-      <w:start w:val="1"/>
-      <w:numFmt w:val="none"/>
-      <w:suff w:val="nothing"/>
-      <w:lvlText w:val=""/>
-      <w:lvlJc w:val="left"/>
-      <w:pPr>
-        <w:tabs>
-          <w:tab w:val="num" w:pos="0"/>
-        </w:tabs>
-        <w:ind w:left="0" w:hanging="0"/>
-      </w:pPr>
-    </w:lvl>
-    <w:lvl w:ilvl="4">
-      <w:start w:val="1"/>
-      <w:numFmt w:val="none"/>
-      <w:suff w:val="nothing"/>
-      <w:lvlText w:val=""/>
-      <w:lvlJc w:val="left"/>
-      <w:pPr>
-        <w:tabs>
-          <w:tab w:val="num" w:pos="0"/>
-        </w:tabs>
-        <w:ind w:left="0" w:hanging="0"/>
-      </w:pPr>
-    </w:lvl>
-    <w:lvl w:ilvl="5">
-      <w:start w:val="1"/>
-      <w:numFmt w:val="none"/>
-      <w:suff w:val="nothing"/>
-      <w:lvlText w:val=""/>
-      <w:lvlJc w:val="left"/>
-      <w:pPr>
-        <w:tabs>
-          <w:tab w:val="num" w:pos="0"/>
-        </w:tabs>
-        <w:ind w:left="0" w:hanging="0"/>
-      </w:pPr>
-    </w:lvl>
-    <w:lvl w:ilvl="6">
-      <w:start w:val="1"/>
-      <w:numFmt w:val="none"/>
-      <w:suff w:val="nothing"/>
-      <w:lvlText w:val=""/>
-      <w:lvlJc w:val="left"/>
-      <w:pPr>
-        <w:tabs>
-          <w:tab w:val="num" w:pos="0"/>
-        </w:tabs>
-        <w:ind w:left="0" w:hanging="0"/>
-      </w:pPr>
-    </w:lvl>
-    <w:lvl w:ilvl="7">
-      <w:start w:val="1"/>
-      <w:numFmt w:val="none"/>
-      <w:suff w:val="nothing"/>
-      <w:lvlText w:val=""/>
-      <w:lvlJc w:val="left"/>
-      <w:pPr>
-        <w:tabs>
-          <w:tab w:val="num" w:pos="0"/>
-        </w:tabs>
-        <w:ind w:left="0" w:hanging="0"/>
-      </w:pPr>
-    </w:lvl>
-    <w:lvl w:ilvl="8">
-      <w:start w:val="1"/>
-      <w:numFmt w:val="none"/>
-      <w:suff w:val="nothing"/>
-      <w:lvlText w:val=""/>
-      <w:lvlJc w:val="left"/>
-      <w:pPr>
-        <w:tabs>
-          <w:tab w:val="num" w:pos="0"/>
-        </w:tabs>
-        <w:ind w:left="0" w:hanging="0"/>
-      </w:pPr>
-    </w:lvl>
-  </w:abstractNum>
-  <w:abstractNum w:abstractNumId="2">
-    <w:lvl w:ilvl="0">
-      <w:start w:val="1"/>
-      <w:numFmt w:val="none"/>
-      <w:suff w:val="nothing"/>
       <w:lvlText w:val="%1"/>
       <w:lvlJc w:val="left"/>
       <w:pPr>
@@ -4744,7 +4638,7 @@
       <w:rPr/>
     </w:lvl>
   </w:abstractNum>
-  <w:abstractNum w:abstractNumId="3">
+  <w:abstractNum w:abstractNumId="2">
     <w:lvl w:ilvl="0">
       <w:start w:val="1"/>
       <w:numFmt w:val="bullet"/>
@@ -4881,6 +4775,125 @@
       </w:rPr>
     </w:lvl>
   </w:abstractNum>
+  <w:abstractNum w:abstractNumId="3">
+    <w:lvl w:ilvl="0">
+      <w:start w:val="1"/>
+      <w:numFmt w:val="none"/>
+      <w:suff w:val="nothing"/>
+      <w:lvlText w:val=""/>
+      <w:lvlJc w:val="left"/>
+      <w:pPr>
+        <w:tabs>
+          <w:tab w:val="num" w:pos="0"/>
+        </w:tabs>
+        <w:ind w:left="0" w:hanging="0"/>
+      </w:pPr>
+    </w:lvl>
+    <w:lvl w:ilvl="1">
+      <w:start w:val="1"/>
+      <w:numFmt w:val="none"/>
+      <w:suff w:val="nothing"/>
+      <w:lvlText w:val=""/>
+      <w:lvlJc w:val="left"/>
+      <w:pPr>
+        <w:tabs>
+          <w:tab w:val="num" w:pos="0"/>
+        </w:tabs>
+        <w:ind w:left="0" w:hanging="0"/>
+      </w:pPr>
+    </w:lvl>
+    <w:lvl w:ilvl="2">
+      <w:start w:val="1"/>
+      <w:numFmt w:val="none"/>
+      <w:suff w:val="nothing"/>
+      <w:lvlText w:val=""/>
+      <w:lvlJc w:val="left"/>
+      <w:pPr>
+        <w:tabs>
+          <w:tab w:val="num" w:pos="0"/>
+        </w:tabs>
+        <w:ind w:left="0" w:hanging="0"/>
+      </w:pPr>
+    </w:lvl>
+    <w:lvl w:ilvl="3">
+      <w:start w:val="1"/>
+      <w:numFmt w:val="none"/>
+      <w:suff w:val="nothing"/>
+      <w:lvlText w:val=""/>
+      <w:lvlJc w:val="left"/>
+      <w:pPr>
+        <w:tabs>
+          <w:tab w:val="num" w:pos="0"/>
+        </w:tabs>
+        <w:ind w:left="0" w:hanging="0"/>
+      </w:pPr>
+    </w:lvl>
+    <w:lvl w:ilvl="4">
+      <w:start w:val="1"/>
+      <w:numFmt w:val="none"/>
+      <w:suff w:val="nothing"/>
+      <w:lvlText w:val=""/>
+      <w:lvlJc w:val="left"/>
+      <w:pPr>
+        <w:tabs>
+          <w:tab w:val="num" w:pos="0"/>
+        </w:tabs>
+        <w:ind w:left="0" w:hanging="0"/>
+      </w:pPr>
+    </w:lvl>
+    <w:lvl w:ilvl="5">
+      <w:start w:val="1"/>
+      <w:numFmt w:val="none"/>
+      <w:suff w:val="nothing"/>
+      <w:lvlText w:val=""/>
+      <w:lvlJc w:val="left"/>
+      <w:pPr>
+        <w:tabs>
+          <w:tab w:val="num" w:pos="0"/>
+        </w:tabs>
+        <w:ind w:left="0" w:hanging="0"/>
+      </w:pPr>
+    </w:lvl>
+    <w:lvl w:ilvl="6">
+      <w:start w:val="1"/>
+      <w:numFmt w:val="none"/>
+      <w:suff w:val="nothing"/>
+      <w:lvlText w:val=""/>
+      <w:lvlJc w:val="left"/>
+      <w:pPr>
+        <w:tabs>
+          <w:tab w:val="num" w:pos="0"/>
+        </w:tabs>
+        <w:ind w:left="0" w:hanging="0"/>
+      </w:pPr>
+    </w:lvl>
+    <w:lvl w:ilvl="7">
+      <w:start w:val="1"/>
+      <w:numFmt w:val="none"/>
+      <w:suff w:val="nothing"/>
+      <w:lvlText w:val=""/>
+      <w:lvlJc w:val="left"/>
+      <w:pPr>
+        <w:tabs>
+          <w:tab w:val="num" w:pos="0"/>
+        </w:tabs>
+        <w:ind w:left="0" w:hanging="0"/>
+      </w:pPr>
+    </w:lvl>
+    <w:lvl w:ilvl="8">
+      <w:start w:val="1"/>
+      <w:numFmt w:val="none"/>
+      <w:suff w:val="nothing"/>
+      <w:lvlText w:val=""/>
+      <w:lvlJc w:val="left"/>
+      <w:pPr>
+        <w:tabs>
+          <w:tab w:val="num" w:pos="0"/>
+        </w:tabs>
+        <w:ind w:left="0" w:hanging="0"/>
+      </w:pPr>
+    </w:lvl>
+  </w:abstractNum>
   <w:num w:numId="1">
     <w:abstractNumId w:val="1"/>
   </w:num>
@@ -4916,7 +4929,7 @@
     <w:pPr>
       <w:widowControl/>
       <w:suppressAutoHyphens w:val="false"/>
-      <w:overflowPunct w:val="true"/>
+      <w:overflowPunct w:val="false"/>
       <w:bidi w:val="0"/>
       <w:spacing w:before="0" w:after="0"/>
       <w:jc w:val="left"/>
@@ -4938,7 +4951,7 @@
       <w:widowControl w:val="false"/>
       <w:numPr>
         <w:ilvl w:val="0"/>
-        <w:numId w:val="2"/>
+        <w:numId w:val="1"/>
       </w:numPr>
       <w:outlineLvl w:val="0"/>
     </w:pPr>
@@ -4957,7 +4970,7 @@
       <w:widowControl w:val="false"/>
       <w:numPr>
         <w:ilvl w:val="1"/>
-        <w:numId w:val="2"/>
+        <w:numId w:val="1"/>
       </w:numPr>
       <w:spacing w:before="200" w:after="0"/>
       <w:outlineLvl w:val="1"/>
@@ -4977,7 +4990,7 @@
       <w:widowControl w:val="false"/>
       <w:numPr>
         <w:ilvl w:val="2"/>
-        <w:numId w:val="2"/>
+        <w:numId w:val="1"/>
       </w:numPr>
       <w:spacing w:before="140" w:after="0"/>
       <w:outlineLvl w:val="2"/>
@@ -5044,7 +5057,7 @@
   <w:style w:type="paragraph" w:styleId="Heading">
     <w:name w:val="Heading"/>
     <w:basedOn w:val="Normal"/>
-    <w:next w:val="TextBody"/>
+    <w:next w:val="BodyText"/>
     <w:qFormat/>
     <w:pPr>
       <w:keepNext w:val="true"/>
@@ -5056,7 +5069,7 @@
       <w:szCs w:val="28"/>
     </w:rPr>
   </w:style>
-  <w:style w:type="paragraph" w:styleId="TextBody">
+  <w:style w:type="paragraph" w:styleId="BodyText">
     <w:name w:val="Body Text"/>
     <w:basedOn w:val="Normal"/>
     <w:pPr>
@@ -5066,7 +5079,7 @@
   </w:style>
   <w:style w:type="paragraph" w:styleId="List">
     <w:name w:val="List"/>
-    <w:basedOn w:val="TextBody"/>
+    <w:basedOn w:val="BodyText"/>
     <w:pPr/>
     <w:rPr/>
   </w:style>
@@ -5096,7 +5109,7 @@
     <w:rPr/>
   </w:style>
   <w:style w:type="paragraph" w:styleId="Caption1">
-    <w:name w:val="caption"/>
+    <w:name w:val="caption1"/>
     <w:basedOn w:val="Normal"/>
     <w:qFormat/>
     <w:pPr>
@@ -5211,7 +5224,7 @@
     <w:qFormat/>
     <w:pPr>
       <w:spacing w:before="0" w:after="0"/>
-      <w:ind w:left="720" w:right="0" w:hanging="0"/>
+      <w:ind w:hanging="0" w:left="720" w:right="0"/>
       <w:contextualSpacing/>
     </w:pPr>
     <w:rPr>
@@ -5274,7 +5287,7 @@
   <w:style w:type="paragraph" w:styleId="Subtitle">
     <w:name w:val="Subtitle"/>
     <w:basedOn w:val="Heading"/>
-    <w:next w:val="TextBody"/>
+    <w:next w:val="BodyText"/>
     <w:qFormat/>
     <w:pPr>
       <w:spacing w:before="60" w:after="120"/>
@@ -5288,7 +5301,7 @@
   <w:style w:type="paragraph" w:styleId="HorizontalLine">
     <w:name w:val="Horizontal Line"/>
     <w:basedOn w:val="Normal"/>
-    <w:next w:val="TextBody"/>
+    <w:next w:val="BodyText"/>
     <w:qFormat/>
     <w:pPr>
       <w:suppressLineNumbers/>
@@ -5307,4 +5320,110 @@
     <w:qFormat/>
   </w:style>
 </w:styles>
+</file>
+
+<file path=word/theme/theme1.xml><?xml version="1.0" encoding="utf-8"?>
+<a:theme xmlns:a="http://schemas.openxmlformats.org/drawingml/2006/main" xmlns:r="http://schemas.openxmlformats.org/officeDocument/2006/relationships" name="Office Theme">
+  <a:themeElements>
+    <a:clrScheme name="LibreOffice">
+      <a:dk1>
+        <a:srgbClr val="000000"/>
+      </a:dk1>
+      <a:lt1>
+        <a:srgbClr val="ffffff"/>
+      </a:lt1>
+      <a:dk2>
+        <a:srgbClr val="000000"/>
+      </a:dk2>
+      <a:lt2>
+        <a:srgbClr val="ffffff"/>
+      </a:lt2>
+      <a:accent1>
+        <a:srgbClr val="18a303"/>
+      </a:accent1>
+      <a:accent2>
+        <a:srgbClr val="0369a3"/>
+      </a:accent2>
+      <a:accent3>
+        <a:srgbClr val="a33e03"/>
+      </a:accent3>
+      <a:accent4>
+        <a:srgbClr val="8e03a3"/>
+      </a:accent4>
+      <a:accent5>
+        <a:srgbClr val="c99c00"/>
+      </a:accent5>
+      <a:accent6>
+        <a:srgbClr val="c9211e"/>
+      </a:accent6>
+      <a:hlink>
+        <a:srgbClr val="0000ee"/>
+      </a:hlink>
+      <a:folHlink>
+        <a:srgbClr val="551a8b"/>
+      </a:folHlink>
+    </a:clrScheme>
+    <a:fontScheme name="Office">
+      <a:majorFont>
+        <a:latin typeface="Arial" pitchFamily="0" charset="1"/>
+        <a:ea typeface="DejaVu Sans" pitchFamily="0" charset="1"/>
+        <a:cs typeface="DejaVu Sans" pitchFamily="0" charset="1"/>
+      </a:majorFont>
+      <a:minorFont>
+        <a:latin typeface="Arial" pitchFamily="0" charset="1"/>
+        <a:ea typeface="DejaVu Sans" pitchFamily="0" charset="1"/>
+        <a:cs typeface="DejaVu Sans" pitchFamily="0" charset="1"/>
+      </a:minorFont>
+    </a:fontScheme>
+    <a:fmtScheme>
+      <a:fillStyleLst>
+        <a:solidFill>
+          <a:schemeClr val="phClr"/>
+        </a:solidFill>
+        <a:solidFill>
+          <a:schemeClr val="phClr"/>
+        </a:solidFill>
+        <a:solidFill>
+          <a:schemeClr val="phClr"/>
+        </a:solidFill>
+      </a:fillStyleLst>
+      <a:lnStyleLst>
+        <a:ln w="6350" cap="flat" cmpd="sng" algn="ctr">
+          <a:prstDash val="solid"/>
+          <a:miter/>
+        </a:ln>
+        <a:ln w="6350" cap="flat" cmpd="sng" algn="ctr">
+          <a:prstDash val="solid"/>
+          <a:miter/>
+        </a:ln>
+        <a:ln w="6350" cap="flat" cmpd="sng" algn="ctr">
+          <a:prstDash val="solid"/>
+          <a:miter/>
+        </a:ln>
+      </a:lnStyleLst>
+      <a:effectStyleLst>
+        <a:effectStyle>
+          <a:effectLst/>
+        </a:effectStyle>
+        <a:effectStyle>
+          <a:effectLst/>
+        </a:effectStyle>
+        <a:effectStyle>
+          <a:effectLst/>
+        </a:effectStyle>
+      </a:effectStyleLst>
+      <a:bgFillStyleLst>
+        <a:solidFill>
+          <a:schemeClr val="phClr"/>
+        </a:solidFill>
+        <a:solidFill>
+          <a:schemeClr val="phClr"/>
+        </a:solidFill>
+        <a:solidFill>
+          <a:schemeClr val="phClr"/>
+        </a:solidFill>
+      </a:bgFillStyleLst>
+    </a:fmtScheme>
+  </a:themeElements>
+</a:theme>
 </file>
</xml_diff>

<commit_message>
fix(API): fix application DMS template
Options in tables had a bug the leads to a TypeError.
</commit_message>
<xml_diff>
--- a/api/mysagw/case/templates/application.docx
+++ b/api/mysagw/case/templates/application.docx
@@ -691,6 +691,7 @@
                           <a:prstGeom prst="rect">
                             <a:avLst/>
                           </a:prstGeom>
+                          <a:noFill/>
                         </pic:spPr>
                       </pic:pic>
                     </a:graphicData>
@@ -739,6 +740,7 @@
                           <a:prstGeom prst="rect">
                             <a:avLst/>
                           </a:prstGeom>
+                          <a:noFill/>
                         </pic:spPr>
                       </pic:pic>
                     </a:graphicData>
@@ -892,25 +894,7 @@
                 <w:sz w:val="18"/>
                 <w:szCs w:val="18"/>
               </w:rPr>
-              <w:t>{% if option[</w:t>
-            </w:r>
-            <w:r>
-              <w:rPr>
-                <w:rFonts w:ascii="Liberation Sans" w:hAnsi="Liberation Sans"/>
-                <w:color w:val="auto"/>
-                <w:sz w:val="18"/>
-                <w:szCs w:val="18"/>
-              </w:rPr>
-              <w:t>0</w:t>
-            </w:r>
-            <w:r>
-              <w:rPr>
-                <w:rFonts w:ascii="Liberation Sans" w:hAnsi="Liberation Sans"/>
-                <w:color w:val="auto"/>
-                <w:sz w:val="18"/>
-                <w:szCs w:val="18"/>
-              </w:rPr>
-              <w:t>] == question.value %}</w:t>
+              <w:t>{% if option[0] == question.value %}</w:t>
             </w:r>
             <w:r>
               <w:rPr/>
@@ -945,6 +929,7 @@
                           <a:prstGeom prst="rect">
                             <a:avLst/>
                           </a:prstGeom>
+                          <a:noFill/>
                         </pic:spPr>
                       </pic:pic>
                     </a:graphicData>
@@ -994,6 +979,7 @@
                           <a:prstGeom prst="rect">
                             <a:avLst/>
                           </a:prstGeom>
+                          <a:noFill/>
                         </pic:spPr>
                       </pic:pic>
                     </a:graphicData>
@@ -1573,6 +1559,7 @@
                                 <a:prstGeom prst="rect">
                                   <a:avLst/>
                                 </a:prstGeom>
+                                <a:noFill/>
                               </pic:spPr>
                             </pic:pic>
                           </a:graphicData>
@@ -1621,6 +1608,7 @@
                                 <a:prstGeom prst="rect">
                                   <a:avLst/>
                                 </a:prstGeom>
+                                <a:noFill/>
                               </pic:spPr>
                             </pic:pic>
                           </a:graphicData>
@@ -1776,7 +1764,24 @@
                       <w:sz w:val="18"/>
                       <w:szCs w:val="18"/>
                     </w:rPr>
-                    <w:t>{% if option[0] in q.value %}</w:t>
+                    <w:t xml:space="preserve">{% if </w:t>
+                  </w:r>
+                  <w:r>
+                    <w:rPr>
+                      <w:rFonts w:ascii="Liberation Sans" w:hAnsi="Liberation Sans"/>
+                      <w:color w:val="auto"/>
+                      <w:sz w:val="18"/>
+                      <w:szCs w:val="18"/>
+                    </w:rPr>
+                    <w:t>option[0] == question.value</w:t>
+                  </w:r>
+                  <w:r>
+                    <w:rPr>
+                      <w:rFonts w:ascii="Liberation Sans" w:hAnsi="Liberation Sans"/>
+                      <w:sz w:val="18"/>
+                      <w:szCs w:val="18"/>
+                    </w:rPr>
+                    <w:t xml:space="preserve"> %}</w:t>
                   </w:r>
                   <w:r>
                     <w:rPr/>
@@ -1811,6 +1816,7 @@
                                 <a:prstGeom prst="rect">
                                   <a:avLst/>
                                 </a:prstGeom>
+                                <a:noFill/>
                               </pic:spPr>
                             </pic:pic>
                           </a:graphicData>
@@ -1859,6 +1865,7 @@
                                 <a:prstGeom prst="rect">
                                   <a:avLst/>
                                 </a:prstGeom>
+                                <a:noFill/>
                               </pic:spPr>
                             </pic:pic>
                           </a:graphicData>
@@ -2746,6 +2753,7 @@
                           <a:prstGeom prst="rect">
                             <a:avLst/>
                           </a:prstGeom>
+                          <a:noFill/>
                         </pic:spPr>
                       </pic:pic>
                     </a:graphicData>
@@ -2794,6 +2802,7 @@
                           <a:prstGeom prst="rect">
                             <a:avLst/>
                           </a:prstGeom>
+                          <a:noFill/>
                         </pic:spPr>
                       </pic:pic>
                     </a:graphicData>
@@ -2982,6 +2991,7 @@
                           <a:prstGeom prst="rect">
                             <a:avLst/>
                           </a:prstGeom>
+                          <a:noFill/>
                         </pic:spPr>
                       </pic:pic>
                     </a:graphicData>
@@ -3031,6 +3041,7 @@
                           <a:prstGeom prst="rect">
                             <a:avLst/>
                           </a:prstGeom>
+                          <a:noFill/>
                         </pic:spPr>
                       </pic:pic>
                     </a:graphicData>
@@ -3610,6 +3621,7 @@
                                 <a:prstGeom prst="rect">
                                   <a:avLst/>
                                 </a:prstGeom>
+                                <a:noFill/>
                               </pic:spPr>
                             </pic:pic>
                           </a:graphicData>
@@ -3658,6 +3670,7 @@
                                 <a:prstGeom prst="rect">
                                   <a:avLst/>
                                 </a:prstGeom>
+                                <a:noFill/>
                               </pic:spPr>
                             </pic:pic>
                           </a:graphicData>
@@ -3813,7 +3826,24 @@
                       <w:sz w:val="18"/>
                       <w:szCs w:val="18"/>
                     </w:rPr>
-                    <w:t>{% if option[0] in q.value %}</w:t>
+                    <w:t xml:space="preserve">{% if </w:t>
+                  </w:r>
+                  <w:r>
+                    <w:rPr>
+                      <w:rFonts w:ascii="Liberation Sans" w:hAnsi="Liberation Sans"/>
+                      <w:color w:val="auto"/>
+                      <w:sz w:val="18"/>
+                      <w:szCs w:val="18"/>
+                    </w:rPr>
+                    <w:t>option[0] == question.value</w:t>
+                  </w:r>
+                  <w:r>
+                    <w:rPr>
+                      <w:rFonts w:ascii="Liberation Sans" w:hAnsi="Liberation Sans"/>
+                      <w:sz w:val="18"/>
+                      <w:szCs w:val="18"/>
+                    </w:rPr>
+                    <w:t xml:space="preserve"> %}</w:t>
                   </w:r>
                   <w:r>
                     <w:rPr/>
@@ -3848,6 +3878,7 @@
                                 <a:prstGeom prst="rect">
                                   <a:avLst/>
                                 </a:prstGeom>
+                                <a:noFill/>
                               </pic:spPr>
                             </pic:pic>
                           </a:graphicData>
@@ -3896,6 +3927,7 @@
                                 <a:prstGeom prst="rect">
                                   <a:avLst/>
                                 </a:prstGeom>
+                                <a:noFill/>
                               </pic:spPr>
                             </pic:pic>
                           </a:graphicData>
@@ -4160,11 +4192,15 @@
       </w:r>
     </w:p>
     <w:sectPr>
-      <w:headerReference w:type="first" r:id="rId18"/>
-      <w:footerReference w:type="first" r:id="rId19"/>
+      <w:headerReference w:type="even" r:id="rId18"/>
+      <w:headerReference w:type="default" r:id="rId19"/>
+      <w:headerReference w:type="first" r:id="rId20"/>
+      <w:footerReference w:type="even" r:id="rId21"/>
+      <w:footerReference w:type="default" r:id="rId22"/>
+      <w:footerReference w:type="first" r:id="rId23"/>
       <w:type w:val="nextPage"/>
       <w:pgSz w:w="11906" w:h="16838"/>
-      <w:pgMar w:left="1134" w:right="1134" w:gutter="0" w:header="1134" w:top="1134" w:footer="1134" w:bottom="1134"/>
+      <w:pgMar w:left="1134" w:right="1134" w:gutter="0" w:header="1134" w:top="1191" w:footer="1134" w:bottom="1191"/>
       <w:pgNumType w:fmt="decimal"/>
       <w:formProt w:val="false"/>
       <w:titlePg/>
@@ -4184,8 +4220,36 @@
     </w:pPr>
     <w:r>
       <w:rPr/>
+    </w:r>
+  </w:p>
+</w:ftr>
+</file>
+
+<file path=word/footer2.xml><?xml version="1.0" encoding="utf-8"?>
+<w:ftr xmlns:o="urn:schemas-microsoft-com:office:office" xmlns:r="http://schemas.openxmlformats.org/officeDocument/2006/relationships" xmlns:v="urn:schemas-microsoft-com:vml" xmlns:w="http://schemas.openxmlformats.org/wordprocessingml/2006/main" xmlns:w10="urn:schemas-microsoft-com:office:word" xmlns:wp="http://schemas.openxmlformats.org/drawingml/2006/wordprocessingDrawing" xmlns:wps="http://schemas.microsoft.com/office/word/2010/wordprocessingShape" xmlns:wpg="http://schemas.microsoft.com/office/word/2010/wordprocessingGroup" xmlns:mc="http://schemas.openxmlformats.org/markup-compatibility/2006" xmlns:wp14="http://schemas.microsoft.com/office/word/2010/wordprocessingDrawing" xmlns:w14="http://schemas.microsoft.com/office/word/2010/wordml" xmlns:w15="http://schemas.microsoft.com/office/word/2012/wordml" mc:Ignorable="w14 wp14 w15">
+  <w:p>
+    <w:pPr>
+      <w:pStyle w:val="Footer"/>
+      <w:rPr/>
+    </w:pPr>
+    <w:r>
+      <w:rPr/>
+    </w:r>
+  </w:p>
+</w:ftr>
+</file>
+
+<file path=word/footer3.xml><?xml version="1.0" encoding="utf-8"?>
+<w:ftr xmlns:o="urn:schemas-microsoft-com:office:office" xmlns:r="http://schemas.openxmlformats.org/officeDocument/2006/relationships" xmlns:v="urn:schemas-microsoft-com:vml" xmlns:w="http://schemas.openxmlformats.org/wordprocessingml/2006/main" xmlns:w10="urn:schemas-microsoft-com:office:word" xmlns:wp="http://schemas.openxmlformats.org/drawingml/2006/wordprocessingDrawing" xmlns:wps="http://schemas.microsoft.com/office/word/2010/wordprocessingShape" xmlns:wpg="http://schemas.microsoft.com/office/word/2010/wordprocessingGroup" xmlns:mc="http://schemas.openxmlformats.org/markup-compatibility/2006" xmlns:wp14="http://schemas.microsoft.com/office/word/2010/wordprocessingDrawing" xmlns:w14="http://schemas.microsoft.com/office/word/2010/wordml" xmlns:w15="http://schemas.microsoft.com/office/word/2012/wordml" mc:Ignorable="w14 wp14 w15">
+  <w:p>
+    <w:pPr>
+      <w:pStyle w:val="Footer"/>
+      <w:rPr/>
+    </w:pPr>
+    <w:r>
+      <w:rPr/>
       <w:drawing>
-        <wp:anchor behindDoc="1" distT="0" distB="0" distL="114300" distR="114300" simplePos="0" locked="0" layoutInCell="0" allowOverlap="1" relativeHeight="10">
+        <wp:anchor behindDoc="1" distT="0" distB="0" distL="114300" distR="114300" simplePos="0" locked="0" layoutInCell="0" allowOverlap="1" relativeHeight="11">
           <wp:simplePos x="0" y="0"/>
           <wp:positionH relativeFrom="column">
             <wp:posOffset>3717290</wp:posOffset>
@@ -4223,6 +4287,7 @@
                   <a:prstGeom prst="rect">
                     <a:avLst/>
                   </a:prstGeom>
+                  <a:noFill/>
                 </pic:spPr>
               </pic:pic>
             </a:graphicData>
@@ -4232,7 +4297,7 @@
       <mc:AlternateContent>
         <mc:Choice Requires="wps">
           <w:drawing>
-            <wp:anchor behindDoc="1" distT="105410" distB="118110" distL="105410" distR="118110" simplePos="0" locked="0" layoutInCell="0" allowOverlap="1" relativeHeight="11">
+            <wp:anchor behindDoc="1" distT="104140" distB="118110" distL="104775" distR="118110" simplePos="0" locked="0" layoutInCell="0" allowOverlap="1" relativeHeight="12">
               <wp:simplePos x="0" y="0"/>
               <wp:positionH relativeFrom="column">
                 <wp:posOffset>561340</wp:posOffset>
@@ -4466,6 +4531,34 @@
     </w:pPr>
     <w:r>
       <w:rPr/>
+    </w:r>
+  </w:p>
+</w:hdr>
+</file>
+
+<file path=word/header2.xml><?xml version="1.0" encoding="utf-8"?>
+<w:hdr xmlns:o="urn:schemas-microsoft-com:office:office" xmlns:r="http://schemas.openxmlformats.org/officeDocument/2006/relationships" xmlns:v="urn:schemas-microsoft-com:vml" xmlns:w="http://schemas.openxmlformats.org/wordprocessingml/2006/main" xmlns:w10="urn:schemas-microsoft-com:office:word" xmlns:wp="http://schemas.openxmlformats.org/drawingml/2006/wordprocessingDrawing" xmlns:wps="http://schemas.microsoft.com/office/word/2010/wordprocessingShape" xmlns:wpg="http://schemas.microsoft.com/office/word/2010/wordprocessingGroup" xmlns:mc="http://schemas.openxmlformats.org/markup-compatibility/2006" xmlns:wp14="http://schemas.microsoft.com/office/word/2010/wordprocessingDrawing" xmlns:w14="http://schemas.microsoft.com/office/word/2010/wordml" xmlns:w15="http://schemas.microsoft.com/office/word/2012/wordml" mc:Ignorable="w14 wp14 w15">
+  <w:p>
+    <w:pPr>
+      <w:pStyle w:val="Header"/>
+      <w:rPr/>
+    </w:pPr>
+    <w:r>
+      <w:rPr/>
+    </w:r>
+  </w:p>
+</w:hdr>
+</file>
+
+<file path=word/header3.xml><?xml version="1.0" encoding="utf-8"?>
+<w:hdr xmlns:o="urn:schemas-microsoft-com:office:office" xmlns:r="http://schemas.openxmlformats.org/officeDocument/2006/relationships" xmlns:v="urn:schemas-microsoft-com:vml" xmlns:w="http://schemas.openxmlformats.org/wordprocessingml/2006/main" xmlns:w10="urn:schemas-microsoft-com:office:word" xmlns:wp="http://schemas.openxmlformats.org/drawingml/2006/wordprocessingDrawing" xmlns:wps="http://schemas.microsoft.com/office/word/2010/wordprocessingShape" xmlns:wpg="http://schemas.microsoft.com/office/word/2010/wordprocessingGroup" xmlns:mc="http://schemas.openxmlformats.org/markup-compatibility/2006" xmlns:wp14="http://schemas.microsoft.com/office/word/2010/wordprocessingDrawing" xmlns:w14="http://schemas.microsoft.com/office/word/2010/wordml" xmlns:w15="http://schemas.microsoft.com/office/word/2012/wordml" mc:Ignorable="w14 wp14 w15">
+  <w:p>
+    <w:pPr>
+      <w:pStyle w:val="Header"/>
+      <w:rPr/>
+    </w:pPr>
+    <w:r>
+      <w:rPr/>
       <w:drawing>
         <wp:inline distT="0" distB="0" distL="0" distR="0">
           <wp:extent cx="3679190" cy="647700"/>
@@ -4497,6 +4590,7 @@
                   <a:prstGeom prst="rect">
                     <a:avLst/>
                   </a:prstGeom>
+                  <a:noFill/>
                 </pic:spPr>
               </pic:pic>
             </a:graphicData>
@@ -4929,7 +5023,7 @@
     <w:pPr>
       <w:widowControl/>
       <w:suppressAutoHyphens w:val="false"/>
-      <w:overflowPunct w:val="false"/>
+      <w:overflowPunct w:val="true"/>
       <w:bidi w:val="0"/>
       <w:spacing w:before="0" w:after="0"/>
       <w:jc w:val="left"/>
@@ -4944,7 +5038,7 @@
     </w:rPr>
   </w:style>
   <w:style w:type="paragraph" w:styleId="Heading1">
-    <w:name w:val="Heading 1"/>
+    <w:name w:val="heading 1"/>
     <w:basedOn w:val="Normal"/>
     <w:qFormat/>
     <w:pPr>
@@ -4963,7 +5057,7 @@
     </w:rPr>
   </w:style>
   <w:style w:type="paragraph" w:styleId="Heading2">
-    <w:name w:val="Heading 2"/>
+    <w:name w:val="heading 2"/>
     <w:basedOn w:val="Normal"/>
     <w:qFormat/>
     <w:pPr>
@@ -4983,7 +5077,7 @@
     </w:rPr>
   </w:style>
   <w:style w:type="paragraph" w:styleId="Heading3">
-    <w:name w:val="Heading 3"/>
+    <w:name w:val="heading 3"/>
     <w:basedOn w:val="Normal"/>
     <w:qFormat/>
     <w:pPr>
@@ -5084,7 +5178,7 @@
     <w:rPr/>
   </w:style>
   <w:style w:type="paragraph" w:styleId="Caption">
-    <w:name w:val="Caption"/>
+    <w:name w:val="caption"/>
     <w:basedOn w:val="Normal"/>
     <w:qFormat/>
     <w:pPr>
@@ -5108,7 +5202,7 @@
     </w:pPr>
     <w:rPr/>
   </w:style>
-  <w:style w:type="paragraph" w:styleId="Caption1">
+  <w:style w:type="paragraph" w:styleId="caption1">
     <w:name w:val="caption1"/>
     <w:basedOn w:val="Normal"/>
     <w:qFormat/>
@@ -5121,7 +5215,7 @@
       <w:iCs/>
     </w:rPr>
   </w:style>
-  <w:style w:type="paragraph" w:styleId="Berschrift">
+  <w:style w:type="paragraph" w:styleId="berschrift">
     <w:name w:val="Überschrift"/>
     <w:basedOn w:val="Normal"/>
     <w:qFormat/>
@@ -5155,7 +5249,7 @@
   </w:style>
   <w:style w:type="paragraph" w:styleId="Title">
     <w:name w:val="Title"/>
-    <w:basedOn w:val="Berschrift"/>
+    <w:basedOn w:val="berschrift"/>
     <w:qFormat/>
     <w:pPr>
       <w:jc w:val="center"/>
@@ -5187,7 +5281,7 @@
     <w:rPr/>
   </w:style>
   <w:style w:type="paragraph" w:styleId="Header">
-    <w:name w:val="Header"/>
+    <w:name w:val="header"/>
     <w:basedOn w:val="Normal"/>
     <w:link w:val="KopfzeileZchn"/>
     <w:pPr>
@@ -5203,7 +5297,7 @@
     </w:rPr>
   </w:style>
   <w:style w:type="paragraph" w:styleId="Footer">
-    <w:name w:val="Footer"/>
+    <w:name w:val="footer"/>
     <w:basedOn w:val="Normal"/>
     <w:link w:val="FuzeileZchn"/>
     <w:pPr>

</xml_diff>